<commit_message>
Aggiornata documentazione fino implementazione a parte immagine UI e gannt
</commit_message>
<xml_diff>
--- a/3_Documentazione/Documentazione Quiz Game.docx
+++ b/3_Documentazione/Documentazione Quiz Game.docx
@@ -3935,108 +3935,6 @@
         <w:t>Analisi del dominio</w:t>
       </w:r>
       <w:bookmarkEnd w:id="6"/>
-    </w:p>
-    <w:p>
-      <w:r>
-        <w:t>Questo capitolo dovrebbe descrivere il contesto in cui il prodotto verrà utilizzato, da questa analisi dovrebbero scaturire le risposte a quesiti quali ad esempio:</w:t>
-      </w:r>
-    </w:p>
-    <w:p>
-      <w:pPr>
-        <w:numPr>
-          <w:ilvl w:val="0"/>
-          <w:numId w:val="4"/>
-        </w:numPr>
-      </w:pPr>
-      <w:r>
-        <w:t>Background/Situazione iniziale</w:t>
-      </w:r>
-    </w:p>
-    <w:p>
-      <w:pPr>
-        <w:numPr>
-          <w:ilvl w:val="0"/>
-          <w:numId w:val="4"/>
-        </w:numPr>
-      </w:pPr>
-      <w:r>
-        <w:t>Quale è e come è organizzato il contesto in cui il prodotto dovrà funzionare?</w:t>
-      </w:r>
-    </w:p>
-    <w:p>
-      <w:pPr>
-        <w:numPr>
-          <w:ilvl w:val="0"/>
-          <w:numId w:val="3"/>
-        </w:numPr>
-      </w:pPr>
-      <w:r>
-        <w:t>Come viene risolto attualmente il problema?</w:t>
-      </w:r>
-      <w:r>
-        <w:t xml:space="preserve"> Esiste già un prodotto </w:t>
-      </w:r>
-      <w:r>
-        <w:t>simile</w:t>
-      </w:r>
-      <w:r>
-        <w:t>?</w:t>
-      </w:r>
-    </w:p>
-    <w:p>
-      <w:pPr>
-        <w:numPr>
-          <w:ilvl w:val="0"/>
-          <w:numId w:val="3"/>
-        </w:numPr>
-      </w:pPr>
-      <w:r>
-        <w:t>Chi sono gli utenti? Che bisogni hanno? Come e dove lavorano?</w:t>
-      </w:r>
-    </w:p>
-    <w:p>
-      <w:pPr>
-        <w:numPr>
-          <w:ilvl w:val="0"/>
-          <w:numId w:val="3"/>
-        </w:numPr>
-      </w:pPr>
-      <w:r>
-        <w:t>Che competenze/conoscenze/cultura posseggono gli utenti in relazione con il problema?</w:t>
-      </w:r>
-    </w:p>
-    <w:p>
-      <w:pPr>
-        <w:numPr>
-          <w:ilvl w:val="0"/>
-          <w:numId w:val="3"/>
-        </w:numPr>
-      </w:pPr>
-      <w:r>
-        <w:t>Esistono convenzioni/standard applicati nel dominio?</w:t>
-      </w:r>
-    </w:p>
-    <w:p>
-      <w:pPr>
-        <w:numPr>
-          <w:ilvl w:val="0"/>
-          <w:numId w:val="3"/>
-        </w:numPr>
-      </w:pPr>
-      <w:r>
-        <w:t>Che conoscenze teoriche bisogna avere/acquisire per poter operare efficacemente nel dominio?</w:t>
-      </w:r>
-    </w:p>
-    <w:p>
-      <w:pPr>
-        <w:numPr>
-          <w:ilvl w:val="0"/>
-          <w:numId w:val="3"/>
-        </w:numPr>
-      </w:pPr>
-      <w:r>
-        <w:t>…</w:t>
-      </w:r>
     </w:p>
     <w:p>
       <w:r>
@@ -5333,6 +5231,34 @@
         </w:rPr>
       </w:pPr>
     </w:p>
+    <w:p>
+      <w:pPr>
+        <w:rPr>
+          <w:b/>
+        </w:rPr>
+      </w:pPr>
+    </w:p>
+    <w:p>
+      <w:pPr>
+        <w:rPr>
+          <w:b/>
+        </w:rPr>
+      </w:pPr>
+    </w:p>
+    <w:p>
+      <w:pPr>
+        <w:rPr>
+          <w:b/>
+        </w:rPr>
+      </w:pPr>
+    </w:p>
+    <w:p>
+      <w:pPr>
+        <w:rPr>
+          <w:b/>
+        </w:rPr>
+      </w:pPr>
+    </w:p>
     <w:tbl>
       <w:tblPr>
         <w:tblW w:w="9644" w:type="dxa"/>
@@ -5378,6 +5304,7 @@
                 <w:b/>
                 <w:bCs/>
               </w:rPr>
+              <w:lastRenderedPageBreak/>
               <w:t>Requisito</w:t>
             </w:r>
           </w:p>
@@ -5642,6 +5569,20 @@
         </w:tc>
       </w:tr>
     </w:tbl>
+    <w:p>
+      <w:pPr>
+        <w:rPr>
+          <w:b/>
+        </w:rPr>
+      </w:pPr>
+    </w:p>
+    <w:p>
+      <w:pPr>
+        <w:rPr>
+          <w:b/>
+        </w:rPr>
+      </w:pPr>
+    </w:p>
     <w:p>
       <w:pPr>
         <w:rPr>
@@ -5957,6 +5898,20 @@
           <w:b/>
         </w:rPr>
       </w:pPr>
+    </w:p>
+    <w:p>
+      <w:pPr>
+        <w:rPr>
+          <w:b/>
+        </w:rPr>
+      </w:pPr>
+    </w:p>
+    <w:p>
+      <w:pPr>
+        <w:rPr>
+          <w:b/>
+        </w:rPr>
+      </w:pPr>
       <w:r>
         <w:rPr>
           <w:b/>
@@ -6069,72 +6024,18 @@
       <w:bookmarkEnd w:id="8"/>
     </w:p>
     <w:p>
-      <w:r>
-        <w:t xml:space="preserve">I casi d’uso rappresentano l’interazione tra i vari </w:t>
-      </w:r>
-      <w:r>
-        <w:t>attori e le funzionalità</w:t>
-      </w:r>
-      <w:r>
-        <w:t xml:space="preserve"> del prodotto</w:t>
-      </w:r>
-      <w:r>
-        <w:t>.</w:t>
-      </w:r>
-    </w:p>
-    <w:p>
-      <w:pPr>
-        <w:pStyle w:val="Titolo2"/>
-        <w:rPr>
-          <w:lang w:val="it-CH"/>
-        </w:rPr>
-      </w:pPr>
-      <w:bookmarkStart w:id="9" w:name="_Toc176956570"/>
-      <w:r>
-        <w:rPr>
-          <w:lang w:val="it-CH"/>
-        </w:rPr>
-        <w:t>Pianificazione</w:t>
-      </w:r>
-      <w:bookmarkEnd w:id="9"/>
-    </w:p>
-    <w:p>
-      <w:r>
-        <w:t xml:space="preserve">Prima di stabilire una pianificazione bisogna avere almeno una vaga idea del modello di sviluppo che si intende adottare. In questa sezione bisognerà inserire il modello concettuale di sviluppo che si seguirà durante il progetto. </w:t>
-      </w:r>
-      <w:r>
-        <w:t>Gli elementi di riferimento per una buona pianificazione derivano da una scomposizione top-down della problematica del progetto.</w:t>
-      </w:r>
-    </w:p>
-    <w:p/>
-    <w:p>
-      <w:r>
-        <w:t xml:space="preserve">La pianificazione può essere rappresentata mediante un diagramma di </w:t>
-      </w:r>
-      <w:proofErr w:type="spellStart"/>
-      <w:r>
-        <w:t>Gantt</w:t>
-      </w:r>
-      <w:proofErr w:type="spellEnd"/>
-      <w:r>
-        <w:t>:</w:t>
-      </w:r>
-    </w:p>
-    <w:p/>
-    <w:p>
       <w:pPr>
         <w:keepNext/>
       </w:pPr>
       <w:r>
         <w:rPr>
           <w:noProof/>
-          <w:lang w:val="it-IT"/>
         </w:rPr>
         <w:drawing>
-          <wp:inline distT="0" distB="0" distL="0" distR="0" wp14:anchorId="0DFDBA51" wp14:editId="59E175F0">
-            <wp:extent cx="5972175" cy="2876550"/>
-            <wp:effectExtent l="0" t="0" r="0" b="0"/>
-            <wp:docPr id="11" name="Immagine 11"/>
+          <wp:inline distT="0" distB="0" distL="0" distR="0" wp14:anchorId="546D52AC" wp14:editId="4F5DD9C8">
+            <wp:extent cx="6683604" cy="3502324"/>
+            <wp:effectExtent l="0" t="0" r="3175" b="3175"/>
+            <wp:docPr id="1" name="Immagine 1"/>
             <wp:cNvGraphicFramePr>
               <a:graphicFrameLocks xmlns:a="http://schemas.openxmlformats.org/drawingml/2006/main" noChangeAspect="1"/>
             </wp:cNvGraphicFramePr>
@@ -6142,20 +6043,655 @@
               <a:graphicData uri="http://schemas.openxmlformats.org/drawingml/2006/picture">
                 <pic:pic xmlns:pic="http://schemas.openxmlformats.org/drawingml/2006/picture">
                   <pic:nvPicPr>
-                    <pic:cNvPr id="0" name="Picture 1"/>
+                    <pic:cNvPr id="1" name=""/>
+                    <pic:cNvPicPr/>
+                  </pic:nvPicPr>
+                  <pic:blipFill>
+                    <a:blip r:embed="rId8"/>
+                    <a:stretch>
+                      <a:fillRect/>
+                    </a:stretch>
+                  </pic:blipFill>
+                  <pic:spPr>
+                    <a:xfrm>
+                      <a:off x="0" y="0"/>
+                      <a:ext cx="6804087" cy="3565459"/>
+                    </a:xfrm>
+                    <a:prstGeom prst="rect">
+                      <a:avLst/>
+                    </a:prstGeom>
+                  </pic:spPr>
+                </pic:pic>
+              </a:graphicData>
+            </a:graphic>
+          </wp:inline>
+        </w:drawing>
+      </w:r>
+    </w:p>
+    <w:p>
+      <w:pPr>
+        <w:pStyle w:val="Didascalia"/>
+      </w:pPr>
+      <w:r>
+        <w:t xml:space="preserve">Figura </w:t>
+      </w:r>
+      <w:fldSimple w:instr=" SEQ Figura \* ARABIC ">
+        <w:r>
+          <w:rPr>
+            <w:noProof/>
+          </w:rPr>
+          <w:t>1</w:t>
+        </w:r>
+      </w:fldSimple>
+      <w:r>
+        <w:t xml:space="preserve"> Use Case</w:t>
+      </w:r>
+    </w:p>
+    <w:p>
+      <w:r>
+        <w:t xml:space="preserve">L’utente può scegliere </w:t>
+      </w:r>
+      <w:r>
+        <w:t xml:space="preserve">in quante persone giocare e </w:t>
+      </w:r>
+      <w:r>
+        <w:t>che tipo di domande</w:t>
+      </w:r>
+      <w:r>
+        <w:t xml:space="preserve"> si vuole affrontare nel quiz, dove dopo aver iniziato il gioco, risponderà alle domande. Ogni risposta può assegnare un punteggio all’utente a dipendenza della risposta. Dopo aver terminato le domande verrà mostrato il punteggio delle persone e la classifica.</w:t>
+      </w:r>
+    </w:p>
+    <w:p>
+      <w:r>
+        <w:br w:type="page"/>
+      </w:r>
+    </w:p>
+    <w:p/>
+    <w:p>
+      <w:pPr>
+        <w:pStyle w:val="Titolo2"/>
+        <w:rPr>
+          <w:lang w:val="it-CH"/>
+        </w:rPr>
+      </w:pPr>
+      <w:bookmarkStart w:id="9" w:name="_Toc176956570"/>
+      <w:r>
+        <w:rPr>
+          <w:lang w:val="it-CH"/>
+        </w:rPr>
+        <w:t>Pianificazione</w:t>
+      </w:r>
+      <w:bookmarkEnd w:id="9"/>
+    </w:p>
+    <w:p/>
+    <w:p>
+      <w:r>
+        <w:br w:type="page"/>
+      </w:r>
+    </w:p>
+    <w:p>
+      <w:pPr>
+        <w:sectPr>
+          <w:footerReference w:type="default" r:id="rId9"/>
+          <w:headerReference w:type="first" r:id="rId10"/>
+          <w:footerReference w:type="first" r:id="rId11"/>
+          <w:pgSz w:w="11906" w:h="16838"/>
+          <w:pgMar w:top="720" w:right="720" w:bottom="720" w:left="720" w:header="567" w:footer="567" w:gutter="0"/>
+          <w:cols w:space="720"/>
+          <w:titlePg/>
+          <w:docGrid w:linePitch="354"/>
+        </w:sectPr>
+      </w:pPr>
+    </w:p>
+    <w:p>
+      <w:pPr>
+        <w:pStyle w:val="Titolo2"/>
+        <w:rPr>
+          <w:lang w:val="it-CH"/>
+        </w:rPr>
+      </w:pPr>
+      <w:bookmarkStart w:id="10" w:name="_Toc176956571"/>
+      <w:r>
+        <w:rPr>
+          <w:lang w:val="it-CH"/>
+        </w:rPr>
+        <w:lastRenderedPageBreak/>
+        <w:t>Analisi dei mezz</w:t>
+      </w:r>
+      <w:bookmarkEnd w:id="10"/>
+      <w:r>
+        <w:rPr>
+          <w:lang w:val="it-CH"/>
+        </w:rPr>
+        <w:t>i</w:t>
+      </w:r>
+    </w:p>
+    <w:p>
+      <w:r>
+        <w:t>Per realizzare questo progetto è servito un Computer e un IDE.</w:t>
+      </w:r>
+    </w:p>
+    <w:p>
+      <w:pPr>
+        <w:pStyle w:val="Titolo3"/>
+        <w:rPr>
+          <w:lang w:val="it-CH"/>
+        </w:rPr>
+      </w:pPr>
+      <w:bookmarkStart w:id="11" w:name="_Toc413411419"/>
+      <w:bookmarkStart w:id="12" w:name="_Toc176956572"/>
+      <w:r>
+        <w:rPr>
+          <w:lang w:val="it-CH"/>
+        </w:rPr>
+        <w:t>Software</w:t>
+      </w:r>
+      <w:bookmarkEnd w:id="11"/>
+      <w:bookmarkEnd w:id="12"/>
+      <w:r>
+        <w:rPr>
+          <w:lang w:val="it-CH"/>
+        </w:rPr>
+        <w:t xml:space="preserve"> </w:t>
+      </w:r>
+    </w:p>
+    <w:p>
+      <w:pPr>
+        <w:pStyle w:val="Paragrafoelenco"/>
+        <w:numPr>
+          <w:ilvl w:val="0"/>
+          <w:numId w:val="27"/>
+        </w:numPr>
+        <w:rPr>
+          <w:lang w:val="fr-CH"/>
+        </w:rPr>
+      </w:pPr>
+      <w:r>
+        <w:rPr>
+          <w:lang w:val="fr-CH"/>
+        </w:rPr>
+        <w:t>NetBeans 23.0.1</w:t>
+      </w:r>
+    </w:p>
+    <w:p>
+      <w:pPr>
+        <w:pStyle w:val="Paragrafoelenco"/>
+        <w:numPr>
+          <w:ilvl w:val="0"/>
+          <w:numId w:val="27"/>
+        </w:numPr>
+        <w:rPr>
+          <w:lang w:val="fr-CH"/>
+        </w:rPr>
+      </w:pPr>
+      <w:r>
+        <w:rPr>
+          <w:lang w:val="fr-CH"/>
+        </w:rPr>
+        <w:t>Microsoft Word 2019</w:t>
+      </w:r>
+    </w:p>
+    <w:p>
+      <w:pPr>
+        <w:pStyle w:val="Paragrafoelenco"/>
+        <w:numPr>
+          <w:ilvl w:val="0"/>
+          <w:numId w:val="27"/>
+        </w:numPr>
+        <w:rPr>
+          <w:lang w:val="fr-CH"/>
+        </w:rPr>
+      </w:pPr>
+      <w:r>
+        <w:rPr>
+          <w:lang w:val="fr-CH"/>
+        </w:rPr>
+        <w:t>Microsoft Visio 2019</w:t>
+      </w:r>
+    </w:p>
+    <w:p>
+      <w:pPr>
+        <w:pStyle w:val="Paragrafoelenco"/>
+        <w:numPr>
+          <w:ilvl w:val="0"/>
+          <w:numId w:val="27"/>
+        </w:numPr>
+      </w:pPr>
+      <w:r>
+        <w:t>Microsoft Project 2019</w:t>
+      </w:r>
+    </w:p>
+    <w:p>
+      <w:pPr>
+        <w:pStyle w:val="Paragrafoelenco"/>
+        <w:numPr>
+          <w:ilvl w:val="0"/>
+          <w:numId w:val="27"/>
+        </w:numPr>
+      </w:pPr>
+      <w:r>
+        <w:t>PlantUML.jar</w:t>
+      </w:r>
+    </w:p>
+    <w:p>
+      <w:pPr>
+        <w:pStyle w:val="Titolo3"/>
+      </w:pPr>
+      <w:r>
+        <w:t>Librerie</w:t>
+      </w:r>
+    </w:p>
+    <w:p>
+      <w:pPr>
+        <w:pStyle w:val="Paragrafoelenco"/>
+        <w:numPr>
+          <w:ilvl w:val="0"/>
+          <w:numId w:val="28"/>
+        </w:numPr>
+        <w:rPr>
+          <w:lang w:val="it-IT"/>
+        </w:rPr>
+      </w:pPr>
+      <w:proofErr w:type="spellStart"/>
+      <w:proofErr w:type="gramStart"/>
+      <w:r>
+        <w:rPr>
+          <w:lang w:val="it-IT"/>
+        </w:rPr>
+        <w:t>javax.swing</w:t>
+      </w:r>
+      <w:proofErr w:type="spellEnd"/>
+      <w:proofErr w:type="gramEnd"/>
+    </w:p>
+    <w:p>
+      <w:pPr>
+        <w:pStyle w:val="Paragrafoelenco"/>
+        <w:numPr>
+          <w:ilvl w:val="0"/>
+          <w:numId w:val="28"/>
+        </w:numPr>
+        <w:rPr>
+          <w:lang w:val="it-IT"/>
+        </w:rPr>
+      </w:pPr>
+      <w:r>
+        <w:rPr>
+          <w:lang w:val="it-IT"/>
+        </w:rPr>
+        <w:t>JDK 23</w:t>
+      </w:r>
+    </w:p>
+    <w:p>
+      <w:pPr>
+        <w:pStyle w:val="Titolo3"/>
+        <w:rPr>
+          <w:lang w:val="it-CH"/>
+        </w:rPr>
+      </w:pPr>
+      <w:bookmarkStart w:id="13" w:name="_Toc413411420"/>
+      <w:bookmarkStart w:id="14" w:name="_Toc176956573"/>
+      <w:r>
+        <w:rPr>
+          <w:lang w:val="it-CH"/>
+        </w:rPr>
+        <w:t>Hardware</w:t>
+      </w:r>
+      <w:bookmarkEnd w:id="13"/>
+      <w:bookmarkEnd w:id="14"/>
+    </w:p>
+    <w:p>
+      <w:pPr>
+        <w:rPr>
+          <w:lang w:val="it-IT"/>
+        </w:rPr>
+      </w:pPr>
+      <w:bookmarkStart w:id="15" w:name="_Toc429059808"/>
+      <w:bookmarkStart w:id="16" w:name="_Toc176956574"/>
+      <w:r>
+        <w:rPr>
+          <w:lang w:val="it-IT"/>
+        </w:rPr>
+        <w:t xml:space="preserve">Per l’hardware è stato utilizzato </w:t>
+      </w:r>
+      <w:r>
+        <w:rPr>
+          <w:lang w:val="it-IT"/>
+        </w:rPr>
+        <w:t xml:space="preserve">solo </w:t>
+      </w:r>
+      <w:r>
+        <w:rPr>
+          <w:lang w:val="it-IT"/>
+        </w:rPr>
+        <w:t>il Computer fornito dalla scuola, con le seguenti caratteristiche:</w:t>
+      </w:r>
+    </w:p>
+    <w:p>
+      <w:pPr>
+        <w:ind w:left="708"/>
+        <w:rPr>
+          <w:lang w:val="de-DE"/>
+        </w:rPr>
+      </w:pPr>
+      <w:proofErr w:type="spellStart"/>
+      <w:r>
+        <w:rPr>
+          <w:lang w:val="de-DE"/>
+        </w:rPr>
+        <w:t>Versione</w:t>
+      </w:r>
+      <w:proofErr w:type="spellEnd"/>
+      <w:r>
+        <w:rPr>
+          <w:lang w:val="de-DE"/>
+        </w:rPr>
+        <w:t xml:space="preserve"> </w:t>
+      </w:r>
+      <w:r>
+        <w:rPr>
+          <w:lang w:val="de-DE"/>
+        </w:rPr>
+        <w:t xml:space="preserve">22H2 </w:t>
+      </w:r>
+      <w:r>
+        <w:rPr>
+          <w:lang w:val="de-DE"/>
+        </w:rPr>
+        <w:t>(</w:t>
+      </w:r>
+      <w:proofErr w:type="spellStart"/>
+      <w:r>
+        <w:rPr>
+          <w:lang w:val="de-DE"/>
+        </w:rPr>
+        <w:t>build</w:t>
+      </w:r>
+      <w:proofErr w:type="spellEnd"/>
+      <w:r>
+        <w:rPr>
+          <w:lang w:val="de-DE"/>
+        </w:rPr>
+        <w:t xml:space="preserve"> SO</w:t>
+      </w:r>
+      <w:r>
+        <w:rPr>
+          <w:lang w:val="de-DE"/>
+        </w:rPr>
+        <w:t xml:space="preserve"> </w:t>
+      </w:r>
+      <w:r>
+        <w:rPr>
+          <w:lang w:val="de-DE"/>
+        </w:rPr>
+        <w:t>19045.4780</w:t>
+      </w:r>
+      <w:r>
+        <w:rPr>
+          <w:lang w:val="de-DE"/>
+        </w:rPr>
+        <w:t>)</w:t>
+      </w:r>
+    </w:p>
+    <w:p>
+      <w:pPr>
+        <w:ind w:left="708"/>
+        <w:rPr>
+          <w:lang w:val="de-DE"/>
+        </w:rPr>
+      </w:pPr>
+      <w:r>
+        <w:rPr>
+          <w:lang w:val="de-DE"/>
+        </w:rPr>
+        <w:t>Windows: Windows 10 Educatio</w:t>
+      </w:r>
+      <w:r>
+        <w:rPr>
+          <w:lang w:val="de-DE"/>
+        </w:rPr>
+        <w:t>n</w:t>
+      </w:r>
+    </w:p>
+    <w:p>
+      <w:pPr>
+        <w:ind w:left="708"/>
+        <w:rPr>
+          <w:lang w:val="de-DE"/>
+        </w:rPr>
+      </w:pPr>
+      <w:r>
+        <w:rPr>
+          <w:lang w:val="de-DE"/>
+        </w:rPr>
+        <w:t>RAM: 32 GB</w:t>
+      </w:r>
+    </w:p>
+    <w:p>
+      <w:pPr>
+        <w:ind w:left="708"/>
+        <w:rPr>
+          <w:lang w:val="de-DE"/>
+        </w:rPr>
+      </w:pPr>
+      <w:r>
+        <w:rPr>
+          <w:lang w:val="de-DE"/>
+        </w:rPr>
+        <w:t>CPU: Intel® Core™ i7-</w:t>
+      </w:r>
+      <w:r>
+        <w:rPr>
+          <w:lang w:val="de-DE"/>
+        </w:rPr>
+        <w:t>13700</w:t>
+      </w:r>
+      <w:r>
+        <w:rPr>
+          <w:lang w:val="de-DE"/>
+        </w:rPr>
+        <w:t xml:space="preserve"> CPU @ </w:t>
+      </w:r>
+      <w:r>
+        <w:rPr>
+          <w:lang w:val="de-DE"/>
+        </w:rPr>
+        <w:t>2.10 GHz</w:t>
+      </w:r>
+    </w:p>
+    <w:p>
+      <w:pPr>
+        <w:ind w:left="708"/>
+        <w:rPr>
+          <w:lang w:val="de-DE"/>
+        </w:rPr>
+      </w:pPr>
+      <w:r>
+        <w:rPr>
+          <w:lang w:val="de-DE"/>
+        </w:rPr>
+        <w:t xml:space="preserve">GPU: NVIDIA </w:t>
+      </w:r>
+      <w:r>
+        <w:rPr>
+          <w:lang w:val="de-DE"/>
+        </w:rPr>
+        <w:t>T400 4GB</w:t>
+      </w:r>
+    </w:p>
+    <w:p>
+      <w:pPr>
+        <w:pStyle w:val="Titolo1"/>
+      </w:pPr>
+      <w:r>
+        <w:lastRenderedPageBreak/>
+        <w:t>Progettazione</w:t>
+      </w:r>
+      <w:bookmarkEnd w:id="15"/>
+      <w:bookmarkEnd w:id="16"/>
+    </w:p>
+    <w:p>
+      <w:pPr>
+        <w:pStyle w:val="Titolo2"/>
+        <w:rPr>
+          <w:lang w:val="it-CH"/>
+        </w:rPr>
+      </w:pPr>
+      <w:bookmarkStart w:id="17" w:name="_Toc429059809"/>
+      <w:bookmarkStart w:id="18" w:name="_Toc176956575"/>
+      <w:r>
+        <w:rPr>
+          <w:lang w:val="it-CH"/>
+        </w:rPr>
+        <w:t>Design dell’architettura del sistema</w:t>
+      </w:r>
+      <w:bookmarkEnd w:id="17"/>
+      <w:bookmarkEnd w:id="18"/>
+    </w:p>
+    <w:p>
+      <w:pPr>
+        <w:keepNext/>
+      </w:pPr>
+      <w:r>
+        <w:rPr>
+          <w:noProof/>
+        </w:rPr>
+        <w:drawing>
+          <wp:inline distT="0" distB="0" distL="0" distR="0" wp14:anchorId="584358FD" wp14:editId="50B40012">
+            <wp:extent cx="6142805" cy="2993366"/>
+            <wp:effectExtent l="0" t="0" r="0" b="0"/>
+            <wp:docPr id="9" name="Immagine 9"/>
+            <wp:cNvGraphicFramePr>
+              <a:graphicFrameLocks xmlns:a="http://schemas.openxmlformats.org/drawingml/2006/main" noChangeAspect="1"/>
+            </wp:cNvGraphicFramePr>
+            <a:graphic xmlns:a="http://schemas.openxmlformats.org/drawingml/2006/main">
+              <a:graphicData uri="http://schemas.openxmlformats.org/drawingml/2006/picture">
+                <pic:pic xmlns:pic="http://schemas.openxmlformats.org/drawingml/2006/picture">
+                  <pic:nvPicPr>
+                    <pic:cNvPr id="1" name=""/>
+                    <pic:cNvPicPr/>
+                  </pic:nvPicPr>
+                  <pic:blipFill rotWithShape="1">
+                    <a:blip r:embed="rId12"/>
+                    <a:srcRect b="3323"/>
+                    <a:stretch/>
+                  </pic:blipFill>
+                  <pic:spPr bwMode="auto">
+                    <a:xfrm>
+                      <a:off x="0" y="0"/>
+                      <a:ext cx="6149870" cy="2996809"/>
+                    </a:xfrm>
+                    <a:prstGeom prst="rect">
+                      <a:avLst/>
+                    </a:prstGeom>
+                    <a:ln>
+                      <a:noFill/>
+                    </a:ln>
+                    <a:extLst>
+                      <a:ext uri="{53640926-AAD7-44D8-BBD7-CCE9431645EC}">
+                        <a14:shadowObscured xmlns:a14="http://schemas.microsoft.com/office/drawing/2010/main"/>
+                      </a:ext>
+                    </a:extLst>
+                  </pic:spPr>
+                </pic:pic>
+              </a:graphicData>
+            </a:graphic>
+          </wp:inline>
+        </w:drawing>
+      </w:r>
+    </w:p>
+    <w:p>
+      <w:pPr>
+        <w:pStyle w:val="Didascalia"/>
+      </w:pPr>
+      <w:r>
+        <w:t xml:space="preserve">Figura </w:t>
+      </w:r>
+      <w:fldSimple w:instr=" SEQ Figura \* ARABIC ">
+        <w:r>
+          <w:rPr>
+            <w:noProof/>
+          </w:rPr>
+          <w:t>2</w:t>
+        </w:r>
+      </w:fldSimple>
+      <w:r>
+        <w:t xml:space="preserve"> Diagramma Architettura</w:t>
+      </w:r>
+    </w:p>
+    <w:p>
+      <w:r>
+        <w:t>Questo diagramma mostra come l’utente interagisce con il Computer quando il programma viene avviato</w:t>
+      </w:r>
+      <w:r>
+        <w:t xml:space="preserve">, l’utente interagisce con il programma tramite una GUI, il programma usa un Data File che contiene informazioni utili al gioco. </w:t>
+      </w:r>
+      <w:r>
+        <w:t xml:space="preserve"> </w:t>
+      </w:r>
+    </w:p>
+    <w:p>
+      <w:pPr>
+        <w:pStyle w:val="Titolo2"/>
+        <w:rPr>
+          <w:lang w:val="it-CH"/>
+        </w:rPr>
+      </w:pPr>
+      <w:bookmarkStart w:id="19" w:name="_Toc429059811"/>
+      <w:bookmarkStart w:id="20" w:name="_Toc176956577"/>
+      <w:r>
+        <w:rPr>
+          <w:lang w:val="it-CH"/>
+        </w:rPr>
+        <w:t>Design delle interfacce</w:t>
+      </w:r>
+      <w:bookmarkEnd w:id="19"/>
+      <w:bookmarkEnd w:id="20"/>
+    </w:p>
+    <w:p>
+      <w:r>
+        <w:t xml:space="preserve">Descrizione delle interfacce interne ed esterne del sistema e dell’interfaccia utente. La progettazione delle interfacce è basata sulle informazioni ricavate durante la fase di analisi e realizzata tramite </w:t>
+      </w:r>
+      <w:proofErr w:type="spellStart"/>
+      <w:r>
+        <w:t>mockups</w:t>
+      </w:r>
+      <w:proofErr w:type="spellEnd"/>
+      <w:r>
+        <w:t>.</w:t>
+      </w:r>
+    </w:p>
+    <w:p>
+      <w:r>
+        <w:rPr>
+          <w:noProof/>
+        </w:rPr>
+        <w:lastRenderedPageBreak/>
+        <w:drawing>
+          <wp:inline distT="0" distB="0" distL="0" distR="0" wp14:anchorId="20ED5885" wp14:editId="79821E3C">
+            <wp:extent cx="9184005" cy="6138545"/>
+            <wp:effectExtent l="0" t="0" r="0" b="0"/>
+            <wp:docPr id="25" name="Immagine 25"/>
+            <wp:cNvGraphicFramePr>
+              <a:graphicFrameLocks xmlns:a="http://schemas.openxmlformats.org/drawingml/2006/main" noChangeAspect="1"/>
+            </wp:cNvGraphicFramePr>
+            <a:graphic xmlns:a="http://schemas.openxmlformats.org/drawingml/2006/main">
+              <a:graphicData uri="http://schemas.openxmlformats.org/drawingml/2006/picture">
+                <pic:pic xmlns:pic="http://schemas.openxmlformats.org/drawingml/2006/picture">
+                  <pic:nvPicPr>
+                    <pic:cNvPr id="0" name="Picture 15"/>
                     <pic:cNvPicPr>
                       <a:picLocks noChangeAspect="1" noChangeArrowheads="1"/>
                     </pic:cNvPicPr>
                   </pic:nvPicPr>
                   <pic:blipFill>
-                    <a:blip r:embed="rId8">
+                    <a:blip r:embed="rId13">
                       <a:extLst>
                         <a:ext uri="{28A0092B-C50C-407E-A947-70E740481C1C}">
                           <a14:useLocalDpi xmlns:a14="http://schemas.microsoft.com/office/drawing/2010/main" val="0"/>
                         </a:ext>
                       </a:extLst>
                     </a:blip>
-                    <a:srcRect r="6310"/>
+                    <a:srcRect/>
                     <a:stretch>
                       <a:fillRect/>
                     </a:stretch>
@@ -6163,7 +6699,7 @@
                   <pic:spPr bwMode="auto">
                     <a:xfrm>
                       <a:off x="0" y="0"/>
-                      <a:ext cx="5972175" cy="2876550"/>
+                      <a:ext cx="9184005" cy="6138545"/>
                     </a:xfrm>
                     <a:prstGeom prst="rect">
                       <a:avLst/>
@@ -6179,384 +6715,16 @@
           </wp:inline>
         </w:drawing>
       </w:r>
-    </w:p>
-    <w:p>
-      <w:pPr>
-        <w:pStyle w:val="Didascalia"/>
-      </w:pPr>
-      <w:bookmarkStart w:id="10" w:name="_Toc124775984"/>
-      <w:r>
-        <w:t xml:space="preserve">Figura </w:t>
-      </w:r>
-      <w:fldSimple w:instr=" SEQ Figura \* ARABIC ">
-        <w:r>
-          <w:rPr>
-            <w:noProof/>
-          </w:rPr>
-          <w:t>1</w:t>
-        </w:r>
-      </w:fldSimple>
-      <w:r>
-        <w:t xml:space="preserve"> </w:t>
-      </w:r>
-      <w:r>
-        <w:t xml:space="preserve">Esempio di diagramma di </w:t>
-      </w:r>
-      <w:proofErr w:type="spellStart"/>
-      <w:r>
-        <w:t>Gantt</w:t>
-      </w:r>
-      <w:bookmarkEnd w:id="10"/>
-      <w:proofErr w:type="spellEnd"/>
-    </w:p>
-    <w:p>
-      <w:r>
-        <w:t>Se si usano altri metodi di pianificazione (</w:t>
-      </w:r>
-      <w:r>
-        <w:t>p.</w:t>
-      </w:r>
-      <w:r>
-        <w:t>es</w:t>
-      </w:r>
-      <w:r>
-        <w:t>.</w:t>
-      </w:r>
-      <w:r>
-        <w:t xml:space="preserve"> </w:t>
-      </w:r>
-      <w:proofErr w:type="spellStart"/>
-      <w:r>
-        <w:t>scrum</w:t>
-      </w:r>
-      <w:proofErr w:type="spellEnd"/>
-      <w:r>
-        <w:t>), dovranno apparire in questo capitolo.</w:t>
-      </w:r>
-    </w:p>
-    <w:p/>
-    <w:p/>
-    <w:p>
-      <w:pPr>
-        <w:sectPr>
-          <w:headerReference w:type="default" r:id="rId9"/>
-          <w:footerReference w:type="default" r:id="rId10"/>
-          <w:headerReference w:type="first" r:id="rId11"/>
-          <w:footerReference w:type="first" r:id="rId12"/>
-          <w:pgSz w:w="11906" w:h="16838"/>
-          <w:pgMar w:top="1985" w:right="1134" w:bottom="1418" w:left="1134" w:header="567" w:footer="567" w:gutter="0"/>
-          <w:pgNumType w:start="1"/>
-          <w:cols w:space="720"/>
-          <w:titlePg/>
-        </w:sectPr>
-      </w:pPr>
-    </w:p>
-    <w:p>
-      <w:r>
+      <w:r>
+        <w:rPr>
+          <w:noProof/>
+        </w:rPr>
         <w:lastRenderedPageBreak/>
-        <w:t>Stile orizzontale</w:t>
-      </w:r>
-    </w:p>
-    <w:p>
-      <w:pPr>
-        <w:keepNext/>
-        <w:jc w:val="center"/>
-      </w:pPr>
-      <w:bookmarkStart w:id="11" w:name="_GoBack"/>
-      <w:bookmarkEnd w:id="11"/>
-    </w:p>
-    <w:p>
-      <w:pPr>
-        <w:pStyle w:val="Didascalia"/>
-      </w:pPr>
-      <w:bookmarkStart w:id="12" w:name="_Toc124775985"/>
-      <w:r>
-        <w:t xml:space="preserve">Figura </w:t>
-      </w:r>
-      <w:fldSimple w:instr=" SEQ Figura \* ARABIC ">
-        <w:r>
-          <w:rPr>
-            <w:noProof/>
-          </w:rPr>
-          <w:t>2</w:t>
-        </w:r>
-      </w:fldSimple>
-      <w:r>
-        <w:t xml:space="preserve"> </w:t>
-      </w:r>
-      <w:r>
-        <w:t xml:space="preserve">Esempio di diagramma di </w:t>
-      </w:r>
-      <w:proofErr w:type="spellStart"/>
-      <w:r>
-        <w:t>Gantt</w:t>
-      </w:r>
-      <w:bookmarkEnd w:id="12"/>
-      <w:proofErr w:type="spellEnd"/>
-    </w:p>
-    <w:p/>
-    <w:p>
-      <w:pPr>
-        <w:sectPr>
-          <w:footerReference w:type="default" r:id="rId13"/>
-          <w:headerReference w:type="first" r:id="rId14"/>
-          <w:footerReference w:type="first" r:id="rId15"/>
-          <w:pgSz w:w="16838" w:h="11906" w:orient="landscape"/>
-          <w:pgMar w:top="720" w:right="720" w:bottom="720" w:left="720" w:header="567" w:footer="567" w:gutter="0"/>
-          <w:cols w:space="720"/>
-          <w:titlePg/>
-          <w:docGrid w:linePitch="354"/>
-        </w:sectPr>
-      </w:pPr>
-    </w:p>
-    <w:p>
-      <w:pPr>
-        <w:pStyle w:val="Titolo2"/>
-        <w:rPr>
-          <w:lang w:val="it-CH"/>
-        </w:rPr>
-      </w:pPr>
-      <w:bookmarkStart w:id="13" w:name="_Toc176956571"/>
-      <w:r>
-        <w:rPr>
-          <w:lang w:val="it-CH"/>
-        </w:rPr>
-        <w:lastRenderedPageBreak/>
-        <w:t>Analisi dei mezzi</w:t>
-      </w:r>
-      <w:bookmarkEnd w:id="13"/>
-    </w:p>
-    <w:p>
-      <w:r>
-        <w:t xml:space="preserve">Elencare e descrivere i </w:t>
-      </w:r>
-      <w:r>
-        <w:t>mezzi disponibili pe</w:t>
-      </w:r>
-      <w:r>
-        <w:t>r la realizzazione del progetto. Ricordarsi di sempre descrivere nel dettaglio le versioni e il modello di riferimento.</w:t>
-      </w:r>
-    </w:p>
-    <w:p>
-      <w:pPr>
-        <w:pStyle w:val="Titolo3"/>
-        <w:rPr>
-          <w:lang w:val="it-CH"/>
-        </w:rPr>
-      </w:pPr>
-      <w:bookmarkStart w:id="14" w:name="_Toc413411419"/>
-      <w:bookmarkStart w:id="15" w:name="_Toc176956572"/>
-      <w:r>
-        <w:rPr>
-          <w:lang w:val="it-CH"/>
-        </w:rPr>
-        <w:t>Software</w:t>
-      </w:r>
-      <w:bookmarkEnd w:id="14"/>
-      <w:bookmarkEnd w:id="15"/>
-    </w:p>
-    <w:p>
-      <w:r>
-        <w:t xml:space="preserve">SDK, librerie, </w:t>
-      </w:r>
-      <w:proofErr w:type="spellStart"/>
-      <w:r>
-        <w:t>tools</w:t>
-      </w:r>
-      <w:proofErr w:type="spellEnd"/>
-      <w:r>
-        <w:t xml:space="preserve"> utilizzati pe</w:t>
-      </w:r>
-      <w:r>
-        <w:t>r la realizzazione del progetto</w:t>
-      </w:r>
-      <w:r>
-        <w:t xml:space="preserve"> e eventuali dipendenze</w:t>
-      </w:r>
-      <w:r>
-        <w:t>.</w:t>
-      </w:r>
-    </w:p>
-    <w:p>
-      <w:pPr>
-        <w:pStyle w:val="Titolo3"/>
-        <w:rPr>
-          <w:lang w:val="it-CH"/>
-        </w:rPr>
-      </w:pPr>
-      <w:bookmarkStart w:id="16" w:name="_Toc413411420"/>
-      <w:bookmarkStart w:id="17" w:name="_Toc176956573"/>
-      <w:r>
-        <w:rPr>
-          <w:lang w:val="it-CH"/>
-        </w:rPr>
-        <w:t>Hardware</w:t>
-      </w:r>
-      <w:bookmarkEnd w:id="16"/>
-      <w:bookmarkEnd w:id="17"/>
-    </w:p>
-    <w:p>
-      <w:r>
-        <w:t xml:space="preserve">Su quale piattaforma dovrà essere eseguito il prodotto? Che hardware particolare è coinvolto nel progetto? Che particolarità e limitazioni presenta? Che </w:t>
-      </w:r>
-      <w:r>
-        <w:t>HW</w:t>
-      </w:r>
-      <w:r>
-        <w:t xml:space="preserve"> sarà disponibile durante lo sviluppo?</w:t>
-      </w:r>
-    </w:p>
-    <w:p>
-      <w:pPr>
-        <w:pStyle w:val="Titolo1"/>
-      </w:pPr>
-      <w:bookmarkStart w:id="18" w:name="_Toc429059808"/>
-      <w:bookmarkStart w:id="19" w:name="_Toc176956574"/>
-      <w:r>
-        <w:t>Progettazione</w:t>
-      </w:r>
-      <w:bookmarkEnd w:id="18"/>
-      <w:bookmarkEnd w:id="19"/>
-    </w:p>
-    <w:p>
-      <w:r>
-        <w:t>Questo capitolo descrive esaustivamente come deve essere realizzato il prodotto fin nei suoi dettagli. Una buona progettazione permette all’esecutore di evitare fraintendimenti e imprecisioni nell’implementazione del prodotto.</w:t>
-      </w:r>
-    </w:p>
-    <w:p/>
-    <w:p>
-      <w:pPr>
-        <w:pStyle w:val="Titolo2"/>
-        <w:rPr>
-          <w:lang w:val="it-CH"/>
-        </w:rPr>
-      </w:pPr>
-      <w:bookmarkStart w:id="20" w:name="_Toc429059809"/>
-      <w:bookmarkStart w:id="21" w:name="_Toc176956575"/>
-      <w:r>
-        <w:rPr>
-          <w:lang w:val="it-CH"/>
-        </w:rPr>
-        <w:t>Design dell’architettura del sistema</w:t>
-      </w:r>
-      <w:bookmarkEnd w:id="20"/>
-      <w:bookmarkEnd w:id="21"/>
-    </w:p>
-    <w:p>
-      <w:r>
-        <w:t>Descrive:</w:t>
-      </w:r>
-    </w:p>
-    <w:p>
-      <w:pPr>
-        <w:numPr>
-          <w:ilvl w:val="0"/>
-          <w:numId w:val="10"/>
-        </w:numPr>
-      </w:pPr>
-      <w:r>
-        <w:t>La struttura del programma/sistema lo schema di rete...</w:t>
-      </w:r>
-    </w:p>
-    <w:p>
-      <w:pPr>
-        <w:numPr>
-          <w:ilvl w:val="0"/>
-          <w:numId w:val="10"/>
-        </w:numPr>
-      </w:pPr>
-      <w:r>
-        <w:t>Gli oggetti/moduli/componenti che lo compongono.</w:t>
-      </w:r>
-    </w:p>
-    <w:p>
-      <w:pPr>
-        <w:numPr>
-          <w:ilvl w:val="0"/>
-          <w:numId w:val="10"/>
-        </w:numPr>
-      </w:pPr>
-      <w:r>
-        <w:t xml:space="preserve">I flussi di informazione in ingresso ed in uscita e le relative elaborazioni. Può utilizzare </w:t>
-      </w:r>
-      <w:r>
-        <w:rPr>
-          <w:i/>
-        </w:rPr>
-        <w:t>diagrammi di flusso dei dati</w:t>
-      </w:r>
-      <w:r>
-        <w:t xml:space="preserve"> (DFD).</w:t>
-      </w:r>
-    </w:p>
-    <w:p>
-      <w:pPr>
-        <w:numPr>
-          <w:ilvl w:val="0"/>
-          <w:numId w:val="10"/>
-        </w:numPr>
-      </w:pPr>
-      <w:r>
-        <w:t xml:space="preserve">Eventuale </w:t>
-      </w:r>
-      <w:proofErr w:type="spellStart"/>
-      <w:r>
-        <w:t>sitemap</w:t>
-      </w:r>
-      <w:proofErr w:type="spellEnd"/>
-    </w:p>
-    <w:p>
-      <w:pPr>
-        <w:pStyle w:val="Titolo2"/>
-        <w:rPr>
-          <w:lang w:val="it-CH"/>
-        </w:rPr>
-      </w:pPr>
-      <w:bookmarkStart w:id="22" w:name="_Toc429059810"/>
-      <w:bookmarkStart w:id="23" w:name="_Toc176956576"/>
-      <w:r>
-        <w:rPr>
-          <w:lang w:val="it-CH"/>
-        </w:rPr>
-        <w:t>Design dei dati e database</w:t>
-      </w:r>
-      <w:bookmarkEnd w:id="22"/>
-      <w:bookmarkEnd w:id="23"/>
-    </w:p>
-    <w:p>
-      <w:r>
-        <w:t>Descrizione delle strutture di dati utilizzate dal programma in base agli attributi e le relazioni degli oggetti in uso.</w:t>
-      </w:r>
-    </w:p>
-    <w:p>
-      <w:r>
-        <w:t>Schema E-R, schema logico e descrizione.</w:t>
-      </w:r>
-    </w:p>
-    <w:p>
-      <w:r>
-        <w:t>Se il diagramma E-R viene modificato, sulla doc dovrà apparire l’ultima versione, mentre le vecchie saranno sui diari.</w:t>
-      </w:r>
-    </w:p>
-    <w:p/>
-    <w:p>
-      <w:pPr>
-        <w:keepNext/>
-      </w:pPr>
-      <w:r>
-        <w:lastRenderedPageBreak/>
-        <w:t>Diagramma Chen</w:t>
-      </w:r>
-      <w:r>
-        <w:rPr>
-          <w:noProof/>
-          <w:lang w:val="it-IT"/>
-        </w:rPr>
         <w:drawing>
-          <wp:inline distT="0" distB="0" distL="0" distR="0" wp14:anchorId="461D480A" wp14:editId="4E1FBEF6">
-            <wp:extent cx="6115050" cy="5448300"/>
-            <wp:effectExtent l="152400" t="152400" r="361950" b="361950"/>
-            <wp:docPr id="4" name="Immagine 4"/>
+          <wp:inline distT="0" distB="0" distL="0" distR="0" wp14:anchorId="4C699A51" wp14:editId="3F339A95">
+            <wp:extent cx="6148800" cy="4082400"/>
+            <wp:effectExtent l="0" t="0" r="4445" b="0"/>
+            <wp:docPr id="24" name="Immagine 24"/>
             <wp:cNvGraphicFramePr>
               <a:graphicFrameLocks xmlns:a="http://schemas.openxmlformats.org/drawingml/2006/main" noChangeAspect="1"/>
             </wp:cNvGraphicFramePr>
@@ -6564,7 +6732,119 @@
               <a:graphicData uri="http://schemas.openxmlformats.org/drawingml/2006/picture">
                 <pic:pic xmlns:pic="http://schemas.openxmlformats.org/drawingml/2006/picture">
                   <pic:nvPicPr>
-                    <pic:cNvPr id="0" name="Picture 2"/>
+                    <pic:cNvPr id="0" name="Picture 14"/>
+                    <pic:cNvPicPr>
+                      <a:picLocks noChangeAspect="1" noChangeArrowheads="1"/>
+                    </pic:cNvPicPr>
+                  </pic:nvPicPr>
+                  <pic:blipFill>
+                    <a:blip r:embed="rId14">
+                      <a:extLst>
+                        <a:ext uri="{28A0092B-C50C-407E-A947-70E740481C1C}">
+                          <a14:useLocalDpi xmlns:a14="http://schemas.microsoft.com/office/drawing/2010/main" val="0"/>
+                        </a:ext>
+                      </a:extLst>
+                    </a:blip>
+                    <a:srcRect/>
+                    <a:stretch>
+                      <a:fillRect/>
+                    </a:stretch>
+                  </pic:blipFill>
+                  <pic:spPr bwMode="auto">
+                    <a:xfrm>
+                      <a:off x="0" y="0"/>
+                      <a:ext cx="6148800" cy="4082400"/>
+                    </a:xfrm>
+                    <a:prstGeom prst="rect">
+                      <a:avLst/>
+                    </a:prstGeom>
+                    <a:noFill/>
+                    <a:ln>
+                      <a:noFill/>
+                    </a:ln>
+                  </pic:spPr>
+                </pic:pic>
+              </a:graphicData>
+            </a:graphic>
+          </wp:inline>
+        </w:drawing>
+      </w:r>
+    </w:p>
+    <w:p/>
+    <w:p>
+      <w:r>
+        <w:rPr>
+          <w:noProof/>
+        </w:rPr>
+        <w:drawing>
+          <wp:inline distT="0" distB="0" distL="0" distR="0" wp14:anchorId="0A51F184" wp14:editId="18242F34">
+            <wp:extent cx="6112800" cy="4082400"/>
+            <wp:effectExtent l="0" t="0" r="2540" b="0"/>
+            <wp:docPr id="23" name="Immagine 23"/>
+            <wp:cNvGraphicFramePr>
+              <a:graphicFrameLocks xmlns:a="http://schemas.openxmlformats.org/drawingml/2006/main" noChangeAspect="1"/>
+            </wp:cNvGraphicFramePr>
+            <a:graphic xmlns:a="http://schemas.openxmlformats.org/drawingml/2006/main">
+              <a:graphicData uri="http://schemas.openxmlformats.org/drawingml/2006/picture">
+                <pic:pic xmlns:pic="http://schemas.openxmlformats.org/drawingml/2006/picture">
+                  <pic:nvPicPr>
+                    <pic:cNvPr id="0" name="Picture 13"/>
+                    <pic:cNvPicPr>
+                      <a:picLocks noChangeAspect="1" noChangeArrowheads="1"/>
+                    </pic:cNvPicPr>
+                  </pic:nvPicPr>
+                  <pic:blipFill>
+                    <a:blip r:embed="rId15">
+                      <a:extLst>
+                        <a:ext uri="{28A0092B-C50C-407E-A947-70E740481C1C}">
+                          <a14:useLocalDpi xmlns:a14="http://schemas.microsoft.com/office/drawing/2010/main" val="0"/>
+                        </a:ext>
+                      </a:extLst>
+                    </a:blip>
+                    <a:srcRect/>
+                    <a:stretch>
+                      <a:fillRect/>
+                    </a:stretch>
+                  </pic:blipFill>
+                  <pic:spPr bwMode="auto">
+                    <a:xfrm>
+                      <a:off x="0" y="0"/>
+                      <a:ext cx="6112800" cy="4082400"/>
+                    </a:xfrm>
+                    <a:prstGeom prst="rect">
+                      <a:avLst/>
+                    </a:prstGeom>
+                    <a:noFill/>
+                    <a:ln>
+                      <a:noFill/>
+                    </a:ln>
+                  </pic:spPr>
+                </pic:pic>
+              </a:graphicData>
+            </a:graphic>
+          </wp:inline>
+        </w:drawing>
+      </w:r>
+    </w:p>
+    <w:p/>
+    <w:p>
+      <w:r>
+        <w:rPr>
+          <w:noProof/>
+        </w:rPr>
+        <w:drawing>
+          <wp:inline distT="0" distB="0" distL="0" distR="0" wp14:anchorId="04AB1180" wp14:editId="39BE24EA">
+            <wp:extent cx="6116400" cy="4082400"/>
+            <wp:effectExtent l="0" t="0" r="0" b="0"/>
+            <wp:docPr id="22" name="Immagine 22"/>
+            <wp:cNvGraphicFramePr>
+              <a:graphicFrameLocks xmlns:a="http://schemas.openxmlformats.org/drawingml/2006/main" noChangeAspect="1"/>
+            </wp:cNvGraphicFramePr>
+            <a:graphic xmlns:a="http://schemas.openxmlformats.org/drawingml/2006/main">
+              <a:graphicData uri="http://schemas.openxmlformats.org/drawingml/2006/picture">
+                <pic:pic xmlns:pic="http://schemas.openxmlformats.org/drawingml/2006/picture">
+                  <pic:nvPicPr>
+                    <pic:cNvPr id="0" name="Picture 12"/>
                     <pic:cNvPicPr>
                       <a:picLocks noChangeAspect="1" noChangeArrowheads="1"/>
                     </pic:cNvPicPr>
@@ -6585,21 +6865,15 @@
                   <pic:spPr bwMode="auto">
                     <a:xfrm>
                       <a:off x="0" y="0"/>
-                      <a:ext cx="6115050" cy="5448300"/>
+                      <a:ext cx="6116400" cy="4082400"/>
                     </a:xfrm>
                     <a:prstGeom prst="rect">
                       <a:avLst/>
                     </a:prstGeom>
+                    <a:noFill/>
                     <a:ln>
                       <a:noFill/>
                     </a:ln>
-                    <a:effectLst>
-                      <a:outerShdw blurRad="292100" dist="139700" dir="2700000" algn="tl" rotWithShape="0">
-                        <a:srgbClr val="333333">
-                          <a:alpha val="65000"/>
-                        </a:srgbClr>
-                      </a:outerShdw>
-                    </a:effectLst>
                   </pic:spPr>
                 </pic:pic>
               </a:graphicData>
@@ -6608,53 +6882,18 @@
         </w:drawing>
       </w:r>
     </w:p>
-    <w:p>
-      <w:pPr>
-        <w:pStyle w:val="Didascalia"/>
-      </w:pPr>
-      <w:bookmarkStart w:id="24" w:name="_Toc124775986"/>
-      <w:r>
-        <w:t xml:space="preserve">Figura </w:t>
-      </w:r>
-      <w:fldSimple w:instr=" SEQ Figura \* ARABIC ">
-        <w:r>
-          <w:rPr>
-            <w:noProof/>
-          </w:rPr>
-          <w:t>3</w:t>
-        </w:r>
-      </w:fldSimple>
-      <w:r>
-        <w:t xml:space="preserve"> Diagramma ER Chen</w:t>
-      </w:r>
-      <w:bookmarkEnd w:id="24"/>
-    </w:p>
     <w:p/>
     <w:p>
       <w:r>
-        <w:br w:type="page"/>
-      </w:r>
-    </w:p>
-    <w:p>
-      <w:r>
+        <w:rPr>
+          <w:noProof/>
+        </w:rPr>
         <w:lastRenderedPageBreak/>
-        <w:t>Diagramma Barker/Bachmann</w:t>
-      </w:r>
-    </w:p>
-    <w:p>
-      <w:pPr>
-        <w:keepNext/>
-      </w:pPr>
-      <w:r>
-        <w:rPr>
-          <w:noProof/>
-          <w:lang w:val="it-IT"/>
-        </w:rPr>
         <w:drawing>
-          <wp:inline distT="0" distB="0" distL="0" distR="0" wp14:anchorId="3A386735" wp14:editId="2586053A">
-            <wp:extent cx="6115050" cy="5343525"/>
-            <wp:effectExtent l="152400" t="152400" r="361950" b="371475"/>
-            <wp:docPr id="2" name="Immagine 2"/>
+          <wp:inline distT="0" distB="0" distL="0" distR="0" wp14:anchorId="31CB05FC" wp14:editId="4E9AF63B">
+            <wp:extent cx="6134400" cy="4082400"/>
+            <wp:effectExtent l="0" t="0" r="0" b="0"/>
+            <wp:docPr id="21" name="Immagine 21"/>
             <wp:cNvGraphicFramePr>
               <a:graphicFrameLocks xmlns:a="http://schemas.openxmlformats.org/drawingml/2006/main" noChangeAspect="1"/>
             </wp:cNvGraphicFramePr>
@@ -6662,13 +6901,13 @@
               <a:graphicData uri="http://schemas.openxmlformats.org/drawingml/2006/picture">
                 <pic:pic xmlns:pic="http://schemas.openxmlformats.org/drawingml/2006/picture">
                   <pic:nvPicPr>
-                    <pic:cNvPr id="0" name="Picture 1"/>
+                    <pic:cNvPr id="0" name="Picture 11"/>
                     <pic:cNvPicPr>
                       <a:picLocks noChangeAspect="1" noChangeArrowheads="1"/>
                     </pic:cNvPicPr>
                   </pic:nvPicPr>
                   <pic:blipFill>
-                    <a:blip r:embed="rId16">
+                    <a:blip r:embed="rId17">
                       <a:extLst>
                         <a:ext uri="{28A0092B-C50C-407E-A947-70E740481C1C}">
                           <a14:useLocalDpi xmlns:a14="http://schemas.microsoft.com/office/drawing/2010/main" val="0"/>
@@ -6683,21 +6922,15 @@
                   <pic:spPr bwMode="auto">
                     <a:xfrm>
                       <a:off x="0" y="0"/>
-                      <a:ext cx="6115050" cy="5343525"/>
+                      <a:ext cx="6134400" cy="4082400"/>
                     </a:xfrm>
                     <a:prstGeom prst="rect">
                       <a:avLst/>
                     </a:prstGeom>
+                    <a:noFill/>
                     <a:ln>
                       <a:noFill/>
                     </a:ln>
-                    <a:effectLst>
-                      <a:outerShdw blurRad="292100" dist="139700" dir="2700000" algn="tl" rotWithShape="0">
-                        <a:srgbClr val="333333">
-                          <a:alpha val="65000"/>
-                        </a:srgbClr>
-                      </a:outerShdw>
-                    </a:effectLst>
                   </pic:spPr>
                 </pic:pic>
               </a:graphicData>
@@ -6706,11 +6939,98 @@
         </w:drawing>
       </w:r>
     </w:p>
+    <w:p/>
+    <w:p>
+      <w:r>
+        <w:br w:type="page"/>
+      </w:r>
+    </w:p>
+    <w:p/>
+    <w:p>
+      <w:pPr>
+        <w:pStyle w:val="Titolo2"/>
+        <w:rPr>
+          <w:lang w:val="it-CH"/>
+        </w:rPr>
+      </w:pPr>
+      <w:bookmarkStart w:id="21" w:name="_Toc429059812"/>
+      <w:bookmarkStart w:id="22" w:name="_Toc176956578"/>
+      <w:r>
+        <w:rPr>
+          <w:lang w:val="it-CH"/>
+        </w:rPr>
+        <w:t>Design procedurale</w:t>
+      </w:r>
+      <w:bookmarkEnd w:id="21"/>
+      <w:bookmarkEnd w:id="22"/>
+    </w:p>
+    <w:p>
+      <w:pPr>
+        <w:pStyle w:val="NormaleWeb"/>
+        <w:keepNext/>
+        <w:jc w:val="center"/>
+      </w:pPr>
+      <w:r>
+        <w:rPr>
+          <w:noProof/>
+        </w:rPr>
+        <w:drawing>
+          <wp:inline distT="0" distB="0" distL="0" distR="0" wp14:anchorId="35D6EC64" wp14:editId="0F4710E6">
+            <wp:extent cx="4287328" cy="6533461"/>
+            <wp:effectExtent l="0" t="0" r="0" b="1270"/>
+            <wp:docPr id="26" name="Immagine 26"/>
+            <wp:cNvGraphicFramePr>
+              <a:graphicFrameLocks xmlns:a="http://schemas.openxmlformats.org/drawingml/2006/main" noChangeAspect="1"/>
+            </wp:cNvGraphicFramePr>
+            <a:graphic xmlns:a="http://schemas.openxmlformats.org/drawingml/2006/main">
+              <a:graphicData uri="http://schemas.openxmlformats.org/drawingml/2006/picture">
+                <pic:pic xmlns:pic="http://schemas.openxmlformats.org/drawingml/2006/picture">
+                  <pic:nvPicPr>
+                    <pic:cNvPr id="0" name="Picture 21"/>
+                    <pic:cNvPicPr>
+                      <a:picLocks noChangeAspect="1" noChangeArrowheads="1"/>
+                    </pic:cNvPicPr>
+                  </pic:nvPicPr>
+                  <pic:blipFill>
+                    <a:blip r:embed="rId18">
+                      <a:extLst>
+                        <a:ext uri="{28A0092B-C50C-407E-A947-70E740481C1C}">
+                          <a14:useLocalDpi xmlns:a14="http://schemas.microsoft.com/office/drawing/2010/main" val="0"/>
+                        </a:ext>
+                      </a:extLst>
+                    </a:blip>
+                    <a:srcRect/>
+                    <a:stretch>
+                      <a:fillRect/>
+                    </a:stretch>
+                  </pic:blipFill>
+                  <pic:spPr bwMode="auto">
+                    <a:xfrm>
+                      <a:off x="0" y="0"/>
+                      <a:ext cx="4343974" cy="6619784"/>
+                    </a:xfrm>
+                    <a:prstGeom prst="rect">
+                      <a:avLst/>
+                    </a:prstGeom>
+                    <a:noFill/>
+                    <a:ln>
+                      <a:noFill/>
+                    </a:ln>
+                  </pic:spPr>
+                </pic:pic>
+              </a:graphicData>
+            </a:graphic>
+          </wp:inline>
+        </w:drawing>
+      </w:r>
+      <w:bookmarkStart w:id="23" w:name="_GoBack"/>
+      <w:bookmarkEnd w:id="23"/>
+    </w:p>
     <w:p>
       <w:pPr>
         <w:pStyle w:val="Didascalia"/>
-      </w:pPr>
-      <w:bookmarkStart w:id="25" w:name="_Toc124775987"/>
+        <w:jc w:val="center"/>
+      </w:pPr>
       <w:r>
         <w:t xml:space="preserve">Figura </w:t>
       </w:r>
@@ -6719,251 +7039,128 @@
           <w:rPr>
             <w:noProof/>
           </w:rPr>
-          <w:t>4</w:t>
+          <w:t>3</w:t>
         </w:r>
       </w:fldSimple>
       <w:r>
+        <w:t xml:space="preserve"> Design Procedurale Quiz Game</w:t>
+      </w:r>
+    </w:p>
+    <w:p>
+      <w:r>
+        <w:t>Questo diagramma mostra l’iterazione tra utente, applicativo e dove vengono memorizzati i dati, il file di salvataggio. L’utente inserisce</w:t>
+      </w:r>
+      <w:r>
+        <w:t xml:space="preserve"> nome e per ogni giocatore che gioca, sceglie le caratteristiche delle domande e infine visualizza il punteggio. L’applicativo controlla i dati </w:t>
+      </w:r>
+      <w:r>
+        <w:lastRenderedPageBreak/>
+        <w:t>inseriti dall’utente, verifica le risposte e salva i punteggi degli utenti. Il file di salvataggio carica le domande e le risposte</w:t>
+      </w:r>
+      <w:r>
+        <w:t>.</w:t>
+      </w:r>
+    </w:p>
+    <w:p>
+      <w:pPr>
+        <w:pStyle w:val="Titolo1"/>
+      </w:pPr>
+      <w:bookmarkStart w:id="24" w:name="_Toc461179222"/>
+      <w:bookmarkStart w:id="25" w:name="_Toc176956579"/>
+      <w:r>
+        <w:t>Implementazione</w:t>
+      </w:r>
+      <w:bookmarkEnd w:id="24"/>
+      <w:bookmarkEnd w:id="25"/>
+    </w:p>
+    <w:p>
+      <w:r>
+        <w:t>In questo capitolo dovrà essere mostrato come è stato realizzato il lavoro. Questa parte può differenziarsi dalla progettazione in quanto il risultato ottenuto non per forza può essere come era stato progettato.</w:t>
+      </w:r>
+    </w:p>
+    <w:p>
+      <w:r>
+        <w:t xml:space="preserve">Sulla base di queste informazioni il lavoro svolto dovrà essere riproducibile. </w:t>
+      </w:r>
+    </w:p>
+    <w:p>
+      <w:r>
+        <w:t>In questa parte è richiesto l’inserimento di codice sorgente</w:t>
+      </w:r>
+      <w:r>
+        <w:t xml:space="preserve"> - </w:t>
+      </w:r>
+      <w:proofErr w:type="spellStart"/>
+      <w:r>
+        <w:t>P</w:t>
+      </w:r>
+      <w:r>
+        <w:t>rint</w:t>
+      </w:r>
+      <w:proofErr w:type="spellEnd"/>
+      <w:r>
         <w:t xml:space="preserve"> </w:t>
       </w:r>
       <w:r>
-        <w:t>Diagramma ER Barker</w:t>
-      </w:r>
-      <w:bookmarkEnd w:id="25"/>
-    </w:p>
-    <w:p/>
-    <w:p>
-      <w:r>
-        <w:br w:type="page"/>
-      </w:r>
-    </w:p>
-    <w:p>
-      <w:pPr>
-        <w:pStyle w:val="Titolo2"/>
-        <w:rPr>
-          <w:lang w:val="it-CH"/>
-        </w:rPr>
-      </w:pPr>
-      <w:bookmarkStart w:id="26" w:name="_Toc429059811"/>
-      <w:bookmarkStart w:id="27" w:name="_Toc176956577"/>
-      <w:r>
-        <w:rPr>
-          <w:lang w:val="it-CH"/>
-        </w:rPr>
-        <w:lastRenderedPageBreak/>
-        <w:t>Design delle interfacce</w:t>
+        <w:t>S</w:t>
+      </w:r>
+      <w:r>
+        <w:t xml:space="preserve">creen </w:t>
+      </w:r>
+      <w:r>
+        <w:t xml:space="preserve">- </w:t>
+      </w:r>
+      <w:r>
+        <w:t>di maschere solamente per quei passaggi particolarmente significativi e/o critici.</w:t>
+      </w:r>
+    </w:p>
+    <w:p>
+      <w:r>
+        <w:t>Inoltre,</w:t>
+      </w:r>
+      <w:r>
+        <w:t xml:space="preserve"> dovranno essere descritte eventuali varianti di soluzione o scelte di prodotti con motivazione delle scelte.</w:t>
+      </w:r>
+    </w:p>
+    <w:p>
+      <w:r>
+        <w:t>Non deve apparire nessuna forma di guida d’uso di librerie o di componenti utilizzati. Eventualmente questa va allegata.</w:t>
+      </w:r>
+    </w:p>
+    <w:p>
+      <w:r>
+        <w:t>Per eventuali dettagli si possono inserire riferimenti ai diari.</w:t>
+      </w:r>
+    </w:p>
+    <w:p>
+      <w:pPr>
+        <w:pStyle w:val="Titolo1"/>
+      </w:pPr>
+      <w:bookmarkStart w:id="26" w:name="_Toc461179223"/>
+      <w:bookmarkStart w:id="27" w:name="_Toc176956580"/>
+      <w:r>
+        <w:t>Test</w:t>
       </w:r>
       <w:bookmarkEnd w:id="26"/>
       <w:bookmarkEnd w:id="27"/>
     </w:p>
     <w:p>
-      <w:r>
-        <w:t xml:space="preserve">Descrizione delle interfacce interne ed esterne del sistema e dell’interfaccia utente. La progettazione delle interfacce è basata sulle informazioni ricavate durante la fase di analisi e realizzata tramite </w:t>
-      </w:r>
-      <w:proofErr w:type="spellStart"/>
-      <w:r>
-        <w:t>mockups</w:t>
-      </w:r>
-      <w:proofErr w:type="spellEnd"/>
-      <w:r>
-        <w:t>.</w:t>
-      </w:r>
-    </w:p>
-    <w:p>
       <w:pPr>
         <w:pStyle w:val="Titolo2"/>
         <w:rPr>
           <w:lang w:val="it-CH"/>
         </w:rPr>
       </w:pPr>
-      <w:bookmarkStart w:id="28" w:name="_Toc429059812"/>
-      <w:bookmarkStart w:id="29" w:name="_Toc176956578"/>
+      <w:bookmarkStart w:id="28" w:name="_Toc461179224"/>
+      <w:bookmarkStart w:id="29" w:name="_Toc176956581"/>
       <w:r>
         <w:rPr>
           <w:lang w:val="it-CH"/>
         </w:rPr>
-        <w:t>Design procedurale</w:t>
+        <w:t>Protocollo di test</w:t>
       </w:r>
       <w:bookmarkEnd w:id="28"/>
       <w:bookmarkEnd w:id="29"/>
-    </w:p>
-    <w:p>
-      <w:r>
-        <w:t>Descrive i concetti dettagliati dell’architettura/sviluppo utilizzando ad esempio:</w:t>
-      </w:r>
-    </w:p>
-    <w:p>
-      <w:pPr>
-        <w:numPr>
-          <w:ilvl w:val="0"/>
-          <w:numId w:val="11"/>
-        </w:numPr>
-      </w:pPr>
-      <w:r>
-        <w:t>Diagrammi di flusso e Nassi.</w:t>
-      </w:r>
-    </w:p>
-    <w:p>
-      <w:pPr>
-        <w:numPr>
-          <w:ilvl w:val="0"/>
-          <w:numId w:val="11"/>
-        </w:numPr>
-      </w:pPr>
-      <w:r>
-        <w:t>Tabelle.</w:t>
-      </w:r>
-    </w:p>
-    <w:p>
-      <w:pPr>
-        <w:numPr>
-          <w:ilvl w:val="0"/>
-          <w:numId w:val="11"/>
-        </w:numPr>
-      </w:pPr>
-      <w:r>
-        <w:t>Classi e metodi.</w:t>
-      </w:r>
-    </w:p>
-    <w:p>
-      <w:pPr>
-        <w:numPr>
-          <w:ilvl w:val="0"/>
-          <w:numId w:val="11"/>
-        </w:numPr>
-      </w:pPr>
-      <w:r>
-        <w:t xml:space="preserve">Tabelle di </w:t>
-      </w:r>
-      <w:proofErr w:type="spellStart"/>
-      <w:r>
-        <w:t>routing</w:t>
-      </w:r>
-      <w:proofErr w:type="spellEnd"/>
-    </w:p>
-    <w:p>
-      <w:pPr>
-        <w:numPr>
-          <w:ilvl w:val="0"/>
-          <w:numId w:val="11"/>
-        </w:numPr>
-      </w:pPr>
-      <w:r>
-        <w:t>Diritti di accesso a condivisioni …</w:t>
-      </w:r>
-    </w:p>
-    <w:p/>
-    <w:p>
-      <w:r>
-        <w:t>Questi documenti permetteranno di rappresentare i dettagli procedurali per la realizzazione del prodotto.</w:t>
-      </w:r>
-    </w:p>
-    <w:p/>
-    <w:p>
-      <w:r>
-        <w:br w:type="page"/>
-      </w:r>
-    </w:p>
-    <w:p>
-      <w:pPr>
-        <w:pStyle w:val="Titolo1"/>
-      </w:pPr>
-      <w:bookmarkStart w:id="30" w:name="_Toc461179222"/>
-      <w:bookmarkStart w:id="31" w:name="_Toc176956579"/>
-      <w:r>
-        <w:lastRenderedPageBreak/>
-        <w:t>Implementazione</w:t>
-      </w:r>
-      <w:bookmarkEnd w:id="30"/>
-      <w:bookmarkEnd w:id="31"/>
-    </w:p>
-    <w:p>
-      <w:r>
-        <w:t>In questo capitolo dovrà essere mostrato come è stato realizzato il lavoro. Questa parte può differenziarsi dalla progettazione in quanto il risultato ottenuto non per forza può essere come era stato progettato.</w:t>
-      </w:r>
-    </w:p>
-    <w:p>
-      <w:r>
-        <w:t xml:space="preserve">Sulla base di queste informazioni il lavoro svolto dovrà essere riproducibile. </w:t>
-      </w:r>
-    </w:p>
-    <w:p>
-      <w:r>
-        <w:t>In questa parte è richiesto l’inserimento di codice sorgente</w:t>
-      </w:r>
-      <w:r>
-        <w:t xml:space="preserve"> - </w:t>
-      </w:r>
-      <w:proofErr w:type="spellStart"/>
-      <w:r>
-        <w:t>P</w:t>
-      </w:r>
-      <w:r>
-        <w:t>rint</w:t>
-      </w:r>
-      <w:proofErr w:type="spellEnd"/>
-      <w:r>
-        <w:t xml:space="preserve"> </w:t>
-      </w:r>
-      <w:r>
-        <w:t>S</w:t>
-      </w:r>
-      <w:r>
-        <w:t xml:space="preserve">creen </w:t>
-      </w:r>
-      <w:r>
-        <w:t xml:space="preserve">- </w:t>
-      </w:r>
-      <w:r>
-        <w:t>di maschere solamente per quei passaggi particolarmente significativi e/o critici.</w:t>
-      </w:r>
-    </w:p>
-    <w:p>
-      <w:r>
-        <w:t>Inoltre,</w:t>
-      </w:r>
-      <w:r>
-        <w:t xml:space="preserve"> dovranno essere descritte eventuali varianti di soluzione o scelte di prodotti con motivazione delle scelte.</w:t>
-      </w:r>
-    </w:p>
-    <w:p>
-      <w:r>
-        <w:t>Non deve apparire nessuna forma di guida d’uso di librerie o di componenti utilizzati. Eventualmente questa va allegata.</w:t>
-      </w:r>
-    </w:p>
-    <w:p>
-      <w:r>
-        <w:t>Per eventuali dettagli si possono inserire riferimenti ai diari.</w:t>
-      </w:r>
-    </w:p>
-    <w:p>
-      <w:pPr>
-        <w:pStyle w:val="Titolo1"/>
-      </w:pPr>
-      <w:bookmarkStart w:id="32" w:name="_Toc461179223"/>
-      <w:bookmarkStart w:id="33" w:name="_Toc176956580"/>
-      <w:r>
-        <w:t>Test</w:t>
-      </w:r>
-      <w:bookmarkEnd w:id="32"/>
-      <w:bookmarkEnd w:id="33"/>
-    </w:p>
-    <w:p>
-      <w:pPr>
-        <w:pStyle w:val="Titolo2"/>
-        <w:rPr>
-          <w:lang w:val="it-CH"/>
-        </w:rPr>
-      </w:pPr>
-      <w:bookmarkStart w:id="34" w:name="_Toc461179224"/>
-      <w:bookmarkStart w:id="35" w:name="_Toc176956581"/>
-      <w:r>
-        <w:rPr>
-          <w:lang w:val="it-CH"/>
-        </w:rPr>
-        <w:t>Protocollo di test</w:t>
-      </w:r>
-      <w:bookmarkEnd w:id="34"/>
-      <w:bookmarkEnd w:id="35"/>
     </w:p>
     <w:p>
       <w:r>
@@ -7772,6 +7969,14 @@
                 <w:lang w:val="fr-CH"/>
               </w:rPr>
               <w:br/>
+            </w:r>
+            <w:r>
+              <w:rPr>
+                <w:sz w:val="24"/>
+                <w:szCs w:val="24"/>
+                <w:lang w:val="fr-CH"/>
+              </w:rPr>
+              <w:lastRenderedPageBreak/>
               <w:t>Select the “1.2.001.txt” file,</w:t>
             </w:r>
             <w:r>
@@ -7868,14 +8073,6 @@
                 <w:lang w:val="fr-CH"/>
               </w:rPr>
               <w:br/>
-            </w:r>
-            <w:r>
-              <w:rPr>
-                <w:sz w:val="24"/>
-                <w:szCs w:val="24"/>
-                <w:lang w:val="fr-CH"/>
-              </w:rPr>
-              <w:lastRenderedPageBreak/>
               <w:t xml:space="preserve">Click the </w:t>
             </w:r>
             <w:proofErr w:type="spellStart"/>
@@ -8472,7 +8669,7 @@
           <w:lang w:val="fr-CH"/>
         </w:rPr>
       </w:pPr>
-      <w:bookmarkStart w:id="36" w:name="_Toc461179225"/>
+      <w:bookmarkStart w:id="30" w:name="_Toc461179225"/>
       <w:r>
         <w:rPr>
           <w:lang w:val="fr-CH"/>
@@ -8487,7 +8684,7 @@
           <w:lang w:val="it-CH"/>
         </w:rPr>
       </w:pPr>
-      <w:bookmarkStart w:id="37" w:name="_Toc176956582"/>
+      <w:bookmarkStart w:id="31" w:name="_Toc176956582"/>
       <w:r>
         <w:rPr>
           <w:lang w:val="it-CH"/>
@@ -8495,8 +8692,8 @@
         <w:lastRenderedPageBreak/>
         <w:t>Risultati test</w:t>
       </w:r>
-      <w:bookmarkEnd w:id="36"/>
-      <w:bookmarkEnd w:id="37"/>
+      <w:bookmarkEnd w:id="30"/>
+      <w:bookmarkEnd w:id="31"/>
     </w:p>
     <w:p>
       <w:r>
@@ -8729,16 +8926,16 @@
           <w:lang w:val="it-CH"/>
         </w:rPr>
       </w:pPr>
-      <w:bookmarkStart w:id="38" w:name="_Toc461179226"/>
-      <w:bookmarkStart w:id="39" w:name="_Toc176956583"/>
+      <w:bookmarkStart w:id="32" w:name="_Toc461179226"/>
+      <w:bookmarkStart w:id="33" w:name="_Toc176956583"/>
       <w:r>
         <w:rPr>
           <w:lang w:val="it-CH"/>
         </w:rPr>
         <w:t>Mancanze/limitazioni conosciute</w:t>
       </w:r>
-      <w:bookmarkEnd w:id="38"/>
-      <w:bookmarkEnd w:id="39"/>
+      <w:bookmarkEnd w:id="32"/>
+      <w:bookmarkEnd w:id="33"/>
     </w:p>
     <w:p>
       <w:r>
@@ -8749,13 +8946,13 @@
       <w:pPr>
         <w:pStyle w:val="Titolo1"/>
       </w:pPr>
-      <w:bookmarkStart w:id="40" w:name="_Toc461179227"/>
-      <w:bookmarkStart w:id="41" w:name="_Toc176956584"/>
+      <w:bookmarkStart w:id="34" w:name="_Toc461179227"/>
+      <w:bookmarkStart w:id="35" w:name="_Toc176956584"/>
       <w:r>
         <w:t>Consuntivo</w:t>
       </w:r>
-      <w:bookmarkEnd w:id="40"/>
-      <w:bookmarkEnd w:id="41"/>
+      <w:bookmarkEnd w:id="34"/>
+      <w:bookmarkEnd w:id="35"/>
     </w:p>
     <w:p>
       <w:r>
@@ -8787,10 +8984,10 @@
     <w:p>
       <w:pPr>
         <w:sectPr>
-          <w:headerReference w:type="default" r:id="rId17"/>
-          <w:footerReference w:type="default" r:id="rId18"/>
-          <w:headerReference w:type="first" r:id="rId19"/>
-          <w:footerReference w:type="first" r:id="rId20"/>
+          <w:headerReference w:type="default" r:id="rId19"/>
+          <w:footerReference w:type="default" r:id="rId20"/>
+          <w:headerReference w:type="first" r:id="rId21"/>
+          <w:footerReference w:type="first" r:id="rId22"/>
           <w:pgSz w:w="11906" w:h="16838"/>
           <w:pgMar w:top="1985" w:right="1134" w:bottom="1418" w:left="1134" w:header="567" w:footer="567" w:gutter="0"/>
           <w:cols w:space="720"/>
@@ -8817,7 +9014,7 @@
         <mc:AlternateContent>
           <mc:Choice Requires="wps">
             <w:drawing>
-              <wp:anchor distT="0" distB="0" distL="114300" distR="114300" simplePos="0" relativeHeight="251659264" behindDoc="0" locked="0" layoutInCell="1" allowOverlap="1" wp14:anchorId="0F9A587C" wp14:editId="2A59F3E5">
+              <wp:anchor distT="0" distB="0" distL="114300" distR="114300" simplePos="0" relativeHeight="251658752" behindDoc="0" locked="0" layoutInCell="1" allowOverlap="1" wp14:anchorId="0F9A587C" wp14:editId="2A59F3E5">
                 <wp:simplePos x="0" y="0"/>
                 <wp:positionH relativeFrom="column">
                   <wp:posOffset>1844544</wp:posOffset>
@@ -8894,7 +9091,7 @@
                 <v:stroke joinstyle="miter"/>
                 <v:path gradientshapeok="t" o:connecttype="rect"/>
               </v:shapetype>
-              <v:shape id="Casella di testo 19" o:spid="_x0000_s1026" type="#_x0000_t202" style="position:absolute;margin-left:145.25pt;margin-top:158.65pt;width:405.95pt;height:40.95pt;rotation:-30;z-index:251659264;visibility:visible;mso-wrap-style:square;mso-height-percent:0;mso-wrap-distance-left:9pt;mso-wrap-distance-top:0;mso-wrap-distance-right:9pt;mso-wrap-distance-bottom:0;mso-position-horizontal:absolute;mso-position-horizontal-relative:text;mso-position-vertical:absolute;mso-position-vertical-relative:text;mso-height-percent:0;mso-height-relative:margin;v-text-anchor:top" o:gfxdata="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" fillcolor="white [3201]" strokeweight=".5pt">
+              <v:shape id="Casella di testo 19" o:spid="_x0000_s1026" type="#_x0000_t202" style="position:absolute;margin-left:145.25pt;margin-top:158.65pt;width:405.95pt;height:40.95pt;rotation:-30;z-index:251658752;visibility:visible;mso-wrap-style:square;mso-height-percent:0;mso-wrap-distance-left:9pt;mso-wrap-distance-top:0;mso-wrap-distance-right:9pt;mso-wrap-distance-bottom:0;mso-position-horizontal:absolute;mso-position-horizontal-relative:text;mso-position-vertical:absolute;mso-position-vertical-relative:text;mso-height-percent:0;mso-height-relative:margin;v-text-anchor:top" o:gfxdata="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" fillcolor="white [3201]" strokeweight=".5pt">
                 <v:fill opacity="27499f"/>
                 <v:textbox>
                   <w:txbxContent>
@@ -8944,7 +9141,7 @@
                     </pic:cNvPicPr>
                   </pic:nvPicPr>
                   <pic:blipFill>
-                    <a:blip r:embed="rId16" cstate="print">
+                    <a:blip r:embed="rId23" cstate="print">
                       <a:extLst>
                         <a:ext uri="{28A0092B-C50C-407E-A947-70E740481C1C}">
                           <a14:useLocalDpi xmlns:a14="http://schemas.microsoft.com/office/drawing/2010/main" val="0"/>
@@ -8986,7 +9183,7 @@
       <w:pPr>
         <w:pStyle w:val="Didascalia"/>
       </w:pPr>
-      <w:bookmarkStart w:id="42" w:name="_Toc124775988"/>
+      <w:bookmarkStart w:id="36" w:name="_Toc124775988"/>
       <w:r>
         <w:t xml:space="preserve">Figura </w:t>
       </w:r>
@@ -8995,7 +9192,7 @@
           <w:rPr>
             <w:noProof/>
           </w:rPr>
-          <w:t>5</w:t>
+          <w:t>4</w:t>
         </w:r>
       </w:fldSimple>
       <w:r>
@@ -9012,14 +9209,14 @@
       <w:r>
         <w:t xml:space="preserve"> consuntivo</w:t>
       </w:r>
-      <w:bookmarkEnd w:id="42"/>
+      <w:bookmarkEnd w:id="36"/>
     </w:p>
     <w:p/>
     <w:p>
       <w:pPr>
         <w:sectPr>
-          <w:headerReference w:type="first" r:id="rId21"/>
-          <w:footerReference w:type="first" r:id="rId22"/>
+          <w:headerReference w:type="first" r:id="rId24"/>
+          <w:footerReference w:type="first" r:id="rId25"/>
           <w:pgSz w:w="16838" w:h="11906" w:orient="landscape"/>
           <w:pgMar w:top="720" w:right="720" w:bottom="720" w:left="720" w:header="567" w:footer="567" w:gutter="0"/>
           <w:cols w:space="720"/>
@@ -9032,113 +9229,113 @@
       <w:pPr>
         <w:pStyle w:val="Titolo1"/>
       </w:pPr>
-      <w:bookmarkStart w:id="43" w:name="_Toc461179228"/>
-      <w:bookmarkStart w:id="44" w:name="_Toc176956585"/>
+      <w:bookmarkStart w:id="37" w:name="_Toc461179228"/>
+      <w:bookmarkStart w:id="38" w:name="_Toc176956585"/>
       <w:r>
         <w:lastRenderedPageBreak/>
         <w:t>Conclusioni</w:t>
       </w:r>
+      <w:bookmarkEnd w:id="37"/>
+      <w:bookmarkEnd w:id="38"/>
+    </w:p>
+    <w:p>
+      <w:r>
+        <w:t>Quali sono le implicazioni della mia soluzione? Che impatto avrà? Cambierà il mondo? È un successo importante? È solo un’aggiunta marginale o è semplicemente servita per scoprire che questo percorso è stato una perdita di tempo? I risultati ottenuti sono generali, facilmente generalizzabili o sono specifici di un caso particolare? ecc</w:t>
+      </w:r>
+      <w:r>
+        <w:t>.</w:t>
+      </w:r>
+    </w:p>
+    <w:p>
+      <w:pPr>
+        <w:pStyle w:val="Titolo2"/>
+        <w:rPr>
+          <w:lang w:val="it-CH"/>
+        </w:rPr>
+      </w:pPr>
+      <w:bookmarkStart w:id="39" w:name="_Toc461179229"/>
+      <w:bookmarkStart w:id="40" w:name="_Toc176956586"/>
+      <w:r>
+        <w:rPr>
+          <w:lang w:val="it-CH"/>
+        </w:rPr>
+        <w:t>Sviluppi futuri</w:t>
+      </w:r>
+      <w:bookmarkEnd w:id="39"/>
+      <w:bookmarkEnd w:id="40"/>
+    </w:p>
+    <w:p>
+      <w:r>
+        <w:t>Migliorie o estensioni che possono essere sviluppate sul prodotto.</w:t>
+      </w:r>
+    </w:p>
+    <w:p>
+      <w:pPr>
+        <w:pStyle w:val="Titolo2"/>
+        <w:rPr>
+          <w:lang w:val="it-CH"/>
+        </w:rPr>
+      </w:pPr>
+      <w:bookmarkStart w:id="41" w:name="_Toc461179230"/>
+      <w:bookmarkStart w:id="42" w:name="_Toc176956587"/>
+      <w:r>
+        <w:rPr>
+          <w:lang w:val="it-CH"/>
+        </w:rPr>
+        <w:t>Considerazioni personali</w:t>
+      </w:r>
+      <w:bookmarkEnd w:id="41"/>
+      <w:bookmarkEnd w:id="42"/>
+    </w:p>
+    <w:p>
+      <w:r>
+        <w:t>Cosa ho imparato in questo progetto? ecc</w:t>
+      </w:r>
+      <w:r>
+        <w:t>.</w:t>
+      </w:r>
+    </w:p>
+    <w:p/>
+    <w:p>
+      <w:pPr>
+        <w:rPr>
+          <w:b/>
+        </w:rPr>
+      </w:pPr>
+      <w:bookmarkStart w:id="43" w:name="_Toc461179231"/>
+      <w:r>
+        <w:br w:type="page"/>
+      </w:r>
+    </w:p>
+    <w:p>
+      <w:pPr>
+        <w:pStyle w:val="Titolo1"/>
+      </w:pPr>
+      <w:bookmarkStart w:id="44" w:name="_Toc176956588"/>
+      <w:r>
+        <w:lastRenderedPageBreak/>
+        <w:t>Bibliografia</w:t>
+      </w:r>
       <w:bookmarkEnd w:id="43"/>
       <w:bookmarkEnd w:id="44"/>
     </w:p>
     <w:p>
-      <w:r>
-        <w:t>Quali sono le implicazioni della mia soluzione? Che impatto avrà? Cambierà il mondo? È un successo importante? È solo un’aggiunta marginale o è semplicemente servita per scoprire che questo percorso è stato una perdita di tempo? I risultati ottenuti sono generali, facilmente generalizzabili o sono specifici di un caso particolare? ecc</w:t>
-      </w:r>
-      <w:r>
-        <w:t>.</w:t>
-      </w:r>
-    </w:p>
-    <w:p>
       <w:pPr>
         <w:pStyle w:val="Titolo2"/>
         <w:rPr>
           <w:lang w:val="it-CH"/>
         </w:rPr>
       </w:pPr>
-      <w:bookmarkStart w:id="45" w:name="_Toc461179229"/>
-      <w:bookmarkStart w:id="46" w:name="_Toc176956586"/>
+      <w:bookmarkStart w:id="45" w:name="_Toc461179232"/>
+      <w:bookmarkStart w:id="46" w:name="_Toc176956589"/>
       <w:r>
         <w:rPr>
           <w:lang w:val="it-CH"/>
         </w:rPr>
-        <w:t>Sviluppi futuri</w:t>
+        <w:t>Bibliografia per articoli di riviste:</w:t>
       </w:r>
       <w:bookmarkEnd w:id="45"/>
       <w:bookmarkEnd w:id="46"/>
-    </w:p>
-    <w:p>
-      <w:r>
-        <w:t>Migliorie o estensioni che possono essere sviluppate sul prodotto.</w:t>
-      </w:r>
-    </w:p>
-    <w:p>
-      <w:pPr>
-        <w:pStyle w:val="Titolo2"/>
-        <w:rPr>
-          <w:lang w:val="it-CH"/>
-        </w:rPr>
-      </w:pPr>
-      <w:bookmarkStart w:id="47" w:name="_Toc461179230"/>
-      <w:bookmarkStart w:id="48" w:name="_Toc176956587"/>
-      <w:r>
-        <w:rPr>
-          <w:lang w:val="it-CH"/>
-        </w:rPr>
-        <w:t>Considerazioni personali</w:t>
-      </w:r>
-      <w:bookmarkEnd w:id="47"/>
-      <w:bookmarkEnd w:id="48"/>
-    </w:p>
-    <w:p>
-      <w:r>
-        <w:t>Cosa ho imparato in questo progetto? ecc</w:t>
-      </w:r>
-      <w:r>
-        <w:t>.</w:t>
-      </w:r>
-    </w:p>
-    <w:p/>
-    <w:p>
-      <w:pPr>
-        <w:rPr>
-          <w:b/>
-        </w:rPr>
-      </w:pPr>
-      <w:bookmarkStart w:id="49" w:name="_Toc461179231"/>
-      <w:r>
-        <w:br w:type="page"/>
-      </w:r>
-    </w:p>
-    <w:p>
-      <w:pPr>
-        <w:pStyle w:val="Titolo1"/>
-      </w:pPr>
-      <w:bookmarkStart w:id="50" w:name="_Toc176956588"/>
-      <w:r>
-        <w:lastRenderedPageBreak/>
-        <w:t>Bibliografia</w:t>
-      </w:r>
-      <w:bookmarkEnd w:id="49"/>
-      <w:bookmarkEnd w:id="50"/>
-    </w:p>
-    <w:p>
-      <w:pPr>
-        <w:pStyle w:val="Titolo2"/>
-        <w:rPr>
-          <w:lang w:val="it-CH"/>
-        </w:rPr>
-      </w:pPr>
-      <w:bookmarkStart w:id="51" w:name="_Toc461179232"/>
-      <w:bookmarkStart w:id="52" w:name="_Toc176956589"/>
-      <w:r>
-        <w:rPr>
-          <w:lang w:val="it-CH"/>
-        </w:rPr>
-        <w:t>Bibliografia per articoli di riviste:</w:t>
-      </w:r>
-      <w:bookmarkEnd w:id="51"/>
-      <w:bookmarkEnd w:id="52"/>
     </w:p>
     <w:p>
       <w:pPr>
@@ -9205,16 +9402,16 @@
           <w:lang w:val="it-CH"/>
         </w:rPr>
       </w:pPr>
-      <w:bookmarkStart w:id="53" w:name="_Toc461179233"/>
-      <w:bookmarkStart w:id="54" w:name="_Toc176956590"/>
+      <w:bookmarkStart w:id="47" w:name="_Toc461179233"/>
+      <w:bookmarkStart w:id="48" w:name="_Toc176956590"/>
       <w:r>
         <w:rPr>
           <w:lang w:val="it-CH"/>
         </w:rPr>
         <w:t>Bibliografia per libri</w:t>
       </w:r>
-      <w:bookmarkEnd w:id="53"/>
-      <w:bookmarkEnd w:id="54"/>
+      <w:bookmarkEnd w:id="47"/>
+      <w:bookmarkEnd w:id="48"/>
     </w:p>
     <w:p>
       <w:pPr>
@@ -9294,16 +9491,16 @@
           <w:lang w:val="it-CH"/>
         </w:rPr>
       </w:pPr>
-      <w:bookmarkStart w:id="55" w:name="_Toc461179234"/>
-      <w:bookmarkStart w:id="56" w:name="_Toc176956591"/>
+      <w:bookmarkStart w:id="49" w:name="_Toc461179234"/>
+      <w:bookmarkStart w:id="50" w:name="_Toc176956591"/>
       <w:r>
         <w:rPr>
           <w:lang w:val="it-CH"/>
         </w:rPr>
         <w:t>Sitografia</w:t>
       </w:r>
-      <w:bookmarkEnd w:id="55"/>
-      <w:bookmarkEnd w:id="56"/>
+      <w:bookmarkEnd w:id="49"/>
+      <w:bookmarkEnd w:id="50"/>
     </w:p>
     <w:p>
       <w:pPr>
@@ -9402,7 +9599,7 @@
           <w:lang w:val="fr-CH"/>
         </w:rPr>
       </w:pPr>
-      <w:bookmarkStart w:id="57" w:name="_Toc461179235"/>
+      <w:bookmarkStart w:id="51" w:name="_Toc461179235"/>
     </w:p>
     <w:p>
       <w:pPr>
@@ -9425,12 +9622,12 @@
       <w:pPr>
         <w:pStyle w:val="Titolo1"/>
       </w:pPr>
-      <w:bookmarkStart w:id="58" w:name="_Toc176956592"/>
+      <w:bookmarkStart w:id="52" w:name="_Toc176956592"/>
       <w:r>
         <w:lastRenderedPageBreak/>
         <w:t>Glossario</w:t>
       </w:r>
-      <w:bookmarkEnd w:id="58"/>
+      <w:bookmarkEnd w:id="52"/>
     </w:p>
     <w:tbl>
       <w:tblPr>
@@ -9603,11 +9800,11 @@
       <w:pPr>
         <w:pStyle w:val="Titolo1"/>
       </w:pPr>
-      <w:bookmarkStart w:id="59" w:name="_Toc176956593"/>
+      <w:bookmarkStart w:id="53" w:name="_Toc176956593"/>
       <w:r>
         <w:t>Indice delle figure</w:t>
       </w:r>
-      <w:bookmarkEnd w:id="59"/>
+      <w:bookmarkEnd w:id="53"/>
     </w:p>
     <w:p>
       <w:pPr>
@@ -9987,12 +10184,12 @@
       <w:pPr>
         <w:pStyle w:val="Titolo1"/>
       </w:pPr>
-      <w:bookmarkStart w:id="60" w:name="_Toc176956594"/>
+      <w:bookmarkStart w:id="54" w:name="_Toc176956594"/>
       <w:r>
         <w:t>Allegati</w:t>
       </w:r>
-      <w:bookmarkEnd w:id="57"/>
-      <w:bookmarkEnd w:id="60"/>
+      <w:bookmarkEnd w:id="51"/>
+      <w:bookmarkEnd w:id="54"/>
     </w:p>
     <w:p>
       <w:r>
@@ -10102,8 +10299,8 @@
       </w:pPr>
     </w:p>
     <w:sectPr>
-      <w:headerReference w:type="first" r:id="rId23"/>
-      <w:footerReference w:type="first" r:id="rId24"/>
+      <w:headerReference w:type="first" r:id="rId26"/>
+      <w:footerReference w:type="first" r:id="rId27"/>
       <w:pgSz w:w="11906" w:h="16838"/>
       <w:pgMar w:top="1985" w:right="1134" w:bottom="1418" w:left="1134" w:header="567" w:footer="567" w:gutter="0"/>
       <w:cols w:space="720"/>
@@ -10141,12 +10338,29 @@
         <w:sz w:val="20"/>
       </w:rPr>
     </w:pPr>
-    <w:r>
-      <w:rPr>
-        <w:sz w:val="20"/>
-      </w:rPr>
-      <w:t>Andrea Casamatta</w:t>
-    </w:r>
+    <w:sdt>
+      <w:sdtPr>
+        <w:rPr>
+          <w:sz w:val="20"/>
+        </w:rPr>
+        <w:alias w:val="Autore"/>
+        <w:tag w:val=""/>
+        <w:id w:val="1128124387"/>
+        <w:placeholder>
+          <w:docPart w:val="690728C251704EAFB5D6732D5B168932"/>
+        </w:placeholder>
+        <w:dataBinding w:prefixMappings="xmlns:ns0='http://purl.org/dc/elements/1.1/' xmlns:ns1='http://schemas.openxmlformats.org/package/2006/metadata/core-properties' " w:xpath="/ns1:coreProperties[1]/ns0:creator[1]" w:storeItemID="{6C3C8BC8-F283-45AE-878A-BAB7291924A1}"/>
+        <w:text/>
+      </w:sdtPr>
+      <w:sdtContent>
+        <w:r>
+          <w:rPr>
+            <w:sz w:val="20"/>
+          </w:rPr>
+          <w:t>Andrea Casamatta</w:t>
+        </w:r>
+      </w:sdtContent>
+    </w:sdt>
     <w:r>
       <w:rPr>
         <w:sz w:val="20"/>
@@ -10213,7 +10427,7 @@
         <w:noProof/>
         <w:sz w:val="20"/>
       </w:rPr>
-      <w:t>09.10.2024</w:t>
+      <w:t>13.11.2024</w:t>
     </w:r>
     <w:r>
       <w:rPr>
@@ -10227,242 +10441,70 @@
 
 <file path=word/footer2.xml><?xml version="1.0" encoding="utf-8"?>
 <w:ftr xmlns:wpc="http://schemas.microsoft.com/office/word/2010/wordprocessingCanvas" xmlns:cx="http://schemas.microsoft.com/office/drawing/2014/chartex" xmlns:cx1="http://schemas.microsoft.com/office/drawing/2015/9/8/chartex" xmlns:cx2="http://schemas.microsoft.com/office/drawing/2015/10/21/chartex" xmlns:cx3="http://schemas.microsoft.com/office/drawing/2016/5/9/chartex" xmlns:cx4="http://schemas.microsoft.com/office/drawing/2016/5/10/chartex" xmlns:cx5="http://schemas.microsoft.com/office/drawing/2016/5/11/chartex" xmlns:cx6="http://schemas.microsoft.com/office/drawing/2016/5/12/chartex" xmlns:cx7="http://schemas.microsoft.com/office/drawing/2016/5/13/chartex" xmlns:cx8="http://schemas.microsoft.com/office/drawing/2016/5/14/chartex" xmlns:mc="http://schemas.openxmlformats.org/markup-compatibility/2006" xmlns:aink="http://schemas.microsoft.com/office/drawing/2016/ink" xmlns:am3d="http://schemas.microsoft.com/office/drawing/2017/model3d" xmlns:o="urn:schemas-microsoft-com:office:office" xmlns:r="http://schemas.openxmlformats.org/officeDocument/2006/relationships" xmlns:m="http://schemas.openxmlformats.org/officeDocument/2006/math" xmlns:v="urn:schemas-microsoft-com:vml" xmlns:wp14="http://schemas.microsoft.com/office/word/2010/wordprocessingDrawing" xmlns:wp="http://schemas.openxmlformats.org/drawingml/2006/wordprocessingDrawing" xmlns:w10="urn:schemas-microsoft-com:office:word" xmlns:w="http://schemas.openxmlformats.org/wordprocessingml/2006/main" xmlns:w14="http://schemas.microsoft.com/office/word/2010/wordml" xmlns:w15="http://schemas.microsoft.com/office/word/2012/wordml" xmlns:w16cid="http://schemas.microsoft.com/office/word/2016/wordml/cid" xmlns:w16se="http://schemas.microsoft.com/office/word/2015/wordml/symex" xmlns:wpg="http://schemas.microsoft.com/office/word/2010/wordprocessingGroup" xmlns:wpi="http://schemas.microsoft.com/office/word/2010/wordprocessingInk" xmlns:wne="http://schemas.microsoft.com/office/word/2006/wordml" xmlns:wps="http://schemas.microsoft.com/office/word/2010/wordprocessingShape" mc:Ignorable="w14 w15 w16se w16cid wp14">
-  <w:tbl>
-    <w:tblPr>
-      <w:tblW w:w="0" w:type="auto"/>
-      <w:tblLook w:val="00A0" w:firstRow="1" w:lastRow="0" w:firstColumn="1" w:lastColumn="0" w:noHBand="0" w:noVBand="0"/>
-    </w:tblPr>
-    <w:tblGrid>
-      <w:gridCol w:w="2694"/>
-      <w:gridCol w:w="6944"/>
-    </w:tblGrid>
-    <w:tr>
-      <w:tc>
-        <w:tcPr>
-          <w:tcW w:w="2694" w:type="dxa"/>
-          <w:shd w:val="clear" w:color="auto" w:fill="auto"/>
-        </w:tcPr>
-        <w:p>
-          <w:pPr>
-            <w:rPr>
-              <w:b/>
-              <w:lang w:val="it-IT"/>
-            </w:rPr>
-          </w:pPr>
-          <w:r>
-            <w:rPr>
-              <w:b/>
-              <w:lang w:val="it-IT"/>
-            </w:rPr>
-            <w:t>Titolo del progetto</w:t>
-          </w:r>
-        </w:p>
-      </w:tc>
-      <w:tc>
-        <w:tcPr>
-          <w:tcW w:w="6944" w:type="dxa"/>
-          <w:shd w:val="clear" w:color="auto" w:fill="auto"/>
-        </w:tcPr>
-        <w:p>
-          <w:pPr>
-            <w:rPr>
-              <w:lang w:val="it-IT"/>
-            </w:rPr>
-          </w:pPr>
-          <w:r>
-            <w:rPr>
-              <w:lang w:val="it-IT"/>
-            </w:rPr>
-            <w:t>Quiz Game</w:t>
-          </w:r>
-        </w:p>
-      </w:tc>
-    </w:tr>
-    <w:tr>
-      <w:tc>
-        <w:tcPr>
-          <w:tcW w:w="2694" w:type="dxa"/>
-          <w:shd w:val="clear" w:color="auto" w:fill="auto"/>
-        </w:tcPr>
-        <w:p>
-          <w:pPr>
-            <w:rPr>
-              <w:b/>
-              <w:lang w:val="it-IT"/>
-            </w:rPr>
-          </w:pPr>
-          <w:r>
-            <w:rPr>
-              <w:b/>
-              <w:lang w:val="it-IT"/>
-            </w:rPr>
-            <w:t>Alunno/a</w:t>
-          </w:r>
-        </w:p>
-      </w:tc>
-      <w:tc>
-        <w:tcPr>
-          <w:tcW w:w="6944" w:type="dxa"/>
-          <w:shd w:val="clear" w:color="auto" w:fill="auto"/>
-        </w:tcPr>
-        <w:p>
-          <w:pPr>
-            <w:rPr>
-              <w:lang w:val="it-IT"/>
-            </w:rPr>
-          </w:pPr>
-          <w:r>
-            <w:rPr>
-              <w:lang w:val="it-IT"/>
-            </w:rPr>
-            <w:t>Andrea Casamatta</w:t>
-          </w:r>
-        </w:p>
-      </w:tc>
-    </w:tr>
-    <w:tr>
-      <w:tc>
-        <w:tcPr>
-          <w:tcW w:w="2694" w:type="dxa"/>
-          <w:shd w:val="clear" w:color="auto" w:fill="auto"/>
-        </w:tcPr>
-        <w:p>
-          <w:pPr>
-            <w:rPr>
-              <w:b/>
-              <w:lang w:val="it-IT"/>
-            </w:rPr>
-          </w:pPr>
-          <w:r>
-            <w:rPr>
-              <w:b/>
-              <w:lang w:val="it-IT"/>
-            </w:rPr>
-            <w:t>Classe</w:t>
-          </w:r>
-        </w:p>
-      </w:tc>
-      <w:tc>
-        <w:tcPr>
-          <w:tcW w:w="6944" w:type="dxa"/>
-          <w:shd w:val="clear" w:color="auto" w:fill="auto"/>
-        </w:tcPr>
-        <w:p>
-          <w:pPr>
-            <w:rPr>
-              <w:lang w:val="it-IT"/>
-            </w:rPr>
-          </w:pPr>
-          <w:r>
-            <w:rPr>
-              <w:lang w:val="it-IT"/>
-            </w:rPr>
-            <w:t xml:space="preserve">Info </w:t>
-          </w:r>
-          <w:r>
-            <w:rPr>
-              <w:lang w:val="it-IT"/>
-            </w:rPr>
-            <w:t>3BB</w:t>
-          </w:r>
-        </w:p>
-      </w:tc>
-    </w:tr>
-    <w:tr>
-      <w:tc>
-        <w:tcPr>
-          <w:tcW w:w="2694" w:type="dxa"/>
-          <w:shd w:val="clear" w:color="auto" w:fill="auto"/>
-        </w:tcPr>
-        <w:p>
-          <w:pPr>
-            <w:rPr>
-              <w:b/>
-              <w:lang w:val="it-IT"/>
-            </w:rPr>
-          </w:pPr>
-          <w:r>
-            <w:rPr>
-              <w:b/>
-              <w:lang w:val="it-IT"/>
-            </w:rPr>
-            <w:t>Anno scolastico</w:t>
-          </w:r>
-        </w:p>
-      </w:tc>
-      <w:tc>
-        <w:tcPr>
-          <w:tcW w:w="6944" w:type="dxa"/>
-          <w:shd w:val="clear" w:color="auto" w:fill="auto"/>
-        </w:tcPr>
-        <w:p>
-          <w:pPr>
-            <w:rPr>
-              <w:lang w:val="it-IT"/>
-            </w:rPr>
-          </w:pPr>
-          <w:r>
-            <w:rPr>
-              <w:lang w:val="it-IT"/>
-            </w:rPr>
-            <w:t>2024/2025</w:t>
-          </w:r>
-        </w:p>
-      </w:tc>
-    </w:tr>
-    <w:tr>
-      <w:tc>
-        <w:tcPr>
-          <w:tcW w:w="2694" w:type="dxa"/>
-          <w:shd w:val="clear" w:color="auto" w:fill="auto"/>
-        </w:tcPr>
-        <w:p>
-          <w:pPr>
-            <w:rPr>
-              <w:b/>
-              <w:lang w:val="it-IT"/>
-            </w:rPr>
-          </w:pPr>
-          <w:r>
-            <w:rPr>
-              <w:b/>
-              <w:lang w:val="it-IT"/>
-            </w:rPr>
-            <w:t>Docente responsabile</w:t>
-          </w:r>
-        </w:p>
-      </w:tc>
-      <w:tc>
-        <w:tcPr>
-          <w:tcW w:w="6944" w:type="dxa"/>
-          <w:shd w:val="clear" w:color="auto" w:fill="auto"/>
-        </w:tcPr>
-        <w:p>
-          <w:pPr>
-            <w:rPr>
-              <w:lang w:val="it-IT"/>
-            </w:rPr>
-          </w:pPr>
-          <w:r>
-            <w:rPr>
-              <w:lang w:val="it-IT"/>
-            </w:rPr>
-            <w:t>Geo Petrini</w:t>
-          </w:r>
-        </w:p>
-      </w:tc>
-    </w:tr>
-  </w:tbl>
   <w:p>
     <w:pPr>
       <w:pStyle w:val="Pidipagina"/>
-      <w:pBdr>
-        <w:top w:val="none" w:sz="0" w:space="0" w:color="auto"/>
-      </w:pBdr>
       <w:tabs>
-        <w:tab w:val="left" w:pos="9638"/>
+        <w:tab w:val="clear" w:pos="4819"/>
+        <w:tab w:val="clear" w:pos="9638"/>
+        <w:tab w:val="center" w:pos="7655"/>
+        <w:tab w:val="right" w:pos="15309"/>
       </w:tabs>
+      <w:rPr>
+        <w:sz w:val="20"/>
+      </w:rPr>
     </w:pPr>
+    <w:r>
+      <w:rPr>
+        <w:sz w:val="20"/>
+      </w:rPr>
+      <w:t>Pinco Pallino</w:t>
+    </w:r>
+    <w:r>
+      <w:rPr>
+        <w:sz w:val="20"/>
+      </w:rPr>
+      <w:tab/>
+    </w:r>
+    <w:r>
+      <w:rPr>
+        <w:sz w:val="20"/>
+      </w:rPr>
+      <w:fldChar w:fldCharType="begin"/>
+    </w:r>
+    <w:r>
+      <w:rPr>
+        <w:sz w:val="20"/>
+      </w:rPr>
+      <w:instrText xml:space="preserve"> FILENAME </w:instrText>
+    </w:r>
+    <w:r>
+      <w:rPr>
+        <w:sz w:val="20"/>
+      </w:rPr>
+      <w:fldChar w:fldCharType="separate"/>
+    </w:r>
+    <w:r>
+      <w:rPr>
+        <w:noProof/>
+        <w:sz w:val="20"/>
+      </w:rPr>
+      <w:t>D2. Modello documentazione progetto v2.docx</w:t>
+    </w:r>
+    <w:r>
+      <w:rPr>
+        <w:noProof/>
+        <w:sz w:val="20"/>
+      </w:rPr>
+      <w:fldChar w:fldCharType="end"/>
+    </w:r>
+    <w:r>
+      <w:rPr>
+        <w:sz w:val="20"/>
+      </w:rPr>
+      <w:tab/>
+      <w:t xml:space="preserve">11.01.2021 </w:t>
+    </w:r>
   </w:p>
 </w:ftr>
 </file>
@@ -10525,7 +10567,37 @@
         <w:sz w:val="20"/>
       </w:rPr>
       <w:tab/>
-      <w:t xml:space="preserve">11.01.2021 </w:t>
+    </w:r>
+    <w:r>
+      <w:rPr>
+        <w:sz w:val="20"/>
+      </w:rPr>
+      <w:fldChar w:fldCharType="begin"/>
+    </w:r>
+    <w:r>
+      <w:rPr>
+        <w:sz w:val="20"/>
+      </w:rPr>
+      <w:instrText xml:space="preserve"> SAVEDATE  \@ "dd.MM.yyyy"  \* MERGEFORMAT </w:instrText>
+    </w:r>
+    <w:r>
+      <w:rPr>
+        <w:sz w:val="20"/>
+      </w:rPr>
+      <w:fldChar w:fldCharType="separate"/>
+    </w:r>
+    <w:r>
+      <w:rPr>
+        <w:noProof/>
+        <w:sz w:val="20"/>
+      </w:rPr>
+      <w:t>09.10.2024</w:t>
+    </w:r>
+    <w:r>
+      <w:rPr>
+        <w:sz w:val="20"/>
+      </w:rPr>
+      <w:fldChar w:fldCharType="end"/>
     </w:r>
   </w:p>
 </w:ftr>
@@ -10536,12 +10608,6 @@
   <w:p>
     <w:pPr>
       <w:pStyle w:val="Pidipagina"/>
-      <w:tabs>
-        <w:tab w:val="clear" w:pos="4819"/>
-        <w:tab w:val="clear" w:pos="9638"/>
-        <w:tab w:val="center" w:pos="7655"/>
-        <w:tab w:val="right" w:pos="15309"/>
-      </w:tabs>
       <w:rPr>
         <w:sz w:val="20"/>
       </w:rPr>
@@ -10606,6 +10672,12 @@
   <w:p>
     <w:pPr>
       <w:pStyle w:val="Pidipagina"/>
+      <w:tabs>
+        <w:tab w:val="clear" w:pos="4819"/>
+        <w:tab w:val="clear" w:pos="9638"/>
+        <w:tab w:val="center" w:pos="7655"/>
+        <w:tab w:val="right" w:pos="15309"/>
+      </w:tabs>
       <w:rPr>
         <w:sz w:val="20"/>
       </w:rPr>
@@ -10659,37 +10731,7 @@
         <w:sz w:val="20"/>
       </w:rPr>
       <w:tab/>
-    </w:r>
-    <w:r>
-      <w:rPr>
-        <w:sz w:val="20"/>
-      </w:rPr>
-      <w:fldChar w:fldCharType="begin"/>
-    </w:r>
-    <w:r>
-      <w:rPr>
-        <w:sz w:val="20"/>
-      </w:rPr>
-      <w:instrText xml:space="preserve"> SAVEDATE  \@ "dd.MM.yyyy"  \* MERGEFORMAT </w:instrText>
-    </w:r>
-    <w:r>
-      <w:rPr>
-        <w:sz w:val="20"/>
-      </w:rPr>
-      <w:fldChar w:fldCharType="separate"/>
-    </w:r>
-    <w:r>
-      <w:rPr>
-        <w:noProof/>
-        <w:sz w:val="20"/>
-      </w:rPr>
-      <w:t>02.10.2024</w:t>
-    </w:r>
-    <w:r>
-      <w:rPr>
-        <w:sz w:val="20"/>
-      </w:rPr>
-      <w:fldChar w:fldCharType="end"/>
+      <w:t xml:space="preserve">11.01.2021 </w:t>
     </w:r>
   </w:p>
 </w:ftr>
@@ -10753,38 +10795,6 @@
         <w:sz w:val="20"/>
       </w:rPr>
       <w:tab/>
-      <w:t xml:space="preserve">11.01.2021 </w:t>
-    </w:r>
-  </w:p>
-</w:ftr>
-</file>
-
-<file path=word/footer7.xml><?xml version="1.0" encoding="utf-8"?>
-<w:ftr xmlns:wpc="http://schemas.microsoft.com/office/word/2010/wordprocessingCanvas" xmlns:cx="http://schemas.microsoft.com/office/drawing/2014/chartex" xmlns:cx1="http://schemas.microsoft.com/office/drawing/2015/9/8/chartex" xmlns:cx2="http://schemas.microsoft.com/office/drawing/2015/10/21/chartex" xmlns:cx3="http://schemas.microsoft.com/office/drawing/2016/5/9/chartex" xmlns:cx4="http://schemas.microsoft.com/office/drawing/2016/5/10/chartex" xmlns:cx5="http://schemas.microsoft.com/office/drawing/2016/5/11/chartex" xmlns:cx6="http://schemas.microsoft.com/office/drawing/2016/5/12/chartex" xmlns:cx7="http://schemas.microsoft.com/office/drawing/2016/5/13/chartex" xmlns:cx8="http://schemas.microsoft.com/office/drawing/2016/5/14/chartex" xmlns:mc="http://schemas.openxmlformats.org/markup-compatibility/2006" xmlns:aink="http://schemas.microsoft.com/office/drawing/2016/ink" xmlns:am3d="http://schemas.microsoft.com/office/drawing/2017/model3d" xmlns:o="urn:schemas-microsoft-com:office:office" xmlns:r="http://schemas.openxmlformats.org/officeDocument/2006/relationships" xmlns:m="http://schemas.openxmlformats.org/officeDocument/2006/math" xmlns:v="urn:schemas-microsoft-com:vml" xmlns:wp14="http://schemas.microsoft.com/office/word/2010/wordprocessingDrawing" xmlns:wp="http://schemas.openxmlformats.org/drawingml/2006/wordprocessingDrawing" xmlns:w10="urn:schemas-microsoft-com:office:word" xmlns:w="http://schemas.openxmlformats.org/wordprocessingml/2006/main" xmlns:w14="http://schemas.microsoft.com/office/word/2010/wordml" xmlns:w15="http://schemas.microsoft.com/office/word/2012/wordml" xmlns:w16cid="http://schemas.microsoft.com/office/word/2016/wordml/cid" xmlns:w16se="http://schemas.microsoft.com/office/word/2015/wordml/symex" xmlns:wpg="http://schemas.microsoft.com/office/word/2010/wordprocessingGroup" xmlns:wpi="http://schemas.microsoft.com/office/word/2010/wordprocessingInk" xmlns:wne="http://schemas.microsoft.com/office/word/2006/wordml" xmlns:wps="http://schemas.microsoft.com/office/word/2010/wordprocessingShape" mc:Ignorable="w14 w15 w16se w16cid wp14">
-  <w:p>
-    <w:pPr>
-      <w:pStyle w:val="Pidipagina"/>
-      <w:tabs>
-        <w:tab w:val="clear" w:pos="4819"/>
-        <w:tab w:val="clear" w:pos="9638"/>
-        <w:tab w:val="center" w:pos="7655"/>
-        <w:tab w:val="right" w:pos="15309"/>
-      </w:tabs>
-      <w:rPr>
-        <w:sz w:val="20"/>
-      </w:rPr>
-    </w:pPr>
-    <w:r>
-      <w:rPr>
-        <w:sz w:val="20"/>
-      </w:rPr>
-      <w:t>Pinco Pallino</w:t>
-    </w:r>
-    <w:r>
-      <w:rPr>
-        <w:sz w:val="20"/>
-      </w:rPr>
-      <w:tab/>
     </w:r>
     <w:r>
       <w:rPr>
@@ -10796,7 +10806,7 @@
       <w:rPr>
         <w:sz w:val="20"/>
       </w:rPr>
-      <w:instrText xml:space="preserve"> FILENAME </w:instrText>
+      <w:instrText xml:space="preserve"> SAVEDATE  \@ "dd.MM.yyyy"  \* MERGEFORMAT </w:instrText>
     </w:r>
     <w:r>
       <w:rPr>
@@ -10809,109 +10819,7 @@
         <w:noProof/>
         <w:sz w:val="20"/>
       </w:rPr>
-      <w:t>D2. Modello documentazione progetto v2.docx</w:t>
-    </w:r>
-    <w:r>
-      <w:rPr>
-        <w:noProof/>
-        <w:sz w:val="20"/>
-      </w:rPr>
-      <w:fldChar w:fldCharType="end"/>
-    </w:r>
-    <w:r>
-      <w:rPr>
-        <w:sz w:val="20"/>
-      </w:rPr>
-      <w:tab/>
-      <w:t xml:space="preserve">11.01.2021 </w:t>
-    </w:r>
-  </w:p>
-</w:ftr>
-</file>
-
-<file path=word/footer8.xml><?xml version="1.0" encoding="utf-8"?>
-<w:ftr xmlns:wpc="http://schemas.microsoft.com/office/word/2010/wordprocessingCanvas" xmlns:cx="http://schemas.microsoft.com/office/drawing/2014/chartex" xmlns:cx1="http://schemas.microsoft.com/office/drawing/2015/9/8/chartex" xmlns:cx2="http://schemas.microsoft.com/office/drawing/2015/10/21/chartex" xmlns:cx3="http://schemas.microsoft.com/office/drawing/2016/5/9/chartex" xmlns:cx4="http://schemas.microsoft.com/office/drawing/2016/5/10/chartex" xmlns:cx5="http://schemas.microsoft.com/office/drawing/2016/5/11/chartex" xmlns:cx6="http://schemas.microsoft.com/office/drawing/2016/5/12/chartex" xmlns:cx7="http://schemas.microsoft.com/office/drawing/2016/5/13/chartex" xmlns:cx8="http://schemas.microsoft.com/office/drawing/2016/5/14/chartex" xmlns:mc="http://schemas.openxmlformats.org/markup-compatibility/2006" xmlns:aink="http://schemas.microsoft.com/office/drawing/2016/ink" xmlns:am3d="http://schemas.microsoft.com/office/drawing/2017/model3d" xmlns:o="urn:schemas-microsoft-com:office:office" xmlns:r="http://schemas.openxmlformats.org/officeDocument/2006/relationships" xmlns:m="http://schemas.openxmlformats.org/officeDocument/2006/math" xmlns:v="urn:schemas-microsoft-com:vml" xmlns:wp14="http://schemas.microsoft.com/office/word/2010/wordprocessingDrawing" xmlns:wp="http://schemas.openxmlformats.org/drawingml/2006/wordprocessingDrawing" xmlns:w10="urn:schemas-microsoft-com:office:word" xmlns:w="http://schemas.openxmlformats.org/wordprocessingml/2006/main" xmlns:w14="http://schemas.microsoft.com/office/word/2010/wordml" xmlns:w15="http://schemas.microsoft.com/office/word/2012/wordml" xmlns:w16cid="http://schemas.microsoft.com/office/word/2016/wordml/cid" xmlns:w16se="http://schemas.microsoft.com/office/word/2015/wordml/symex" xmlns:wpg="http://schemas.microsoft.com/office/word/2010/wordprocessingGroup" xmlns:wpi="http://schemas.microsoft.com/office/word/2010/wordprocessingInk" xmlns:wne="http://schemas.microsoft.com/office/word/2006/wordml" xmlns:wps="http://schemas.microsoft.com/office/word/2010/wordprocessingShape" mc:Ignorable="w14 w15 w16se w16cid wp14">
-  <w:p>
-    <w:pPr>
-      <w:pStyle w:val="Pidipagina"/>
-      <w:rPr>
-        <w:sz w:val="20"/>
-      </w:rPr>
-    </w:pPr>
-    <w:r>
-      <w:rPr>
-        <w:sz w:val="20"/>
-      </w:rPr>
-      <w:t>Pinco Pallino</w:t>
-    </w:r>
-    <w:r>
-      <w:rPr>
-        <w:sz w:val="20"/>
-      </w:rPr>
-      <w:tab/>
-    </w:r>
-    <w:r>
-      <w:rPr>
-        <w:sz w:val="20"/>
-      </w:rPr>
-      <w:fldChar w:fldCharType="begin"/>
-    </w:r>
-    <w:r>
-      <w:rPr>
-        <w:sz w:val="20"/>
-      </w:rPr>
-      <w:instrText xml:space="preserve"> FILENAME </w:instrText>
-    </w:r>
-    <w:r>
-      <w:rPr>
-        <w:sz w:val="20"/>
-      </w:rPr>
-      <w:fldChar w:fldCharType="separate"/>
-    </w:r>
-    <w:r>
-      <w:rPr>
-        <w:noProof/>
-        <w:sz w:val="20"/>
-      </w:rPr>
-      <w:t>D2. Modello documentazione progetto v2.docx</w:t>
-    </w:r>
-    <w:r>
-      <w:rPr>
-        <w:noProof/>
-        <w:sz w:val="20"/>
-      </w:rPr>
-      <w:fldChar w:fldCharType="end"/>
-    </w:r>
-    <w:r>
-      <w:rPr>
-        <w:sz w:val="20"/>
-      </w:rPr>
-      <w:tab/>
-    </w:r>
-    <w:r>
-      <w:rPr>
-        <w:sz w:val="20"/>
-      </w:rPr>
-      <w:fldChar w:fldCharType="begin"/>
-    </w:r>
-    <w:r>
-      <w:rPr>
-        <w:sz w:val="20"/>
-      </w:rPr>
-      <w:instrText xml:space="preserve"> SAVEDATE  \@ "dd.MM.yyyy"  \* MERGEFORMAT </w:instrText>
-    </w:r>
-    <w:r>
-      <w:rPr>
-        <w:sz w:val="20"/>
-      </w:rPr>
-      <w:fldChar w:fldCharType="separate"/>
-    </w:r>
-    <w:r>
-      <w:rPr>
-        <w:noProof/>
-        <w:sz w:val="20"/>
-      </w:rPr>
-      <w:t>02.10.2024</w:t>
+      <w:t>09.10.2024</w:t>
     </w:r>
     <w:r>
       <w:rPr>
@@ -10957,657 +10865,6 @@
 </file>
 
 <file path=word/header1.xml><?xml version="1.0" encoding="utf-8"?>
-<w:hdr xmlns:wpc="http://schemas.microsoft.com/office/word/2010/wordprocessingCanvas" xmlns:cx="http://schemas.microsoft.com/office/drawing/2014/chartex" xmlns:cx1="http://schemas.microsoft.com/office/drawing/2015/9/8/chartex" xmlns:cx2="http://schemas.microsoft.com/office/drawing/2015/10/21/chartex" xmlns:cx3="http://schemas.microsoft.com/office/drawing/2016/5/9/chartex" xmlns:cx4="http://schemas.microsoft.com/office/drawing/2016/5/10/chartex" xmlns:cx5="http://schemas.microsoft.com/office/drawing/2016/5/11/chartex" xmlns:cx6="http://schemas.microsoft.com/office/drawing/2016/5/12/chartex" xmlns:cx7="http://schemas.microsoft.com/office/drawing/2016/5/13/chartex" xmlns:cx8="http://schemas.microsoft.com/office/drawing/2016/5/14/chartex" xmlns:mc="http://schemas.openxmlformats.org/markup-compatibility/2006" xmlns:aink="http://schemas.microsoft.com/office/drawing/2016/ink" xmlns:am3d="http://schemas.microsoft.com/office/drawing/2017/model3d" xmlns:o="urn:schemas-microsoft-com:office:office" xmlns:r="http://schemas.openxmlformats.org/officeDocument/2006/relationships" xmlns:m="http://schemas.openxmlformats.org/officeDocument/2006/math" xmlns:v="urn:schemas-microsoft-com:vml" xmlns:wp14="http://schemas.microsoft.com/office/word/2010/wordprocessingDrawing" xmlns:wp="http://schemas.openxmlformats.org/drawingml/2006/wordprocessingDrawing" xmlns:w10="urn:schemas-microsoft-com:office:word" xmlns:w="http://schemas.openxmlformats.org/wordprocessingml/2006/main" xmlns:w14="http://schemas.microsoft.com/office/word/2010/wordml" xmlns:w15="http://schemas.microsoft.com/office/word/2012/wordml" xmlns:w16cid="http://schemas.microsoft.com/office/word/2016/wordml/cid" xmlns:w16se="http://schemas.microsoft.com/office/word/2015/wordml/symex" xmlns:wpg="http://schemas.microsoft.com/office/word/2010/wordprocessingGroup" xmlns:wpi="http://schemas.microsoft.com/office/word/2010/wordprocessingInk" xmlns:wne="http://schemas.microsoft.com/office/word/2006/wordml" xmlns:wps="http://schemas.microsoft.com/office/word/2010/wordprocessingShape" mc:Ignorable="w14 w15 w16se w16cid wp14">
-  <w:tbl>
-    <w:tblPr>
-      <w:tblW w:w="9694" w:type="dxa"/>
-      <w:jc w:val="center"/>
-      <w:tblBorders>
-        <w:top w:val="single" w:sz="4" w:space="0" w:color="auto"/>
-        <w:left w:val="single" w:sz="4" w:space="0" w:color="auto"/>
-        <w:bottom w:val="single" w:sz="4" w:space="0" w:color="auto"/>
-        <w:right w:val="single" w:sz="4" w:space="0" w:color="auto"/>
-      </w:tblBorders>
-      <w:tblLayout w:type="fixed"/>
-      <w:tblCellMar>
-        <w:left w:w="70" w:type="dxa"/>
-        <w:right w:w="70" w:type="dxa"/>
-      </w:tblCellMar>
-      <w:tblLook w:val="0000" w:firstRow="0" w:lastRow="0" w:firstColumn="0" w:lastColumn="0" w:noHBand="0" w:noVBand="0"/>
-    </w:tblPr>
-    <w:tblGrid>
-      <w:gridCol w:w="1304"/>
-      <w:gridCol w:w="6803"/>
-      <w:gridCol w:w="1587"/>
-    </w:tblGrid>
-    <w:tr>
-      <w:trPr>
-        <w:trHeight w:val="454"/>
-        <w:jc w:val="center"/>
-      </w:trPr>
-      <w:tc>
-        <w:tcPr>
-          <w:tcW w:w="1304" w:type="dxa"/>
-          <w:vMerge w:val="restart"/>
-          <w:tcBorders>
-            <w:top w:val="single" w:sz="4" w:space="0" w:color="auto"/>
-            <w:left w:val="single" w:sz="4" w:space="0" w:color="auto"/>
-            <w:bottom w:val="single" w:sz="4" w:space="0" w:color="auto"/>
-            <w:right w:val="single" w:sz="4" w:space="0" w:color="auto"/>
-          </w:tcBorders>
-          <w:tcMar>
-            <w:left w:w="0" w:type="dxa"/>
-            <w:right w:w="0" w:type="dxa"/>
-          </w:tcMar>
-          <w:vAlign w:val="center"/>
-        </w:tcPr>
-        <w:p>
-          <w:pPr>
-            <w:pStyle w:val="Intestazione"/>
-            <w:jc w:val="center"/>
-            <w:rPr>
-              <w:rFonts w:cs="Arial"/>
-              <w:b/>
-              <w:bCs/>
-              <w:sz w:val="20"/>
-            </w:rPr>
-          </w:pPr>
-          <w:r>
-            <w:rPr>
-              <w:rFonts w:cs="Arial"/>
-              <w:noProof/>
-              <w:sz w:val="28"/>
-            </w:rPr>
-            <w:drawing>
-              <wp:inline distT="0" distB="0" distL="0" distR="0" wp14:anchorId="300169D7" wp14:editId="4146233D">
-                <wp:extent cx="609600" cy="609600"/>
-                <wp:effectExtent l="0" t="0" r="0" b="0"/>
-                <wp:docPr id="6" name="Immagine 6"/>
-                <wp:cNvGraphicFramePr>
-                  <a:graphicFrameLocks xmlns:a="http://schemas.openxmlformats.org/drawingml/2006/main" noChangeAspect="1"/>
-                </wp:cNvGraphicFramePr>
-                <a:graphic xmlns:a="http://schemas.openxmlformats.org/drawingml/2006/main">
-                  <a:graphicData uri="http://schemas.openxmlformats.org/drawingml/2006/picture">
-                    <pic:pic xmlns:pic="http://schemas.openxmlformats.org/drawingml/2006/picture">
-                      <pic:nvPicPr>
-                        <pic:cNvPr id="0" name="Picture 2"/>
-                        <pic:cNvPicPr>
-                          <a:picLocks noChangeAspect="1" noChangeArrowheads="1"/>
-                        </pic:cNvPicPr>
-                      </pic:nvPicPr>
-                      <pic:blipFill>
-                        <a:blip r:embed="rId1">
-                          <a:extLst>
-                            <a:ext uri="{28A0092B-C50C-407E-A947-70E740481C1C}">
-                              <a14:useLocalDpi xmlns:a14="http://schemas.microsoft.com/office/drawing/2010/main" val="0"/>
-                            </a:ext>
-                          </a:extLst>
-                        </a:blip>
-                        <a:srcRect/>
-                        <a:stretch>
-                          <a:fillRect/>
-                        </a:stretch>
-                      </pic:blipFill>
-                      <pic:spPr bwMode="auto">
-                        <a:xfrm>
-                          <a:off x="0" y="0"/>
-                          <a:ext cx="609600" cy="609600"/>
-                        </a:xfrm>
-                        <a:prstGeom prst="rect">
-                          <a:avLst/>
-                        </a:prstGeom>
-                        <a:noFill/>
-                        <a:ln>
-                          <a:noFill/>
-                        </a:ln>
-                      </pic:spPr>
-                    </pic:pic>
-                  </a:graphicData>
-                </a:graphic>
-              </wp:inline>
-            </w:drawing>
-          </w:r>
-        </w:p>
-      </w:tc>
-      <w:tc>
-        <w:tcPr>
-          <w:tcW w:w="6803" w:type="dxa"/>
-          <w:tcBorders>
-            <w:top w:val="single" w:sz="4" w:space="0" w:color="auto"/>
-            <w:left w:val="single" w:sz="4" w:space="0" w:color="auto"/>
-            <w:bottom w:val="single" w:sz="4" w:space="0" w:color="auto"/>
-            <w:right w:val="single" w:sz="4" w:space="0" w:color="auto"/>
-          </w:tcBorders>
-          <w:tcMar>
-            <w:left w:w="0" w:type="dxa"/>
-            <w:right w:w="0" w:type="dxa"/>
-          </w:tcMar>
-          <w:vAlign w:val="center"/>
-        </w:tcPr>
-        <w:p>
-          <w:pPr>
-            <w:pStyle w:val="Intestazione"/>
-            <w:jc w:val="center"/>
-            <w:rPr>
-              <w:rFonts w:cs="Arial"/>
-              <w:b/>
-              <w:sz w:val="20"/>
-            </w:rPr>
-          </w:pPr>
-          <w:r>
-            <w:rPr>
-              <w:rFonts w:cs="Arial"/>
-              <w:b/>
-              <w:sz w:val="20"/>
-            </w:rPr>
-            <w:t>SAMT – Sezione Informatica</w:t>
-          </w:r>
-        </w:p>
-      </w:tc>
-      <w:tc>
-        <w:tcPr>
-          <w:tcW w:w="1587" w:type="dxa"/>
-          <w:vMerge w:val="restart"/>
-          <w:tcBorders>
-            <w:top w:val="single" w:sz="4" w:space="0" w:color="auto"/>
-            <w:left w:val="single" w:sz="4" w:space="0" w:color="auto"/>
-            <w:right w:val="single" w:sz="4" w:space="0" w:color="auto"/>
-          </w:tcBorders>
-          <w:tcMar>
-            <w:left w:w="0" w:type="dxa"/>
-            <w:right w:w="0" w:type="dxa"/>
-          </w:tcMar>
-          <w:vAlign w:val="center"/>
-        </w:tcPr>
-        <w:p>
-          <w:pPr>
-            <w:pStyle w:val="Intestazione"/>
-            <w:jc w:val="center"/>
-            <w:rPr>
-              <w:rFonts w:cs="Arial"/>
-              <w:sz w:val="20"/>
-            </w:rPr>
-          </w:pPr>
-          <w:r>
-            <w:rPr>
-              <w:rFonts w:cs="Arial"/>
-              <w:snapToGrid w:val="0"/>
-              <w:sz w:val="20"/>
-            </w:rPr>
-            <w:t xml:space="preserve">Pagina </w:t>
-          </w:r>
-          <w:r>
-            <w:rPr>
-              <w:rFonts w:cs="Arial"/>
-              <w:snapToGrid w:val="0"/>
-              <w:sz w:val="20"/>
-            </w:rPr>
-            <w:fldChar w:fldCharType="begin"/>
-          </w:r>
-          <w:r>
-            <w:rPr>
-              <w:rFonts w:cs="Arial"/>
-              <w:snapToGrid w:val="0"/>
-              <w:sz w:val="20"/>
-            </w:rPr>
-            <w:instrText xml:space="preserve"> PAGE </w:instrText>
-          </w:r>
-          <w:r>
-            <w:rPr>
-              <w:rFonts w:cs="Arial"/>
-              <w:snapToGrid w:val="0"/>
-              <w:sz w:val="20"/>
-            </w:rPr>
-            <w:fldChar w:fldCharType="separate"/>
-          </w:r>
-          <w:r>
-            <w:rPr>
-              <w:rFonts w:cs="Arial"/>
-              <w:noProof/>
-              <w:snapToGrid w:val="0"/>
-              <w:sz w:val="20"/>
-            </w:rPr>
-            <w:t>7</w:t>
-          </w:r>
-          <w:r>
-            <w:rPr>
-              <w:rFonts w:cs="Arial"/>
-              <w:snapToGrid w:val="0"/>
-              <w:sz w:val="20"/>
-            </w:rPr>
-            <w:fldChar w:fldCharType="end"/>
-          </w:r>
-          <w:r>
-            <w:rPr>
-              <w:rFonts w:cs="Arial"/>
-              <w:snapToGrid w:val="0"/>
-              <w:sz w:val="20"/>
-            </w:rPr>
-            <w:t xml:space="preserve"> di </w:t>
-          </w:r>
-          <w:r>
-            <w:rPr>
-              <w:rFonts w:cs="Arial"/>
-              <w:snapToGrid w:val="0"/>
-              <w:sz w:val="20"/>
-            </w:rPr>
-            <w:fldChar w:fldCharType="begin"/>
-          </w:r>
-          <w:r>
-            <w:rPr>
-              <w:rFonts w:cs="Arial"/>
-              <w:snapToGrid w:val="0"/>
-              <w:sz w:val="20"/>
-            </w:rPr>
-            <w:instrText xml:space="preserve"> NUMPAGES </w:instrText>
-          </w:r>
-          <w:r>
-            <w:rPr>
-              <w:rFonts w:cs="Arial"/>
-              <w:snapToGrid w:val="0"/>
-              <w:sz w:val="20"/>
-            </w:rPr>
-            <w:fldChar w:fldCharType="separate"/>
-          </w:r>
-          <w:r>
-            <w:rPr>
-              <w:rFonts w:cs="Arial"/>
-              <w:noProof/>
-              <w:snapToGrid w:val="0"/>
-              <w:sz w:val="20"/>
-            </w:rPr>
-            <w:t>20</w:t>
-          </w:r>
-          <w:r>
-            <w:rPr>
-              <w:rFonts w:cs="Arial"/>
-              <w:snapToGrid w:val="0"/>
-              <w:sz w:val="20"/>
-            </w:rPr>
-            <w:fldChar w:fldCharType="end"/>
-          </w:r>
-        </w:p>
-      </w:tc>
-    </w:tr>
-    <w:tr>
-      <w:trPr>
-        <w:trHeight w:val="454"/>
-        <w:jc w:val="center"/>
-      </w:trPr>
-      <w:tc>
-        <w:tcPr>
-          <w:tcW w:w="1304" w:type="dxa"/>
-          <w:vMerge/>
-          <w:tcBorders>
-            <w:top w:val="single" w:sz="4" w:space="0" w:color="auto"/>
-            <w:left w:val="single" w:sz="4" w:space="0" w:color="auto"/>
-            <w:bottom w:val="single" w:sz="4" w:space="0" w:color="auto"/>
-            <w:right w:val="single" w:sz="4" w:space="0" w:color="auto"/>
-          </w:tcBorders>
-          <w:tcMar>
-            <w:left w:w="0" w:type="dxa"/>
-            <w:right w:w="0" w:type="dxa"/>
-          </w:tcMar>
-          <w:vAlign w:val="center"/>
-        </w:tcPr>
-        <w:p>
-          <w:pPr>
-            <w:rPr>
-              <w:rFonts w:cs="Arial"/>
-              <w:sz w:val="20"/>
-            </w:rPr>
-          </w:pPr>
-        </w:p>
-      </w:tc>
-      <w:tc>
-        <w:tcPr>
-          <w:tcW w:w="6803" w:type="dxa"/>
-          <w:tcBorders>
-            <w:top w:val="single" w:sz="4" w:space="0" w:color="auto"/>
-            <w:left w:val="single" w:sz="4" w:space="0" w:color="auto"/>
-            <w:bottom w:val="single" w:sz="4" w:space="0" w:color="auto"/>
-            <w:right w:val="single" w:sz="4" w:space="0" w:color="auto"/>
-          </w:tcBorders>
-          <w:tcMar>
-            <w:left w:w="0" w:type="dxa"/>
-            <w:right w:w="0" w:type="dxa"/>
-          </w:tcMar>
-          <w:vAlign w:val="center"/>
-        </w:tcPr>
-        <w:p>
-          <w:pPr>
-            <w:pStyle w:val="Intestazione"/>
-            <w:jc w:val="center"/>
-            <w:rPr>
-              <w:rFonts w:cs="Arial"/>
-              <w:b/>
-              <w:sz w:val="20"/>
-            </w:rPr>
-          </w:pPr>
-          <w:r>
-            <w:rPr>
-              <w:rFonts w:cs="Arial"/>
-              <w:b/>
-              <w:sz w:val="20"/>
-            </w:rPr>
-            <w:t>Documentazione Quiz Game</w:t>
-          </w:r>
-        </w:p>
-      </w:tc>
-      <w:tc>
-        <w:tcPr>
-          <w:tcW w:w="1587" w:type="dxa"/>
-          <w:vMerge/>
-          <w:tcBorders>
-            <w:left w:val="single" w:sz="4" w:space="0" w:color="auto"/>
-            <w:bottom w:val="single" w:sz="4" w:space="0" w:color="auto"/>
-            <w:right w:val="single" w:sz="4" w:space="0" w:color="auto"/>
-          </w:tcBorders>
-          <w:tcMar>
-            <w:left w:w="0" w:type="dxa"/>
-            <w:right w:w="0" w:type="dxa"/>
-          </w:tcMar>
-          <w:vAlign w:val="center"/>
-        </w:tcPr>
-        <w:p>
-          <w:pPr>
-            <w:pStyle w:val="Intestazione"/>
-            <w:jc w:val="center"/>
-            <w:rPr>
-              <w:rFonts w:cs="Arial"/>
-              <w:sz w:val="20"/>
-              <w:lang w:val="it-IT"/>
-            </w:rPr>
-          </w:pPr>
-        </w:p>
-      </w:tc>
-    </w:tr>
-  </w:tbl>
-  <w:p>
-    <w:pPr>
-      <w:pStyle w:val="Intestazione"/>
-      <w:rPr>
-        <w:rFonts w:cs="Arial"/>
-        <w:sz w:val="8"/>
-        <w:lang w:val="it-IT"/>
-      </w:rPr>
-    </w:pPr>
-  </w:p>
-</w:hdr>
-</file>
-
-<file path=word/header2.xml><?xml version="1.0" encoding="utf-8"?>
-<w:hdr xmlns:wpc="http://schemas.microsoft.com/office/word/2010/wordprocessingCanvas" xmlns:cx="http://schemas.microsoft.com/office/drawing/2014/chartex" xmlns:cx1="http://schemas.microsoft.com/office/drawing/2015/9/8/chartex" xmlns:cx2="http://schemas.microsoft.com/office/drawing/2015/10/21/chartex" xmlns:cx3="http://schemas.microsoft.com/office/drawing/2016/5/9/chartex" xmlns:cx4="http://schemas.microsoft.com/office/drawing/2016/5/10/chartex" xmlns:cx5="http://schemas.microsoft.com/office/drawing/2016/5/11/chartex" xmlns:cx6="http://schemas.microsoft.com/office/drawing/2016/5/12/chartex" xmlns:cx7="http://schemas.microsoft.com/office/drawing/2016/5/13/chartex" xmlns:cx8="http://schemas.microsoft.com/office/drawing/2016/5/14/chartex" xmlns:mc="http://schemas.openxmlformats.org/markup-compatibility/2006" xmlns:aink="http://schemas.microsoft.com/office/drawing/2016/ink" xmlns:am3d="http://schemas.microsoft.com/office/drawing/2017/model3d" xmlns:o="urn:schemas-microsoft-com:office:office" xmlns:r="http://schemas.openxmlformats.org/officeDocument/2006/relationships" xmlns:m="http://schemas.openxmlformats.org/officeDocument/2006/math" xmlns:v="urn:schemas-microsoft-com:vml" xmlns:wp14="http://schemas.microsoft.com/office/word/2010/wordprocessingDrawing" xmlns:wp="http://schemas.openxmlformats.org/drawingml/2006/wordprocessingDrawing" xmlns:w10="urn:schemas-microsoft-com:office:word" xmlns:w="http://schemas.openxmlformats.org/wordprocessingml/2006/main" xmlns:w14="http://schemas.microsoft.com/office/word/2010/wordml" xmlns:w15="http://schemas.microsoft.com/office/word/2012/wordml" xmlns:w16cid="http://schemas.microsoft.com/office/word/2016/wordml/cid" xmlns:w16se="http://schemas.microsoft.com/office/word/2015/wordml/symex" xmlns:wpg="http://schemas.microsoft.com/office/word/2010/wordprocessingGroup" xmlns:wpi="http://schemas.microsoft.com/office/word/2010/wordprocessingInk" xmlns:wne="http://schemas.microsoft.com/office/word/2006/wordml" xmlns:wps="http://schemas.microsoft.com/office/word/2010/wordprocessingShape" mc:Ignorable="w14 w15 w16se w16cid wp14">
-  <w:tbl>
-    <w:tblPr>
-      <w:tblW w:w="9638" w:type="dxa"/>
-      <w:tblBorders>
-        <w:top w:val="single" w:sz="4" w:space="0" w:color="auto"/>
-        <w:left w:val="single" w:sz="4" w:space="0" w:color="auto"/>
-        <w:bottom w:val="single" w:sz="4" w:space="0" w:color="auto"/>
-        <w:right w:val="single" w:sz="4" w:space="0" w:color="auto"/>
-      </w:tblBorders>
-      <w:tblLayout w:type="fixed"/>
-      <w:tblCellMar>
-        <w:left w:w="70" w:type="dxa"/>
-        <w:right w:w="70" w:type="dxa"/>
-      </w:tblCellMar>
-      <w:tblLook w:val="0000" w:firstRow="0" w:lastRow="0" w:firstColumn="0" w:lastColumn="0" w:noHBand="0" w:noVBand="0"/>
-    </w:tblPr>
-    <w:tblGrid>
-      <w:gridCol w:w="1304"/>
-      <w:gridCol w:w="7030"/>
-      <w:gridCol w:w="1304"/>
-    </w:tblGrid>
-    <w:tr>
-      <w:trPr>
-        <w:trHeight w:hRule="exact" w:val="454"/>
-      </w:trPr>
-      <w:tc>
-        <w:tcPr>
-          <w:tcW w:w="1304" w:type="dxa"/>
-          <w:vMerge w:val="restart"/>
-          <w:tcBorders>
-            <w:top w:val="single" w:sz="4" w:space="0" w:color="auto"/>
-            <w:left w:val="single" w:sz="4" w:space="0" w:color="auto"/>
-            <w:right w:val="single" w:sz="4" w:space="0" w:color="auto"/>
-          </w:tcBorders>
-          <w:tcMar>
-            <w:left w:w="0" w:type="dxa"/>
-            <w:right w:w="0" w:type="dxa"/>
-          </w:tcMar>
-        </w:tcPr>
-        <w:p>
-          <w:pPr>
-            <w:pStyle w:val="Intestazione"/>
-            <w:jc w:val="center"/>
-            <w:rPr>
-              <w:rFonts w:cs="Arial"/>
-              <w:b/>
-              <w:bCs/>
-              <w:sz w:val="36"/>
-            </w:rPr>
-          </w:pPr>
-          <w:r>
-            <w:rPr>
-              <w:rFonts w:cs="Arial"/>
-              <w:b/>
-              <w:bCs/>
-              <w:noProof/>
-              <w:sz w:val="20"/>
-              <w:lang w:val="it-IT"/>
-            </w:rPr>
-            <w:drawing>
-              <wp:inline distT="0" distB="0" distL="0" distR="0" wp14:anchorId="0521CDE8" wp14:editId="7CE4FACB">
-                <wp:extent cx="828000" cy="591429"/>
-                <wp:effectExtent l="0" t="0" r="0" b="0"/>
-                <wp:docPr id="5" name="Immagine 5"/>
-                <wp:cNvGraphicFramePr>
-                  <a:graphicFrameLocks xmlns:a="http://schemas.openxmlformats.org/drawingml/2006/main" noChangeAspect="1"/>
-                </wp:cNvGraphicFramePr>
-                <a:graphic xmlns:a="http://schemas.openxmlformats.org/drawingml/2006/main">
-                  <a:graphicData uri="http://schemas.openxmlformats.org/drawingml/2006/picture">
-                    <pic:pic xmlns:pic="http://schemas.openxmlformats.org/drawingml/2006/picture">
-                      <pic:nvPicPr>
-                        <pic:cNvPr id="0" name="Picture 5"/>
-                        <pic:cNvPicPr>
-                          <a:picLocks noChangeAspect="1" noChangeArrowheads="1"/>
-                        </pic:cNvPicPr>
-                      </pic:nvPicPr>
-                      <pic:blipFill>
-                        <a:blip r:embed="rId1">
-                          <a:extLst>
-                            <a:ext uri="{28A0092B-C50C-407E-A947-70E740481C1C}">
-                              <a14:useLocalDpi xmlns:a14="http://schemas.microsoft.com/office/drawing/2010/main" val="0"/>
-                            </a:ext>
-                          </a:extLst>
-                        </a:blip>
-                        <a:srcRect/>
-                        <a:stretch>
-                          <a:fillRect/>
-                        </a:stretch>
-                      </pic:blipFill>
-                      <pic:spPr bwMode="auto">
-                        <a:xfrm>
-                          <a:off x="0" y="0"/>
-                          <a:ext cx="828000" cy="591429"/>
-                        </a:xfrm>
-                        <a:prstGeom prst="rect">
-                          <a:avLst/>
-                        </a:prstGeom>
-                        <a:solidFill>
-                          <a:schemeClr val="bg1">
-                            <a:lumMod val="50000"/>
-                          </a:schemeClr>
-                        </a:solidFill>
-                        <a:ln>
-                          <a:noFill/>
-                        </a:ln>
-                      </pic:spPr>
-                    </pic:pic>
-                  </a:graphicData>
-                </a:graphic>
-              </wp:inline>
-            </w:drawing>
-          </w:r>
-        </w:p>
-      </w:tc>
-      <w:tc>
-        <w:tcPr>
-          <w:tcW w:w="7030" w:type="dxa"/>
-          <w:tcBorders>
-            <w:top w:val="single" w:sz="4" w:space="0" w:color="auto"/>
-            <w:left w:val="single" w:sz="4" w:space="0" w:color="auto"/>
-            <w:bottom w:val="single" w:sz="4" w:space="0" w:color="auto"/>
-            <w:right w:val="nil"/>
-          </w:tcBorders>
-          <w:tcMar>
-            <w:left w:w="0" w:type="dxa"/>
-            <w:right w:w="0" w:type="dxa"/>
-          </w:tcMar>
-          <w:vAlign w:val="center"/>
-        </w:tcPr>
-        <w:p>
-          <w:pPr>
-            <w:pStyle w:val="Intestazione"/>
-            <w:jc w:val="center"/>
-            <w:rPr>
-              <w:rFonts w:cs="Arial"/>
-              <w:b/>
-              <w:szCs w:val="24"/>
-            </w:rPr>
-          </w:pPr>
-          <w:r>
-            <w:rPr>
-              <w:rFonts w:cs="Arial"/>
-              <w:b/>
-              <w:szCs w:val="24"/>
-            </w:rPr>
-            <w:t>Scuola Arti e Mestieri Trevano</w:t>
-          </w:r>
-        </w:p>
-      </w:tc>
-      <w:tc>
-        <w:tcPr>
-          <w:tcW w:w="1304" w:type="dxa"/>
-          <w:tcBorders>
-            <w:top w:val="single" w:sz="4" w:space="0" w:color="auto"/>
-            <w:left w:val="nil"/>
-            <w:bottom w:val="single" w:sz="4" w:space="0" w:color="auto"/>
-            <w:right w:val="single" w:sz="4" w:space="0" w:color="auto"/>
-          </w:tcBorders>
-          <w:vAlign w:val="center"/>
-        </w:tcPr>
-        <w:p>
-          <w:pPr>
-            <w:pStyle w:val="Intestazione"/>
-            <w:jc w:val="center"/>
-            <w:rPr>
-              <w:rFonts w:cs="Arial"/>
-              <w:b/>
-              <w:szCs w:val="24"/>
-            </w:rPr>
-          </w:pPr>
-        </w:p>
-      </w:tc>
-    </w:tr>
-    <w:tr>
-      <w:trPr>
-        <w:trHeight w:hRule="exact" w:val="454"/>
-      </w:trPr>
-      <w:tc>
-        <w:tcPr>
-          <w:tcW w:w="1304" w:type="dxa"/>
-          <w:vMerge/>
-          <w:tcBorders>
-            <w:left w:val="single" w:sz="4" w:space="0" w:color="auto"/>
-            <w:bottom w:val="single" w:sz="4" w:space="0" w:color="auto"/>
-            <w:right w:val="single" w:sz="4" w:space="0" w:color="auto"/>
-          </w:tcBorders>
-          <w:tcMar>
-            <w:left w:w="0" w:type="dxa"/>
-            <w:right w:w="0" w:type="dxa"/>
-          </w:tcMar>
-          <w:vAlign w:val="center"/>
-        </w:tcPr>
-        <w:p>
-          <w:pPr>
-            <w:rPr>
-              <w:rFonts w:cs="Arial"/>
-              <w:sz w:val="28"/>
-            </w:rPr>
-          </w:pPr>
-        </w:p>
-      </w:tc>
-      <w:tc>
-        <w:tcPr>
-          <w:tcW w:w="7030" w:type="dxa"/>
-          <w:tcBorders>
-            <w:top w:val="single" w:sz="4" w:space="0" w:color="auto"/>
-            <w:left w:val="single" w:sz="4" w:space="0" w:color="auto"/>
-            <w:bottom w:val="single" w:sz="4" w:space="0" w:color="auto"/>
-            <w:right w:val="nil"/>
-          </w:tcBorders>
-          <w:tcMar>
-            <w:left w:w="0" w:type="dxa"/>
-            <w:right w:w="0" w:type="dxa"/>
-          </w:tcMar>
-          <w:vAlign w:val="center"/>
-        </w:tcPr>
-        <w:p>
-          <w:pPr>
-            <w:pStyle w:val="Intestazione"/>
-            <w:jc w:val="center"/>
-            <w:rPr>
-              <w:rFonts w:cs="Arial"/>
-              <w:b/>
-              <w:szCs w:val="24"/>
-            </w:rPr>
-          </w:pPr>
-          <w:r>
-            <w:rPr>
-              <w:rFonts w:cs="Arial"/>
-              <w:b/>
-              <w:szCs w:val="24"/>
-            </w:rPr>
-            <w:t>Sezione informatica</w:t>
-          </w:r>
-        </w:p>
-      </w:tc>
-      <w:tc>
-        <w:tcPr>
-          <w:tcW w:w="1304" w:type="dxa"/>
-          <w:tcBorders>
-            <w:top w:val="single" w:sz="4" w:space="0" w:color="auto"/>
-            <w:left w:val="nil"/>
-            <w:bottom w:val="single" w:sz="4" w:space="0" w:color="auto"/>
-            <w:right w:val="single" w:sz="4" w:space="0" w:color="auto"/>
-          </w:tcBorders>
-          <w:vAlign w:val="center"/>
-        </w:tcPr>
-        <w:p>
-          <w:pPr>
-            <w:pStyle w:val="Intestazione"/>
-            <w:jc w:val="center"/>
-            <w:rPr>
-              <w:rFonts w:cs="Arial"/>
-              <w:b/>
-              <w:szCs w:val="24"/>
-            </w:rPr>
-          </w:pPr>
-        </w:p>
-      </w:tc>
-    </w:tr>
-  </w:tbl>
-  <w:p>
-    <w:pPr>
-      <w:pStyle w:val="Intestazione"/>
-    </w:pPr>
-  </w:p>
-</w:hdr>
-</file>
-
-<file path=word/header3.xml><?xml version="1.0" encoding="utf-8"?>
 <w:hdr xmlns:wpc="http://schemas.microsoft.com/office/word/2010/wordprocessingCanvas" xmlns:cx="http://schemas.microsoft.com/office/drawing/2014/chartex" xmlns:cx1="http://schemas.microsoft.com/office/drawing/2015/9/8/chartex" xmlns:cx2="http://schemas.microsoft.com/office/drawing/2015/10/21/chartex" xmlns:cx3="http://schemas.microsoft.com/office/drawing/2016/5/9/chartex" xmlns:cx4="http://schemas.microsoft.com/office/drawing/2016/5/10/chartex" xmlns:cx5="http://schemas.microsoft.com/office/drawing/2016/5/11/chartex" xmlns:cx6="http://schemas.microsoft.com/office/drawing/2016/5/12/chartex" xmlns:cx7="http://schemas.microsoft.com/office/drawing/2016/5/13/chartex" xmlns:cx8="http://schemas.microsoft.com/office/drawing/2016/5/14/chartex" xmlns:mc="http://schemas.openxmlformats.org/markup-compatibility/2006" xmlns:aink="http://schemas.microsoft.com/office/drawing/2016/ink" xmlns:am3d="http://schemas.microsoft.com/office/drawing/2017/model3d" xmlns:o="urn:schemas-microsoft-com:office:office" xmlns:r="http://schemas.openxmlformats.org/officeDocument/2006/relationships" xmlns:m="http://schemas.openxmlformats.org/officeDocument/2006/math" xmlns:v="urn:schemas-microsoft-com:vml" xmlns:wp14="http://schemas.microsoft.com/office/word/2010/wordprocessingDrawing" xmlns:wp="http://schemas.openxmlformats.org/drawingml/2006/wordprocessingDrawing" xmlns:w10="urn:schemas-microsoft-com:office:word" xmlns:w="http://schemas.openxmlformats.org/wordprocessingml/2006/main" xmlns:w14="http://schemas.microsoft.com/office/word/2010/wordml" xmlns:w15="http://schemas.microsoft.com/office/word/2012/wordml" xmlns:w16cid="http://schemas.microsoft.com/office/word/2016/wordml/cid" xmlns:w16se="http://schemas.microsoft.com/office/word/2015/wordml/symex" xmlns:wpg="http://schemas.microsoft.com/office/word/2010/wordprocessingGroup" xmlns:wpi="http://schemas.microsoft.com/office/word/2010/wordprocessingInk" xmlns:wne="http://schemas.microsoft.com/office/word/2006/wordml" xmlns:wps="http://schemas.microsoft.com/office/word/2010/wordprocessingShape" mc:Ignorable="w14 w15 w16se w16cid wp14">
   <w:tbl>
     <w:tblPr>
@@ -11673,7 +10930,7 @@
               <wp:inline distT="0" distB="0" distL="0" distR="0" wp14:anchorId="5506D529" wp14:editId="022C76D1">
                 <wp:extent cx="609600" cy="609600"/>
                 <wp:effectExtent l="0" t="0" r="0" b="0"/>
-                <wp:docPr id="16" name="Immagine 16"/>
+                <wp:docPr id="8" name="Immagine 8"/>
                 <wp:cNvGraphicFramePr>
                   <a:graphicFrameLocks xmlns:a="http://schemas.openxmlformats.org/drawingml/2006/main" noChangeAspect="1"/>
                 </wp:cNvGraphicFramePr>
@@ -11982,7 +11239,7 @@
 </w:hdr>
 </file>
 
-<file path=word/header4.xml><?xml version="1.0" encoding="utf-8"?>
+<file path=word/header2.xml><?xml version="1.0" encoding="utf-8"?>
 <w:hdr xmlns:wpc="http://schemas.microsoft.com/office/word/2010/wordprocessingCanvas" xmlns:cx="http://schemas.microsoft.com/office/drawing/2014/chartex" xmlns:cx1="http://schemas.microsoft.com/office/drawing/2015/9/8/chartex" xmlns:cx2="http://schemas.microsoft.com/office/drawing/2015/10/21/chartex" xmlns:cx3="http://schemas.microsoft.com/office/drawing/2016/5/9/chartex" xmlns:cx4="http://schemas.microsoft.com/office/drawing/2016/5/10/chartex" xmlns:cx5="http://schemas.microsoft.com/office/drawing/2016/5/11/chartex" xmlns:cx6="http://schemas.microsoft.com/office/drawing/2016/5/12/chartex" xmlns:cx7="http://schemas.microsoft.com/office/drawing/2016/5/13/chartex" xmlns:cx8="http://schemas.microsoft.com/office/drawing/2016/5/14/chartex" xmlns:mc="http://schemas.openxmlformats.org/markup-compatibility/2006" xmlns:aink="http://schemas.microsoft.com/office/drawing/2016/ink" xmlns:am3d="http://schemas.microsoft.com/office/drawing/2017/model3d" xmlns:o="urn:schemas-microsoft-com:office:office" xmlns:r="http://schemas.openxmlformats.org/officeDocument/2006/relationships" xmlns:m="http://schemas.openxmlformats.org/officeDocument/2006/math" xmlns:v="urn:schemas-microsoft-com:vml" xmlns:wp14="http://schemas.microsoft.com/office/word/2010/wordprocessingDrawing" xmlns:wp="http://schemas.openxmlformats.org/drawingml/2006/wordprocessingDrawing" xmlns:w10="urn:schemas-microsoft-com:office:word" xmlns:w="http://schemas.openxmlformats.org/wordprocessingml/2006/main" xmlns:w14="http://schemas.microsoft.com/office/word/2010/wordml" xmlns:w15="http://schemas.microsoft.com/office/word/2012/wordml" xmlns:w16cid="http://schemas.microsoft.com/office/word/2016/wordml/cid" xmlns:w16se="http://schemas.microsoft.com/office/word/2015/wordml/symex" xmlns:wpg="http://schemas.microsoft.com/office/word/2010/wordprocessingGroup" xmlns:wpi="http://schemas.microsoft.com/office/word/2010/wordprocessingInk" xmlns:wne="http://schemas.microsoft.com/office/word/2006/wordml" xmlns:wps="http://schemas.microsoft.com/office/word/2010/wordprocessingShape" mc:Ignorable="w14 w15 w16se w16cid wp14">
   <w:tbl>
     <w:tblPr>
@@ -12362,7 +11619,7 @@
 </w:hdr>
 </file>
 
-<file path=word/header5.xml><?xml version="1.0" encoding="utf-8"?>
+<file path=word/header3.xml><?xml version="1.0" encoding="utf-8"?>
 <w:hdr xmlns:wpc="http://schemas.microsoft.com/office/word/2010/wordprocessingCanvas" xmlns:cx="http://schemas.microsoft.com/office/drawing/2014/chartex" xmlns:cx1="http://schemas.microsoft.com/office/drawing/2015/9/8/chartex" xmlns:cx2="http://schemas.microsoft.com/office/drawing/2015/10/21/chartex" xmlns:cx3="http://schemas.microsoft.com/office/drawing/2016/5/9/chartex" xmlns:cx4="http://schemas.microsoft.com/office/drawing/2016/5/10/chartex" xmlns:cx5="http://schemas.microsoft.com/office/drawing/2016/5/11/chartex" xmlns:cx6="http://schemas.microsoft.com/office/drawing/2016/5/12/chartex" xmlns:cx7="http://schemas.microsoft.com/office/drawing/2016/5/13/chartex" xmlns:cx8="http://schemas.microsoft.com/office/drawing/2016/5/14/chartex" xmlns:mc="http://schemas.openxmlformats.org/markup-compatibility/2006" xmlns:aink="http://schemas.microsoft.com/office/drawing/2016/ink" xmlns:am3d="http://schemas.microsoft.com/office/drawing/2017/model3d" xmlns:o="urn:schemas-microsoft-com:office:office" xmlns:r="http://schemas.openxmlformats.org/officeDocument/2006/relationships" xmlns:m="http://schemas.openxmlformats.org/officeDocument/2006/math" xmlns:v="urn:schemas-microsoft-com:vml" xmlns:wp14="http://schemas.microsoft.com/office/word/2010/wordprocessingDrawing" xmlns:wp="http://schemas.openxmlformats.org/drawingml/2006/wordprocessingDrawing" xmlns:w10="urn:schemas-microsoft-com:office:word" xmlns:w="http://schemas.openxmlformats.org/wordprocessingml/2006/main" xmlns:w14="http://schemas.microsoft.com/office/word/2010/wordml" xmlns:w15="http://schemas.microsoft.com/office/word/2012/wordml" xmlns:w16cid="http://schemas.microsoft.com/office/word/2016/wordml/cid" xmlns:w16se="http://schemas.microsoft.com/office/word/2015/wordml/symex" xmlns:wpg="http://schemas.microsoft.com/office/word/2010/wordprocessingGroup" xmlns:wpi="http://schemas.microsoft.com/office/word/2010/wordprocessingInk" xmlns:wne="http://schemas.microsoft.com/office/word/2006/wordml" xmlns:wps="http://schemas.microsoft.com/office/word/2010/wordprocessingShape" mc:Ignorable="w14 w15 w16se w16cid wp14">
   <w:tbl>
     <w:tblPr>
@@ -12737,7 +11994,7 @@
 </w:hdr>
 </file>
 
-<file path=word/header6.xml><?xml version="1.0" encoding="utf-8"?>
+<file path=word/header4.xml><?xml version="1.0" encoding="utf-8"?>
 <w:hdr xmlns:wpc="http://schemas.microsoft.com/office/word/2010/wordprocessingCanvas" xmlns:cx="http://schemas.microsoft.com/office/drawing/2014/chartex" xmlns:cx1="http://schemas.microsoft.com/office/drawing/2015/9/8/chartex" xmlns:cx2="http://schemas.microsoft.com/office/drawing/2015/10/21/chartex" xmlns:cx3="http://schemas.microsoft.com/office/drawing/2016/5/9/chartex" xmlns:cx4="http://schemas.microsoft.com/office/drawing/2016/5/10/chartex" xmlns:cx5="http://schemas.microsoft.com/office/drawing/2016/5/11/chartex" xmlns:cx6="http://schemas.microsoft.com/office/drawing/2016/5/12/chartex" xmlns:cx7="http://schemas.microsoft.com/office/drawing/2016/5/13/chartex" xmlns:cx8="http://schemas.microsoft.com/office/drawing/2016/5/14/chartex" xmlns:mc="http://schemas.openxmlformats.org/markup-compatibility/2006" xmlns:aink="http://schemas.microsoft.com/office/drawing/2016/ink" xmlns:am3d="http://schemas.microsoft.com/office/drawing/2017/model3d" xmlns:o="urn:schemas-microsoft-com:office:office" xmlns:r="http://schemas.openxmlformats.org/officeDocument/2006/relationships" xmlns:m="http://schemas.openxmlformats.org/officeDocument/2006/math" xmlns:v="urn:schemas-microsoft-com:vml" xmlns:wp14="http://schemas.microsoft.com/office/word/2010/wordprocessingDrawing" xmlns:wp="http://schemas.openxmlformats.org/drawingml/2006/wordprocessingDrawing" xmlns:w10="urn:schemas-microsoft-com:office:word" xmlns:w="http://schemas.openxmlformats.org/wordprocessingml/2006/main" xmlns:w14="http://schemas.microsoft.com/office/word/2010/wordml" xmlns:w15="http://schemas.microsoft.com/office/word/2012/wordml" xmlns:w16cid="http://schemas.microsoft.com/office/word/2016/wordml/cid" xmlns:w16se="http://schemas.microsoft.com/office/word/2015/wordml/symex" xmlns:wpg="http://schemas.microsoft.com/office/word/2010/wordprocessingGroup" xmlns:wpi="http://schemas.microsoft.com/office/word/2010/wordprocessingInk" xmlns:wne="http://schemas.microsoft.com/office/word/2006/wordml" xmlns:wps="http://schemas.microsoft.com/office/word/2010/wordprocessingShape" mc:Ignorable="w14 w15 w16se w16cid wp14">
   <w:tbl>
     <w:tblPr>
@@ -13112,7 +12369,7 @@
 </w:hdr>
 </file>
 
-<file path=word/header7.xml><?xml version="1.0" encoding="utf-8"?>
+<file path=word/header5.xml><?xml version="1.0" encoding="utf-8"?>
 <w:hdr xmlns:wpc="http://schemas.microsoft.com/office/word/2010/wordprocessingCanvas" xmlns:cx="http://schemas.microsoft.com/office/drawing/2014/chartex" xmlns:cx1="http://schemas.microsoft.com/office/drawing/2015/9/8/chartex" xmlns:cx2="http://schemas.microsoft.com/office/drawing/2015/10/21/chartex" xmlns:cx3="http://schemas.microsoft.com/office/drawing/2016/5/9/chartex" xmlns:cx4="http://schemas.microsoft.com/office/drawing/2016/5/10/chartex" xmlns:cx5="http://schemas.microsoft.com/office/drawing/2016/5/11/chartex" xmlns:cx6="http://schemas.microsoft.com/office/drawing/2016/5/12/chartex" xmlns:cx7="http://schemas.microsoft.com/office/drawing/2016/5/13/chartex" xmlns:cx8="http://schemas.microsoft.com/office/drawing/2016/5/14/chartex" xmlns:mc="http://schemas.openxmlformats.org/markup-compatibility/2006" xmlns:aink="http://schemas.microsoft.com/office/drawing/2016/ink" xmlns:am3d="http://schemas.microsoft.com/office/drawing/2017/model3d" xmlns:o="urn:schemas-microsoft-com:office:office" xmlns:r="http://schemas.openxmlformats.org/officeDocument/2006/relationships" xmlns:m="http://schemas.openxmlformats.org/officeDocument/2006/math" xmlns:v="urn:schemas-microsoft-com:vml" xmlns:wp14="http://schemas.microsoft.com/office/word/2010/wordprocessingDrawing" xmlns:wp="http://schemas.openxmlformats.org/drawingml/2006/wordprocessingDrawing" xmlns:w10="urn:schemas-microsoft-com:office:word" xmlns:w="http://schemas.openxmlformats.org/wordprocessingml/2006/main" xmlns:w14="http://schemas.microsoft.com/office/word/2010/wordml" xmlns:w15="http://schemas.microsoft.com/office/word/2012/wordml" xmlns:w16cid="http://schemas.microsoft.com/office/word/2016/wordml/cid" xmlns:w16se="http://schemas.microsoft.com/office/word/2015/wordml/symex" xmlns:wpg="http://schemas.microsoft.com/office/word/2010/wordprocessingGroup" xmlns:wpi="http://schemas.microsoft.com/office/word/2010/wordprocessingInk" xmlns:wne="http://schemas.microsoft.com/office/word/2006/wordml" xmlns:wps="http://schemas.microsoft.com/office/word/2010/wordprocessingShape" mc:Ignorable="w14 w15 w16se w16cid wp14">
   <w:tbl>
     <w:tblPr>
@@ -13490,6 +12747,119 @@
 <file path=word/numbering.xml><?xml version="1.0" encoding="utf-8"?>
 <w:numbering xmlns:wpc="http://schemas.microsoft.com/office/word/2010/wordprocessingCanvas" xmlns:cx="http://schemas.microsoft.com/office/drawing/2014/chartex" xmlns:cx1="http://schemas.microsoft.com/office/drawing/2015/9/8/chartex" xmlns:cx2="http://schemas.microsoft.com/office/drawing/2015/10/21/chartex" xmlns:cx3="http://schemas.microsoft.com/office/drawing/2016/5/9/chartex" xmlns:cx4="http://schemas.microsoft.com/office/drawing/2016/5/10/chartex" xmlns:cx5="http://schemas.microsoft.com/office/drawing/2016/5/11/chartex" xmlns:cx6="http://schemas.microsoft.com/office/drawing/2016/5/12/chartex" xmlns:cx7="http://schemas.microsoft.com/office/drawing/2016/5/13/chartex" xmlns:cx8="http://schemas.microsoft.com/office/drawing/2016/5/14/chartex" xmlns:mc="http://schemas.openxmlformats.org/markup-compatibility/2006" xmlns:aink="http://schemas.microsoft.com/office/drawing/2016/ink" xmlns:am3d="http://schemas.microsoft.com/office/drawing/2017/model3d" xmlns:o="urn:schemas-microsoft-com:office:office" xmlns:r="http://schemas.openxmlformats.org/officeDocument/2006/relationships" xmlns:m="http://schemas.openxmlformats.org/officeDocument/2006/math" xmlns:v="urn:schemas-microsoft-com:vml" xmlns:wp14="http://schemas.microsoft.com/office/word/2010/wordprocessingDrawing" xmlns:wp="http://schemas.openxmlformats.org/drawingml/2006/wordprocessingDrawing" xmlns:w10="urn:schemas-microsoft-com:office:word" xmlns:w="http://schemas.openxmlformats.org/wordprocessingml/2006/main" xmlns:w14="http://schemas.microsoft.com/office/word/2010/wordml" xmlns:w15="http://schemas.microsoft.com/office/word/2012/wordml" xmlns:w16cid="http://schemas.microsoft.com/office/word/2016/wordml/cid" xmlns:w16se="http://schemas.microsoft.com/office/word/2015/wordml/symex" xmlns:wpg="http://schemas.microsoft.com/office/word/2010/wordprocessingGroup" xmlns:wpi="http://schemas.microsoft.com/office/word/2010/wordprocessingInk" xmlns:wne="http://schemas.microsoft.com/office/word/2006/wordml" xmlns:wps="http://schemas.microsoft.com/office/word/2010/wordprocessingShape" mc:Ignorable="w14 w15 w16se w16cid wp14">
   <w:abstractNum w:abstractNumId="0" w15:restartNumberingAfterBreak="0">
+    <w:nsid w:val="05FA7EB8"/>
+    <w:multiLevelType w:val="hybridMultilevel"/>
+    <w:tmpl w:val="6FD2527C"/>
+    <w:lvl w:ilvl="0" w:tplc="08100001">
+      <w:start w:val="1"/>
+      <w:numFmt w:val="bullet"/>
+      <w:lvlText w:val=""/>
+      <w:lvlJc w:val="left"/>
+      <w:pPr>
+        <w:ind w:left="720" w:hanging="360"/>
+      </w:pPr>
+      <w:rPr>
+        <w:rFonts w:ascii="Symbol" w:hAnsi="Symbol" w:hint="default"/>
+      </w:rPr>
+    </w:lvl>
+    <w:lvl w:ilvl="1" w:tplc="08100003" w:tentative="1">
+      <w:start w:val="1"/>
+      <w:numFmt w:val="bullet"/>
+      <w:lvlText w:val="o"/>
+      <w:lvlJc w:val="left"/>
+      <w:pPr>
+        <w:ind w:left="1440" w:hanging="360"/>
+      </w:pPr>
+      <w:rPr>
+        <w:rFonts w:ascii="Courier New" w:hAnsi="Courier New" w:cs="Courier New" w:hint="default"/>
+      </w:rPr>
+    </w:lvl>
+    <w:lvl w:ilvl="2" w:tplc="08100005" w:tentative="1">
+      <w:start w:val="1"/>
+      <w:numFmt w:val="bullet"/>
+      <w:lvlText w:val=""/>
+      <w:lvlJc w:val="left"/>
+      <w:pPr>
+        <w:ind w:left="2160" w:hanging="360"/>
+      </w:pPr>
+      <w:rPr>
+        <w:rFonts w:ascii="Wingdings" w:hAnsi="Wingdings" w:hint="default"/>
+      </w:rPr>
+    </w:lvl>
+    <w:lvl w:ilvl="3" w:tplc="08100001" w:tentative="1">
+      <w:start w:val="1"/>
+      <w:numFmt w:val="bullet"/>
+      <w:lvlText w:val=""/>
+      <w:lvlJc w:val="left"/>
+      <w:pPr>
+        <w:ind w:left="2880" w:hanging="360"/>
+      </w:pPr>
+      <w:rPr>
+        <w:rFonts w:ascii="Symbol" w:hAnsi="Symbol" w:hint="default"/>
+      </w:rPr>
+    </w:lvl>
+    <w:lvl w:ilvl="4" w:tplc="08100003" w:tentative="1">
+      <w:start w:val="1"/>
+      <w:numFmt w:val="bullet"/>
+      <w:lvlText w:val="o"/>
+      <w:lvlJc w:val="left"/>
+      <w:pPr>
+        <w:ind w:left="3600" w:hanging="360"/>
+      </w:pPr>
+      <w:rPr>
+        <w:rFonts w:ascii="Courier New" w:hAnsi="Courier New" w:cs="Courier New" w:hint="default"/>
+      </w:rPr>
+    </w:lvl>
+    <w:lvl w:ilvl="5" w:tplc="08100005" w:tentative="1">
+      <w:start w:val="1"/>
+      <w:numFmt w:val="bullet"/>
+      <w:lvlText w:val=""/>
+      <w:lvlJc w:val="left"/>
+      <w:pPr>
+        <w:ind w:left="4320" w:hanging="360"/>
+      </w:pPr>
+      <w:rPr>
+        <w:rFonts w:ascii="Wingdings" w:hAnsi="Wingdings" w:hint="default"/>
+      </w:rPr>
+    </w:lvl>
+    <w:lvl w:ilvl="6" w:tplc="08100001" w:tentative="1">
+      <w:start w:val="1"/>
+      <w:numFmt w:val="bullet"/>
+      <w:lvlText w:val=""/>
+      <w:lvlJc w:val="left"/>
+      <w:pPr>
+        <w:ind w:left="5040" w:hanging="360"/>
+      </w:pPr>
+      <w:rPr>
+        <w:rFonts w:ascii="Symbol" w:hAnsi="Symbol" w:hint="default"/>
+      </w:rPr>
+    </w:lvl>
+    <w:lvl w:ilvl="7" w:tplc="08100003" w:tentative="1">
+      <w:start w:val="1"/>
+      <w:numFmt w:val="bullet"/>
+      <w:lvlText w:val="o"/>
+      <w:lvlJc w:val="left"/>
+      <w:pPr>
+        <w:ind w:left="5760" w:hanging="360"/>
+      </w:pPr>
+      <w:rPr>
+        <w:rFonts w:ascii="Courier New" w:hAnsi="Courier New" w:cs="Courier New" w:hint="default"/>
+      </w:rPr>
+    </w:lvl>
+    <w:lvl w:ilvl="8" w:tplc="08100005" w:tentative="1">
+      <w:start w:val="1"/>
+      <w:numFmt w:val="bullet"/>
+      <w:lvlText w:val=""/>
+      <w:lvlJc w:val="left"/>
+      <w:pPr>
+        <w:ind w:left="6480" w:hanging="360"/>
+      </w:pPr>
+      <w:rPr>
+        <w:rFonts w:ascii="Wingdings" w:hAnsi="Wingdings" w:hint="default"/>
+      </w:rPr>
+    </w:lvl>
+  </w:abstractNum>
+  <w:abstractNum w:abstractNumId="1" w15:restartNumberingAfterBreak="0">
     <w:nsid w:val="0801489A"/>
     <w:multiLevelType w:val="hybridMultilevel"/>
     <w:tmpl w:val="F3A21FFC"/>
@@ -13602,7 +12972,7 @@
       </w:pPr>
     </w:lvl>
   </w:abstractNum>
-  <w:abstractNum w:abstractNumId="1" w15:restartNumberingAfterBreak="0">
+  <w:abstractNum w:abstractNumId="2" w15:restartNumberingAfterBreak="0">
     <w:nsid w:val="0BD80EB2"/>
     <w:multiLevelType w:val="hybridMultilevel"/>
     <w:tmpl w:val="D3143AC2"/>
@@ -13742,7 +13112,7 @@
       </w:rPr>
     </w:lvl>
   </w:abstractNum>
-  <w:abstractNum w:abstractNumId="2" w15:restartNumberingAfterBreak="0">
+  <w:abstractNum w:abstractNumId="3" w15:restartNumberingAfterBreak="0">
     <w:nsid w:val="0D547769"/>
     <w:multiLevelType w:val="hybridMultilevel"/>
     <w:tmpl w:val="7F2074D2"/>
@@ -13882,7 +13252,7 @@
       </w:rPr>
     </w:lvl>
   </w:abstractNum>
-  <w:abstractNum w:abstractNumId="3" w15:restartNumberingAfterBreak="0">
+  <w:abstractNum w:abstractNumId="4" w15:restartNumberingAfterBreak="0">
     <w:nsid w:val="10CB776C"/>
     <w:multiLevelType w:val="hybridMultilevel"/>
     <w:tmpl w:val="678CE950"/>
@@ -14022,7 +13392,7 @@
       </w:rPr>
     </w:lvl>
   </w:abstractNum>
-  <w:abstractNum w:abstractNumId="4" w15:restartNumberingAfterBreak="0">
+  <w:abstractNum w:abstractNumId="5" w15:restartNumberingAfterBreak="0">
     <w:nsid w:val="12C843D7"/>
     <w:multiLevelType w:val="hybridMultilevel"/>
     <w:tmpl w:val="C1845D68"/>
@@ -14162,7 +13532,7 @@
       </w:rPr>
     </w:lvl>
   </w:abstractNum>
-  <w:abstractNum w:abstractNumId="5" w15:restartNumberingAfterBreak="0">
+  <w:abstractNum w:abstractNumId="6" w15:restartNumberingAfterBreak="0">
     <w:nsid w:val="16173516"/>
     <w:multiLevelType w:val="hybridMultilevel"/>
     <w:tmpl w:val="95E6023C"/>
@@ -14281,7 +13651,7 @@
       </w:pPr>
     </w:lvl>
   </w:abstractNum>
-  <w:abstractNum w:abstractNumId="6" w15:restartNumberingAfterBreak="0">
+  <w:abstractNum w:abstractNumId="7" w15:restartNumberingAfterBreak="0">
     <w:nsid w:val="177064D3"/>
     <w:multiLevelType w:val="hybridMultilevel"/>
     <w:tmpl w:val="6E22B194"/>
@@ -14394,7 +13764,7 @@
       </w:rPr>
     </w:lvl>
   </w:abstractNum>
-  <w:abstractNum w:abstractNumId="7" w15:restartNumberingAfterBreak="0">
+  <w:abstractNum w:abstractNumId="8" w15:restartNumberingAfterBreak="0">
     <w:nsid w:val="22DC02CA"/>
     <w:multiLevelType w:val="hybridMultilevel"/>
     <w:tmpl w:val="3E6C221C"/>
@@ -14534,7 +13904,7 @@
       </w:rPr>
     </w:lvl>
   </w:abstractNum>
-  <w:abstractNum w:abstractNumId="8" w15:restartNumberingAfterBreak="0">
+  <w:abstractNum w:abstractNumId="9" w15:restartNumberingAfterBreak="0">
     <w:nsid w:val="24A46D31"/>
     <w:multiLevelType w:val="hybridMultilevel"/>
     <w:tmpl w:val="A56221F0"/>
@@ -14647,7 +14017,234 @@
       </w:pPr>
     </w:lvl>
   </w:abstractNum>
-  <w:abstractNum w:abstractNumId="9" w15:restartNumberingAfterBreak="0">
+  <w:abstractNum w:abstractNumId="10" w15:restartNumberingAfterBreak="0">
+    <w:nsid w:val="375910D9"/>
+    <w:multiLevelType w:val="hybridMultilevel"/>
+    <w:tmpl w:val="FA10CC44"/>
+    <w:lvl w:ilvl="0" w:tplc="C648428C">
+      <w:start w:val="1"/>
+      <w:numFmt w:val="bullet"/>
+      <w:lvlText w:val=""/>
+      <w:lvlJc w:val="left"/>
+      <w:pPr>
+        <w:ind w:left="720" w:hanging="360"/>
+      </w:pPr>
+      <w:rPr>
+        <w:rFonts w:ascii="Symbol" w:hAnsi="Symbol" w:hint="default"/>
+        <w:sz w:val="20"/>
+      </w:rPr>
+    </w:lvl>
+    <w:lvl w:ilvl="1" w:tplc="08100003" w:tentative="1">
+      <w:start w:val="1"/>
+      <w:numFmt w:val="bullet"/>
+      <w:lvlText w:val="o"/>
+      <w:lvlJc w:val="left"/>
+      <w:pPr>
+        <w:ind w:left="1440" w:hanging="360"/>
+      </w:pPr>
+      <w:rPr>
+        <w:rFonts w:ascii="Courier New" w:hAnsi="Courier New" w:cs="Courier New" w:hint="default"/>
+      </w:rPr>
+    </w:lvl>
+    <w:lvl w:ilvl="2" w:tplc="08100005" w:tentative="1">
+      <w:start w:val="1"/>
+      <w:numFmt w:val="bullet"/>
+      <w:lvlText w:val=""/>
+      <w:lvlJc w:val="left"/>
+      <w:pPr>
+        <w:ind w:left="2160" w:hanging="360"/>
+      </w:pPr>
+      <w:rPr>
+        <w:rFonts w:ascii="Wingdings" w:hAnsi="Wingdings" w:hint="default"/>
+      </w:rPr>
+    </w:lvl>
+    <w:lvl w:ilvl="3" w:tplc="08100001" w:tentative="1">
+      <w:start w:val="1"/>
+      <w:numFmt w:val="bullet"/>
+      <w:lvlText w:val=""/>
+      <w:lvlJc w:val="left"/>
+      <w:pPr>
+        <w:ind w:left="2880" w:hanging="360"/>
+      </w:pPr>
+      <w:rPr>
+        <w:rFonts w:ascii="Symbol" w:hAnsi="Symbol" w:hint="default"/>
+      </w:rPr>
+    </w:lvl>
+    <w:lvl w:ilvl="4" w:tplc="08100003" w:tentative="1">
+      <w:start w:val="1"/>
+      <w:numFmt w:val="bullet"/>
+      <w:lvlText w:val="o"/>
+      <w:lvlJc w:val="left"/>
+      <w:pPr>
+        <w:ind w:left="3600" w:hanging="360"/>
+      </w:pPr>
+      <w:rPr>
+        <w:rFonts w:ascii="Courier New" w:hAnsi="Courier New" w:cs="Courier New" w:hint="default"/>
+      </w:rPr>
+    </w:lvl>
+    <w:lvl w:ilvl="5" w:tplc="08100005" w:tentative="1">
+      <w:start w:val="1"/>
+      <w:numFmt w:val="bullet"/>
+      <w:lvlText w:val=""/>
+      <w:lvlJc w:val="left"/>
+      <w:pPr>
+        <w:ind w:left="4320" w:hanging="360"/>
+      </w:pPr>
+      <w:rPr>
+        <w:rFonts w:ascii="Wingdings" w:hAnsi="Wingdings" w:hint="default"/>
+      </w:rPr>
+    </w:lvl>
+    <w:lvl w:ilvl="6" w:tplc="08100001" w:tentative="1">
+      <w:start w:val="1"/>
+      <w:numFmt w:val="bullet"/>
+      <w:lvlText w:val=""/>
+      <w:lvlJc w:val="left"/>
+      <w:pPr>
+        <w:ind w:left="5040" w:hanging="360"/>
+      </w:pPr>
+      <w:rPr>
+        <w:rFonts w:ascii="Symbol" w:hAnsi="Symbol" w:hint="default"/>
+      </w:rPr>
+    </w:lvl>
+    <w:lvl w:ilvl="7" w:tplc="08100003" w:tentative="1">
+      <w:start w:val="1"/>
+      <w:numFmt w:val="bullet"/>
+      <w:lvlText w:val="o"/>
+      <w:lvlJc w:val="left"/>
+      <w:pPr>
+        <w:ind w:left="5760" w:hanging="360"/>
+      </w:pPr>
+      <w:rPr>
+        <w:rFonts w:ascii="Courier New" w:hAnsi="Courier New" w:cs="Courier New" w:hint="default"/>
+      </w:rPr>
+    </w:lvl>
+    <w:lvl w:ilvl="8" w:tplc="08100005" w:tentative="1">
+      <w:start w:val="1"/>
+      <w:numFmt w:val="bullet"/>
+      <w:lvlText w:val=""/>
+      <w:lvlJc w:val="left"/>
+      <w:pPr>
+        <w:ind w:left="6480" w:hanging="360"/>
+      </w:pPr>
+      <w:rPr>
+        <w:rFonts w:ascii="Wingdings" w:hAnsi="Wingdings" w:hint="default"/>
+      </w:rPr>
+    </w:lvl>
+  </w:abstractNum>
+  <w:abstractNum w:abstractNumId="11" w15:restartNumberingAfterBreak="0">
+    <w:nsid w:val="55F14C16"/>
+    <w:multiLevelType w:val="hybridMultilevel"/>
+    <w:tmpl w:val="5170C456"/>
+    <w:lvl w:ilvl="0" w:tplc="08100001">
+      <w:start w:val="1"/>
+      <w:numFmt w:val="bullet"/>
+      <w:lvlText w:val=""/>
+      <w:lvlJc w:val="left"/>
+      <w:pPr>
+        <w:ind w:left="720" w:hanging="360"/>
+      </w:pPr>
+      <w:rPr>
+        <w:rFonts w:ascii="Symbol" w:hAnsi="Symbol" w:hint="default"/>
+      </w:rPr>
+    </w:lvl>
+    <w:lvl w:ilvl="1" w:tplc="08100003" w:tentative="1">
+      <w:start w:val="1"/>
+      <w:numFmt w:val="bullet"/>
+      <w:lvlText w:val="o"/>
+      <w:lvlJc w:val="left"/>
+      <w:pPr>
+        <w:ind w:left="1440" w:hanging="360"/>
+      </w:pPr>
+      <w:rPr>
+        <w:rFonts w:ascii="Courier New" w:hAnsi="Courier New" w:cs="Courier New" w:hint="default"/>
+      </w:rPr>
+    </w:lvl>
+    <w:lvl w:ilvl="2" w:tplc="08100005" w:tentative="1">
+      <w:start w:val="1"/>
+      <w:numFmt w:val="bullet"/>
+      <w:lvlText w:val=""/>
+      <w:lvlJc w:val="left"/>
+      <w:pPr>
+        <w:ind w:left="2160" w:hanging="360"/>
+      </w:pPr>
+      <w:rPr>
+        <w:rFonts w:ascii="Wingdings" w:hAnsi="Wingdings" w:hint="default"/>
+      </w:rPr>
+    </w:lvl>
+    <w:lvl w:ilvl="3" w:tplc="08100001" w:tentative="1">
+      <w:start w:val="1"/>
+      <w:numFmt w:val="bullet"/>
+      <w:lvlText w:val=""/>
+      <w:lvlJc w:val="left"/>
+      <w:pPr>
+        <w:ind w:left="2880" w:hanging="360"/>
+      </w:pPr>
+      <w:rPr>
+        <w:rFonts w:ascii="Symbol" w:hAnsi="Symbol" w:hint="default"/>
+      </w:rPr>
+    </w:lvl>
+    <w:lvl w:ilvl="4" w:tplc="08100003" w:tentative="1">
+      <w:start w:val="1"/>
+      <w:numFmt w:val="bullet"/>
+      <w:lvlText w:val="o"/>
+      <w:lvlJc w:val="left"/>
+      <w:pPr>
+        <w:ind w:left="3600" w:hanging="360"/>
+      </w:pPr>
+      <w:rPr>
+        <w:rFonts w:ascii="Courier New" w:hAnsi="Courier New" w:cs="Courier New" w:hint="default"/>
+      </w:rPr>
+    </w:lvl>
+    <w:lvl w:ilvl="5" w:tplc="08100005" w:tentative="1">
+      <w:start w:val="1"/>
+      <w:numFmt w:val="bullet"/>
+      <w:lvlText w:val=""/>
+      <w:lvlJc w:val="left"/>
+      <w:pPr>
+        <w:ind w:left="4320" w:hanging="360"/>
+      </w:pPr>
+      <w:rPr>
+        <w:rFonts w:ascii="Wingdings" w:hAnsi="Wingdings" w:hint="default"/>
+      </w:rPr>
+    </w:lvl>
+    <w:lvl w:ilvl="6" w:tplc="08100001" w:tentative="1">
+      <w:start w:val="1"/>
+      <w:numFmt w:val="bullet"/>
+      <w:lvlText w:val=""/>
+      <w:lvlJc w:val="left"/>
+      <w:pPr>
+        <w:ind w:left="5040" w:hanging="360"/>
+      </w:pPr>
+      <w:rPr>
+        <w:rFonts w:ascii="Symbol" w:hAnsi="Symbol" w:hint="default"/>
+      </w:rPr>
+    </w:lvl>
+    <w:lvl w:ilvl="7" w:tplc="08100003" w:tentative="1">
+      <w:start w:val="1"/>
+      <w:numFmt w:val="bullet"/>
+      <w:lvlText w:val="o"/>
+      <w:lvlJc w:val="left"/>
+      <w:pPr>
+        <w:ind w:left="5760" w:hanging="360"/>
+      </w:pPr>
+      <w:rPr>
+        <w:rFonts w:ascii="Courier New" w:hAnsi="Courier New" w:cs="Courier New" w:hint="default"/>
+      </w:rPr>
+    </w:lvl>
+    <w:lvl w:ilvl="8" w:tplc="08100005" w:tentative="1">
+      <w:start w:val="1"/>
+      <w:numFmt w:val="bullet"/>
+      <w:lvlText w:val=""/>
+      <w:lvlJc w:val="left"/>
+      <w:pPr>
+        <w:ind w:left="6480" w:hanging="360"/>
+      </w:pPr>
+      <w:rPr>
+        <w:rFonts w:ascii="Wingdings" w:hAnsi="Wingdings" w:hint="default"/>
+      </w:rPr>
+    </w:lvl>
+  </w:abstractNum>
+  <w:abstractNum w:abstractNumId="12" w15:restartNumberingAfterBreak="0">
     <w:nsid w:val="57C86EE7"/>
     <w:multiLevelType w:val="multilevel"/>
     <w:tmpl w:val="30BAB0BA"/>
@@ -14796,7 +14393,7 @@
       </w:rPr>
     </w:lvl>
   </w:abstractNum>
-  <w:abstractNum w:abstractNumId="10" w15:restartNumberingAfterBreak="0">
+  <w:abstractNum w:abstractNumId="13" w15:restartNumberingAfterBreak="0">
     <w:nsid w:val="652809B9"/>
     <w:multiLevelType w:val="hybridMultilevel"/>
     <w:tmpl w:val="C10EC632"/>
@@ -14909,7 +14506,7 @@
       </w:rPr>
     </w:lvl>
   </w:abstractNum>
-  <w:abstractNum w:abstractNumId="11" w15:restartNumberingAfterBreak="0">
+  <w:abstractNum w:abstractNumId="14" w15:restartNumberingAfterBreak="0">
     <w:nsid w:val="66871ECE"/>
     <w:multiLevelType w:val="hybridMultilevel"/>
     <w:tmpl w:val="7F74FC56"/>
@@ -15025,7 +14622,7 @@
       </w:pPr>
     </w:lvl>
   </w:abstractNum>
-  <w:abstractNum w:abstractNumId="12" w15:restartNumberingAfterBreak="0">
+  <w:abstractNum w:abstractNumId="15" w15:restartNumberingAfterBreak="0">
     <w:nsid w:val="6ABE5228"/>
     <w:multiLevelType w:val="hybridMultilevel"/>
     <w:tmpl w:val="089EE6D8"/>
@@ -15141,7 +14738,7 @@
       </w:pPr>
     </w:lvl>
   </w:abstractNum>
-  <w:abstractNum w:abstractNumId="13" w15:restartNumberingAfterBreak="0">
+  <w:abstractNum w:abstractNumId="16" w15:restartNumberingAfterBreak="0">
     <w:nsid w:val="6C1D7334"/>
     <w:multiLevelType w:val="hybridMultilevel"/>
     <w:tmpl w:val="0D64F25A"/>
@@ -15257,7 +14854,7 @@
       </w:pPr>
     </w:lvl>
   </w:abstractNum>
-  <w:abstractNum w:abstractNumId="14" w15:restartNumberingAfterBreak="0">
+  <w:abstractNum w:abstractNumId="17" w15:restartNumberingAfterBreak="0">
     <w:nsid w:val="72904C79"/>
     <w:multiLevelType w:val="hybridMultilevel"/>
     <w:tmpl w:val="EB328896"/>
@@ -15397,7 +14994,121 @@
       </w:rPr>
     </w:lvl>
   </w:abstractNum>
-  <w:abstractNum w:abstractNumId="15" w15:restartNumberingAfterBreak="0">
+  <w:abstractNum w:abstractNumId="18" w15:restartNumberingAfterBreak="0">
+    <w:nsid w:val="72E22316"/>
+    <w:multiLevelType w:val="hybridMultilevel"/>
+    <w:tmpl w:val="66901ECE"/>
+    <w:lvl w:ilvl="0" w:tplc="C648428C">
+      <w:start w:val="1"/>
+      <w:numFmt w:val="bullet"/>
+      <w:lvlText w:val=""/>
+      <w:lvlJc w:val="left"/>
+      <w:pPr>
+        <w:ind w:left="720" w:hanging="360"/>
+      </w:pPr>
+      <w:rPr>
+        <w:rFonts w:ascii="Symbol" w:hAnsi="Symbol" w:hint="default"/>
+        <w:sz w:val="20"/>
+      </w:rPr>
+    </w:lvl>
+    <w:lvl w:ilvl="1" w:tplc="08100003" w:tentative="1">
+      <w:start w:val="1"/>
+      <w:numFmt w:val="bullet"/>
+      <w:lvlText w:val="o"/>
+      <w:lvlJc w:val="left"/>
+      <w:pPr>
+        <w:ind w:left="1440" w:hanging="360"/>
+      </w:pPr>
+      <w:rPr>
+        <w:rFonts w:ascii="Courier New" w:hAnsi="Courier New" w:cs="Courier New" w:hint="default"/>
+      </w:rPr>
+    </w:lvl>
+    <w:lvl w:ilvl="2" w:tplc="08100005" w:tentative="1">
+      <w:start w:val="1"/>
+      <w:numFmt w:val="bullet"/>
+      <w:lvlText w:val=""/>
+      <w:lvlJc w:val="left"/>
+      <w:pPr>
+        <w:ind w:left="2160" w:hanging="360"/>
+      </w:pPr>
+      <w:rPr>
+        <w:rFonts w:ascii="Wingdings" w:hAnsi="Wingdings" w:hint="default"/>
+      </w:rPr>
+    </w:lvl>
+    <w:lvl w:ilvl="3" w:tplc="08100001" w:tentative="1">
+      <w:start w:val="1"/>
+      <w:numFmt w:val="bullet"/>
+      <w:lvlText w:val=""/>
+      <w:lvlJc w:val="left"/>
+      <w:pPr>
+        <w:ind w:left="2880" w:hanging="360"/>
+      </w:pPr>
+      <w:rPr>
+        <w:rFonts w:ascii="Symbol" w:hAnsi="Symbol" w:hint="default"/>
+      </w:rPr>
+    </w:lvl>
+    <w:lvl w:ilvl="4" w:tplc="08100003" w:tentative="1">
+      <w:start w:val="1"/>
+      <w:numFmt w:val="bullet"/>
+      <w:lvlText w:val="o"/>
+      <w:lvlJc w:val="left"/>
+      <w:pPr>
+        <w:ind w:left="3600" w:hanging="360"/>
+      </w:pPr>
+      <w:rPr>
+        <w:rFonts w:ascii="Courier New" w:hAnsi="Courier New" w:cs="Courier New" w:hint="default"/>
+      </w:rPr>
+    </w:lvl>
+    <w:lvl w:ilvl="5" w:tplc="08100005" w:tentative="1">
+      <w:start w:val="1"/>
+      <w:numFmt w:val="bullet"/>
+      <w:lvlText w:val=""/>
+      <w:lvlJc w:val="left"/>
+      <w:pPr>
+        <w:ind w:left="4320" w:hanging="360"/>
+      </w:pPr>
+      <w:rPr>
+        <w:rFonts w:ascii="Wingdings" w:hAnsi="Wingdings" w:hint="default"/>
+      </w:rPr>
+    </w:lvl>
+    <w:lvl w:ilvl="6" w:tplc="08100001" w:tentative="1">
+      <w:start w:val="1"/>
+      <w:numFmt w:val="bullet"/>
+      <w:lvlText w:val=""/>
+      <w:lvlJc w:val="left"/>
+      <w:pPr>
+        <w:ind w:left="5040" w:hanging="360"/>
+      </w:pPr>
+      <w:rPr>
+        <w:rFonts w:ascii="Symbol" w:hAnsi="Symbol" w:hint="default"/>
+      </w:rPr>
+    </w:lvl>
+    <w:lvl w:ilvl="7" w:tplc="08100003" w:tentative="1">
+      <w:start w:val="1"/>
+      <w:numFmt w:val="bullet"/>
+      <w:lvlText w:val="o"/>
+      <w:lvlJc w:val="left"/>
+      <w:pPr>
+        <w:ind w:left="5760" w:hanging="360"/>
+      </w:pPr>
+      <w:rPr>
+        <w:rFonts w:ascii="Courier New" w:hAnsi="Courier New" w:cs="Courier New" w:hint="default"/>
+      </w:rPr>
+    </w:lvl>
+    <w:lvl w:ilvl="8" w:tplc="08100005" w:tentative="1">
+      <w:start w:val="1"/>
+      <w:numFmt w:val="bullet"/>
+      <w:lvlText w:val=""/>
+      <w:lvlJc w:val="left"/>
+      <w:pPr>
+        <w:ind w:left="6480" w:hanging="360"/>
+      </w:pPr>
+      <w:rPr>
+        <w:rFonts w:ascii="Wingdings" w:hAnsi="Wingdings" w:hint="default"/>
+      </w:rPr>
+    </w:lvl>
+  </w:abstractNum>
+  <w:abstractNum w:abstractNumId="19" w15:restartNumberingAfterBreak="0">
     <w:nsid w:val="7ACC392C"/>
     <w:multiLevelType w:val="hybridMultilevel"/>
     <w:tmpl w:val="F282F7F0"/>
@@ -15537,7 +15248,7 @@
       </w:rPr>
     </w:lvl>
   </w:abstractNum>
-  <w:abstractNum w:abstractNumId="16" w15:restartNumberingAfterBreak="0">
+  <w:abstractNum w:abstractNumId="20" w15:restartNumberingAfterBreak="0">
     <w:nsid w:val="7CD54937"/>
     <w:multiLevelType w:val="hybridMultilevel"/>
     <w:tmpl w:val="1AB0305A"/>
@@ -15678,76 +15389,88 @@
     </w:lvl>
   </w:abstractNum>
   <w:num w:numId="1">
+    <w:abstractNumId w:val="12"/>
+  </w:num>
+  <w:num w:numId="2">
+    <w:abstractNumId w:val="4"/>
+  </w:num>
+  <w:num w:numId="3">
+    <w:abstractNumId w:val="8"/>
+  </w:num>
+  <w:num w:numId="4">
+    <w:abstractNumId w:val="2"/>
+  </w:num>
+  <w:num w:numId="5">
+    <w:abstractNumId w:val="5"/>
+  </w:num>
+  <w:num w:numId="6">
+    <w:abstractNumId w:val="14"/>
+  </w:num>
+  <w:num w:numId="7">
     <w:abstractNumId w:val="9"/>
   </w:num>
-  <w:num w:numId="2">
+  <w:num w:numId="8">
+    <w:abstractNumId w:val="15"/>
+  </w:num>
+  <w:num w:numId="9">
+    <w:abstractNumId w:val="1"/>
+  </w:num>
+  <w:num w:numId="10">
+    <w:abstractNumId w:val="17"/>
+  </w:num>
+  <w:num w:numId="11">
+    <w:abstractNumId w:val="19"/>
+  </w:num>
+  <w:num w:numId="12">
+    <w:abstractNumId w:val="6"/>
+  </w:num>
+  <w:num w:numId="13">
     <w:abstractNumId w:val="3"/>
   </w:num>
-  <w:num w:numId="3">
+  <w:num w:numId="14">
+    <w:abstractNumId w:val="20"/>
+  </w:num>
+  <w:num w:numId="15">
     <w:abstractNumId w:val="7"/>
   </w:num>
-  <w:num w:numId="4">
-    <w:abstractNumId w:val="1"/>
+  <w:num w:numId="16">
+    <w:abstractNumId w:val="12"/>
   </w:num>
-  <w:num w:numId="5">
-    <w:abstractNumId w:val="4"/>
+  <w:num w:numId="17">
+    <w:abstractNumId w:val="16"/>
   </w:num>
-  <w:num w:numId="6">
+  <w:num w:numId="18">
+    <w:abstractNumId w:val="12"/>
+  </w:num>
+  <w:num w:numId="19">
+    <w:abstractNumId w:val="12"/>
+  </w:num>
+  <w:num w:numId="20">
+    <w:abstractNumId w:val="12"/>
+  </w:num>
+  <w:num w:numId="21">
+    <w:abstractNumId w:val="12"/>
+  </w:num>
+  <w:num w:numId="22">
+    <w:abstractNumId w:val="12"/>
+  </w:num>
+  <w:num w:numId="23">
+    <w:abstractNumId w:val="13"/>
+  </w:num>
+  <w:num w:numId="24">
+    <w:abstractNumId w:val="12"/>
+  </w:num>
+  <w:num w:numId="25">
+    <w:abstractNumId w:val="0"/>
+  </w:num>
+  <w:num w:numId="26">
     <w:abstractNumId w:val="11"/>
   </w:num>
-  <w:num w:numId="7">
-    <w:abstractNumId w:val="8"/>
-  </w:num>
-  <w:num w:numId="8">
-    <w:abstractNumId w:val="12"/>
-  </w:num>
-  <w:num w:numId="9">
-    <w:abstractNumId w:val="0"/>
-  </w:num>
-  <w:num w:numId="10">
-    <w:abstractNumId w:val="14"/>
-  </w:num>
-  <w:num w:numId="11">
-    <w:abstractNumId w:val="15"/>
-  </w:num>
-  <w:num w:numId="12">
-    <w:abstractNumId w:val="5"/>
-  </w:num>
-  <w:num w:numId="13">
-    <w:abstractNumId w:val="2"/>
-  </w:num>
-  <w:num w:numId="14">
-    <w:abstractNumId w:val="16"/>
-  </w:num>
-  <w:num w:numId="15">
-    <w:abstractNumId w:val="6"/>
-  </w:num>
-  <w:num w:numId="16">
-    <w:abstractNumId w:val="9"/>
-  </w:num>
-  <w:num w:numId="17">
-    <w:abstractNumId w:val="13"/>
-  </w:num>
-  <w:num w:numId="18">
-    <w:abstractNumId w:val="9"/>
-  </w:num>
-  <w:num w:numId="19">
-    <w:abstractNumId w:val="9"/>
-  </w:num>
-  <w:num w:numId="20">
-    <w:abstractNumId w:val="9"/>
-  </w:num>
-  <w:num w:numId="21">
-    <w:abstractNumId w:val="9"/>
-  </w:num>
-  <w:num w:numId="22">
-    <w:abstractNumId w:val="9"/>
-  </w:num>
-  <w:num w:numId="23">
+  <w:num w:numId="27">
     <w:abstractNumId w:val="10"/>
   </w:num>
-  <w:num w:numId="24">
-    <w:abstractNumId w:val="9"/>
+  <w:num w:numId="28">
+    <w:abstractNumId w:val="18"/>
   </w:num>
   <w:numIdMacAtCleanup w:val="14"/>
 </w:numbering>
@@ -16727,6 +16450,44 @@
     <w:unhideWhenUsed/>
     <w:rsid w:val="00B45E6F"/>
   </w:style>
+  <w:style w:type="character" w:styleId="Testosegnaposto">
+    <w:name w:val="Placeholder Text"/>
+    <w:basedOn w:val="Carpredefinitoparagrafo"/>
+    <w:uiPriority w:val="99"/>
+    <w:semiHidden/>
+    <w:rsid w:val="006961E0"/>
+    <w:rPr>
+      <w:color w:val="808080"/>
+    </w:rPr>
+  </w:style>
+  <w:style w:type="paragraph" w:styleId="Paragrafoelenco">
+    <w:name w:val="List Paragraph"/>
+    <w:basedOn w:val="Normale"/>
+    <w:uiPriority w:val="34"/>
+    <w:qFormat/>
+    <w:rsid w:val="0009070F"/>
+    <w:pPr>
+      <w:ind w:left="720"/>
+      <w:contextualSpacing/>
+    </w:pPr>
+  </w:style>
+  <w:style w:type="paragraph" w:styleId="NormaleWeb">
+    <w:name w:val="Normal (Web)"/>
+    <w:basedOn w:val="Normale"/>
+    <w:uiPriority w:val="99"/>
+    <w:semiHidden/>
+    <w:unhideWhenUsed/>
+    <w:rsid w:val="007F1552"/>
+    <w:pPr>
+      <w:spacing w:before="100" w:beforeAutospacing="1" w:after="100" w:afterAutospacing="1"/>
+    </w:pPr>
+    <w:rPr>
+      <w:rFonts w:ascii="Times New Roman" w:hAnsi="Times New Roman"/>
+      <w:sz w:val="24"/>
+      <w:szCs w:val="24"/>
+      <w:lang w:eastAsia="it-CH"/>
+    </w:rPr>
+  </w:style>
 </w:styles>
 </file>
 
@@ -16762,6 +16523,32 @@
         </w:p>
       </w:docPartBody>
     </w:docPart>
+    <w:docPart>
+      <w:docPartPr>
+        <w:name w:val="690728C251704EAFB5D6732D5B168932"/>
+        <w:category>
+          <w:name w:val="Generale"/>
+          <w:gallery w:val="placeholder"/>
+        </w:category>
+        <w:types>
+          <w:type w:val="bbPlcHdr"/>
+        </w:types>
+        <w:behaviors>
+          <w:behavior w:val="content"/>
+        </w:behaviors>
+        <w:guid w:val="{3E417CBF-5EDD-48D1-8FAE-69028E32181E}"/>
+      </w:docPartPr>
+      <w:docPartBody>
+        <w:p>
+          <w:r>
+            <w:rPr>
+              <w:rStyle w:val="Testosegnaposto"/>
+            </w:rPr>
+            <w:t>[Autore]</w:t>
+          </w:r>
+        </w:p>
+      </w:docPartBody>
+    </w:docPart>
   </w:docParts>
 </w:glossaryDocument>
 </file>
@@ -16780,7 +16567,7 @@
     <w:charset w:val="00"/>
     <w:family w:val="roman"/>
     <w:pitch w:val="variable"/>
-    <w:sig w:usb0="E0002EFF" w:usb1="C000785B" w:usb2="00000009" w:usb3="00000000" w:csb0="000001FF" w:csb1="00000000"/>
+    <w:sig w:usb0="E0002AFF" w:usb1="C0007841" w:usb2="00000009" w:usb3="00000000" w:csb0="000001FF" w:csb1="00000000"/>
   </w:font>
   <w:font w:name="Courier New">
     <w:panose1 w:val="02070309020205020404"/>
@@ -16808,7 +16595,7 @@
     <w:charset w:val="00"/>
     <w:family w:val="swiss"/>
     <w:pitch w:val="variable"/>
-    <w:sig w:usb0="E0002EFF" w:usb1="C000785B" w:usb2="00000009" w:usb3="00000000" w:csb0="000001FF" w:csb1="00000000"/>
+    <w:sig w:usb0="E0002AFF" w:usb1="C0007843" w:usb2="00000009" w:usb3="00000000" w:csb0="000001FF" w:csb1="00000000"/>
   </w:font>
   <w:font w:name="Tahoma">
     <w:panose1 w:val="020B0604030504040204"/>
@@ -16869,6 +16656,7 @@
     <w:rsid w:val="000A5AF8"/>
     <w:rsid w:val="00191408"/>
     <w:rsid w:val="002D3A00"/>
+    <w:rsid w:val="003325AD"/>
     <w:rsid w:val="00390FD1"/>
     <w:rsid w:val="003E20B3"/>
     <w:rsid w:val="004D020D"/>
@@ -17335,7 +17123,7 @@
     <w:basedOn w:val="Carpredefinitoparagrafo"/>
     <w:uiPriority w:val="99"/>
     <w:semiHidden/>
-    <w:rsid w:val="00390FD1"/>
+    <w:rsid w:val="003325AD"/>
     <w:rPr>
       <w:color w:val="808080"/>
     </w:rPr>
@@ -17658,7 +17446,7 @@
 </file>
 
 <file path=customXml/itemProps1.xml><?xml version="1.0" encoding="utf-8"?>
-<ds:datastoreItem xmlns:ds="http://schemas.openxmlformats.org/officeDocument/2006/customXml" ds:itemID="{21975517-9A1C-4ACB-9E2F-C2DBFDD1D49E}">
+<ds:datastoreItem xmlns:ds="http://schemas.openxmlformats.org/officeDocument/2006/customXml" ds:itemID="{DF29CDD8-AAC9-4481-B076-CEAD773EAED9}">
   <ds:schemaRefs>
     <ds:schemaRef ds:uri="http://schemas.openxmlformats.org/officeDocument/2006/bibliography"/>
   </ds:schemaRefs>

</xml_diff>

<commit_message>
Domande con nomi di chi risponde e domande vero-falso e sceltamultipla messe in modo casuale
</commit_message>
<xml_diff>
--- a/3_Documentazione/Documentazione Quiz Game.docx
+++ b/3_Documentazione/Documentazione Quiz Game.docx
@@ -2981,6 +2981,7 @@
           <w:dataBinding w:prefixMappings="xmlns:ns0='http://purl.org/dc/elements/1.1/' xmlns:ns1='http://schemas.openxmlformats.org/package/2006/metadata/core-properties' " w:xpath="/ns1:coreProperties[1]/ns0:creator[1]" w:storeItemID="{6C3C8BC8-F283-45AE-878A-BAB7291924A1}"/>
           <w:text/>
         </w:sdtPr>
+        <w:sdtEndPr/>
         <w:sdtContent>
           <w:r>
             <w:t>Andrea Casamatta</w:t>
@@ -5960,6 +5961,9 @@
             </w:r>
             <w:r>
               <w:t xml:space="preserve"> 10</w:t>
+            </w:r>
+            <w:r>
+              <w:t xml:space="preserve"> giocatori</w:t>
             </w:r>
             <w:r>
               <w:t>.</w:t>
@@ -7177,16 +7181,7 @@
         <w:t>In questa pagina l’utente potrà scegliere le caratteristiche delle domande dove in seguito deve rispondere, potendo scegliere difficoltà e la categoria</w:t>
       </w:r>
       <w:r>
-        <w:t xml:space="preserve">, </w:t>
-      </w:r>
-      <w:r>
-        <w:t xml:space="preserve">in fondo c’è la possibilità di scegliere se andare alla pagina successiva o alla pagina </w:t>
-      </w:r>
-      <w:r>
-        <w:t>iniziale</w:t>
-      </w:r>
-      <w:r>
-        <w:t>.</w:t>
+        <w:t>, in fondo c’è la possibilità di scegliere se andare alla pagina successiva o alla pagina iniziale.</w:t>
       </w:r>
     </w:p>
     <w:p>
@@ -7365,10 +7360,7 @@
     </w:p>
     <w:p>
       <w:r>
-        <w:t xml:space="preserve">In questa pagina </w:t>
-      </w:r>
-      <w:r>
-        <w:t xml:space="preserve">viene verificata la risposta dell’utente, la pagina del resto è uguale alla pagina delle risposte. L’utente sceglie se andare alla pagina successiva e a rispondere la domanda che segue o di ritornare nelle impostazioni. </w:t>
+        <w:t xml:space="preserve">In questa pagina viene verificata la risposta dell’utente, la pagina del resto è uguale alla pagina delle risposte. L’utente sceglie se andare alla pagina successiva e a rispondere la domanda che segue o di ritornare nelle impostazioni. </w:t>
       </w:r>
     </w:p>
     <w:p>
@@ -7603,9 +7595,9 @@
           <w:noProof/>
         </w:rPr>
         <w:drawing>
-          <wp:inline distT="0" distB="0" distL="0" distR="0" wp14:anchorId="3F84EAAC" wp14:editId="29B3D940">
-            <wp:extent cx="4834657" cy="3447393"/>
-            <wp:effectExtent l="0" t="0" r="4445" b="1270"/>
+          <wp:inline distT="0" distB="0" distL="0" distR="0" wp14:anchorId="3F84EAAC" wp14:editId="6E67DF66">
+            <wp:extent cx="4633677" cy="3447392"/>
+            <wp:effectExtent l="0" t="0" r="0" b="1270"/>
             <wp:docPr id="12" name="Immagine 12"/>
             <wp:cNvGraphicFramePr>
               <a:graphicFrameLocks xmlns:a="http://schemas.openxmlformats.org/drawingml/2006/main" noChangeAspect="1"/>
@@ -7634,7 +7626,7 @@
                   <pic:spPr bwMode="auto">
                     <a:xfrm>
                       <a:off x="0" y="0"/>
-                      <a:ext cx="4834657" cy="3447393"/>
+                      <a:ext cx="4633677" cy="3447392"/>
                     </a:xfrm>
                     <a:prstGeom prst="rect">
                       <a:avLst/>
@@ -7724,21 +7716,19 @@
         <w:rPr>
           <w:lang w:val="it-IT"/>
         </w:rPr>
-        <w:t xml:space="preserve">, dentro ci sono anche le domande. C’è la classe </w:t>
-      </w:r>
-      <w:proofErr w:type="spellStart"/>
+        <w:t xml:space="preserve">, dentro ci sono anche le domande. </w:t>
+      </w:r>
       <w:r>
         <w:rPr>
           <w:lang w:val="it-IT"/>
         </w:rPr>
-        <w:t>BaseDomanda</w:t>
-      </w:r>
-      <w:proofErr w:type="spellEnd"/>
+        <w:t>L</w:t>
+      </w:r>
       <w:r>
         <w:rPr>
           <w:lang w:val="it-IT"/>
         </w:rPr>
-        <w:t>, dove è presente la struttura con variabili per generare la domanda.</w:t>
+        <w:t>a classe Domanda, è presente la struttura con variabili per generare la domanda.</w:t>
       </w:r>
       <w:r>
         <w:rPr>
@@ -11038,6 +11028,7 @@
         <w:dataBinding w:prefixMappings="xmlns:ns0='http://purl.org/dc/elements/1.1/' xmlns:ns1='http://schemas.openxmlformats.org/package/2006/metadata/core-properties' " w:xpath="/ns1:coreProperties[1]/ns0:creator[1]" w:storeItemID="{6C3C8BC8-F283-45AE-878A-BAB7291924A1}"/>
         <w:text/>
       </w:sdtPr>
+      <w:sdtEndPr/>
       <w:sdtContent>
         <w:r>
           <w:rPr>
@@ -11113,7 +11104,7 @@
         <w:noProof/>
         <w:sz w:val="20"/>
       </w:rPr>
-      <w:t>13.11.2024</w:t>
+      <w:t>20.11.2024</w:t>
     </w:r>
     <w:r>
       <w:rPr>
@@ -11276,7 +11267,7 @@
         <w:noProof/>
         <w:sz w:val="20"/>
       </w:rPr>
-      <w:t>13.11.2024</w:t>
+      <w:t>20.11.2024</w:t>
     </w:r>
     <w:r>
       <w:rPr>
@@ -11438,7 +11429,7 @@
         <w:noProof/>
         <w:sz w:val="20"/>
       </w:rPr>
-      <w:t>13.11.2024</w:t>
+      <w:t>20.11.2024</w:t>
     </w:r>
     <w:r>
       <w:rPr>
@@ -11532,7 +11523,7 @@
         <w:noProof/>
         <w:sz w:val="20"/>
       </w:rPr>
-      <w:t>13.11.2024</w:t>
+      <w:t>20.11.2024</w:t>
     </w:r>
     <w:r>
       <w:rPr>
@@ -17655,7 +17646,7 @@
     <w:charset w:val="00"/>
     <w:family w:val="roman"/>
     <w:pitch w:val="variable"/>
-    <w:sig w:usb0="E0002AFF" w:usb1="C0007843" w:usb2="00000009" w:usb3="00000000" w:csb0="000001FF" w:csb1="00000000"/>
+    <w:sig w:usb0="E0002EFF" w:usb1="C000785B" w:usb2="00000009" w:usb3="00000000" w:csb0="000001FF" w:csb1="00000000"/>
   </w:font>
   <w:font w:name="Courier New">
     <w:panose1 w:val="02070309020205020404"/>
@@ -17683,7 +17674,7 @@
     <w:charset w:val="00"/>
     <w:family w:val="swiss"/>
     <w:pitch w:val="variable"/>
-    <w:sig w:usb0="E0002AFF" w:usb1="C0007843" w:usb2="00000009" w:usb3="00000000" w:csb0="000001FF" w:csb1="00000000"/>
+    <w:sig w:usb0="E0002EFF" w:usb1="C000785B" w:usb2="00000009" w:usb3="00000000" w:csb0="000001FF" w:csb1="00000000"/>
   </w:font>
   <w:font w:name="Tahoma">
     <w:panose1 w:val="020B0604030504040204"/>
@@ -17704,7 +17695,7 @@
     <w:charset w:val="00"/>
     <w:family w:val="swiss"/>
     <w:pitch w:val="variable"/>
-    <w:sig w:usb0="E0002AFF" w:usb1="4000ACFF" w:usb2="00000001" w:usb3="00000000" w:csb0="000001FF" w:csb1="00000000"/>
+    <w:sig w:usb0="E4002EFF" w:usb1="C000247B" w:usb2="00000009" w:usb3="00000000" w:csb0="000001FF" w:csb1="00000000"/>
   </w:font>
   <w:font w:name="MS Mincho">
     <w:altName w:val="ＭＳ 明朝"/>
@@ -17719,7 +17710,7 @@
     <w:charset w:val="00"/>
     <w:family w:val="swiss"/>
     <w:pitch w:val="variable"/>
-    <w:sig w:usb0="A0002AEF" w:usb1="4000207B" w:usb2="00000000" w:usb3="00000000" w:csb0="000001FF" w:csb1="00000000"/>
+    <w:sig w:usb0="E4002EFF" w:usb1="C000247B" w:usb2="00000009" w:usb3="00000000" w:csb0="000001FF" w:csb1="00000000"/>
   </w:font>
 </w:fonts>
 </file>
@@ -17759,8 +17750,10 @@
     <w:rsid w:val="00B16407"/>
     <w:rsid w:val="00B20DB9"/>
     <w:rsid w:val="00BC3D6E"/>
+    <w:rsid w:val="00D7076A"/>
     <w:rsid w:val="00DD65BA"/>
     <w:rsid w:val="00E10503"/>
+    <w:rsid w:val="00F361B5"/>
   </w:rsids>
   <m:mathPr>
     <m:mathFont m:val="Cambria Math"/>
@@ -18535,7 +18528,7 @@
 </file>
 
 <file path=customXml/itemProps1.xml><?xml version="1.0" encoding="utf-8"?>
-<ds:datastoreItem xmlns:ds="http://schemas.openxmlformats.org/officeDocument/2006/customXml" ds:itemID="{340D18D6-3EC5-4648-A874-9020CC3B7C4D}">
+<ds:datastoreItem xmlns:ds="http://schemas.openxmlformats.org/officeDocument/2006/customXml" ds:itemID="{AA2E16BF-A49A-44A4-BC87-30F5AEC34609}">
   <ds:schemaRefs>
     <ds:schemaRef ds:uri="http://schemas.openxmlformats.org/officeDocument/2006/bibliography"/>
   </ds:schemaRefs>

</xml_diff>